<commit_message>
Actualizados estados de trabajos de PhD Edgardo - Artículo Científico y Exp Sistematizada PH
</commit_message>
<xml_diff>
--- a/Revista JIREH/2024/Artículo Científico/Doctor Edgardo Cruz/Articulo germinación 6 variedades.docx
+++ b/Revista JIREH/2024/Artículo Científico/Doctor Edgardo Cruz/Articulo germinación 6 variedades.docx
@@ -1,6 +1,6 @@
 
 <file path=word/document.xml><?xml version="1.0" encoding="utf-8"?>
-<w:document xmlns:wpc="http://schemas.microsoft.com/office/word/2010/wordprocessingCanvas" xmlns:cx="http://schemas.microsoft.com/office/drawing/2014/chartex" xmlns:cx1="http://schemas.microsoft.com/office/drawing/2015/9/8/chartex" xmlns:cx2="http://schemas.microsoft.com/office/drawing/2015/10/21/chartex" xmlns:cx3="http://schemas.microsoft.com/office/drawing/2016/5/9/chartex" xmlns:cx4="http://schemas.microsoft.com/office/drawing/2016/5/10/chartex" xmlns:cx5="http://schemas.microsoft.com/office/drawing/2016/5/11/chartex" xmlns:cx6="http://schemas.microsoft.com/office/drawing/2016/5/12/chartex" xmlns:cx7="http://schemas.microsoft.com/office/drawing/2016/5/13/chartex" xmlns:cx8="http://schemas.microsoft.com/office/drawing/2016/5/14/chartex" xmlns:mc="http://schemas.openxmlformats.org/markup-compatibility/2006" xmlns:aink="http://schemas.microsoft.com/office/drawing/2016/ink" xmlns:am3d="http://schemas.microsoft.com/office/drawing/2017/model3d" xmlns:o="urn:schemas-microsoft-com:office:office" xmlns:oel="http://schemas.microsoft.com/office/2019/extlst" xmlns:r="http://schemas.openxmlformats.org/officeDocument/2006/relationships" xmlns:m="http://schemas.openxmlformats.org/officeDocument/2006/math" xmlns:v="urn:schemas-microsoft-com:vml" xmlns:wp14="http://schemas.microsoft.com/office/word/2010/wordprocessingDrawing" xmlns:wp="http://schemas.openxmlformats.org/drawingml/2006/wordprocessingDrawing" xmlns:w10="urn:schemas-microsoft-com:office:word" xmlns:w="http://schemas.openxmlformats.org/wordprocessingml/2006/main" xmlns:w14="http://schemas.microsoft.com/office/word/2010/wordml" xmlns:w15="http://schemas.microsoft.com/office/word/2012/wordml" xmlns:w16cex="http://schemas.microsoft.com/office/word/2018/wordml/cex" xmlns:w16cid="http://schemas.microsoft.com/office/word/2016/wordml/cid" xmlns:w16="http://schemas.microsoft.com/office/word/2018/wordml" xmlns:w16du="http://schemas.microsoft.com/office/word/2023/wordml/word16du" xmlns:w16sdtdh="http://schemas.microsoft.com/office/word/2020/wordml/sdtdatahash" xmlns:w16se="http://schemas.microsoft.com/office/word/2015/wordml/symex" xmlns:wpg="http://schemas.microsoft.com/office/word/2010/wordprocessingGroup" xmlns:wpi="http://schemas.microsoft.com/office/word/2010/wordprocessingInk" xmlns:wne="http://schemas.microsoft.com/office/word/2006/wordml" xmlns:wps="http://schemas.microsoft.com/office/word/2010/wordprocessingShape" mc:Ignorable="w14 w15 w16se w16cid w16 w16cex w16sdtdh w16du wp14">
+<w:document xmlns:wpc="http://schemas.microsoft.com/office/word/2010/wordprocessingCanvas" xmlns:cx="http://schemas.microsoft.com/office/drawing/2014/chartex" xmlns:cx1="http://schemas.microsoft.com/office/drawing/2015/9/8/chartex" xmlns:cx2="http://schemas.microsoft.com/office/drawing/2015/10/21/chartex" xmlns:cx3="http://schemas.microsoft.com/office/drawing/2016/5/9/chartex" xmlns:cx4="http://schemas.microsoft.com/office/drawing/2016/5/10/chartex" xmlns:cx5="http://schemas.microsoft.com/office/drawing/2016/5/11/chartex" xmlns:cx6="http://schemas.microsoft.com/office/drawing/2016/5/12/chartex" xmlns:cx7="http://schemas.microsoft.com/office/drawing/2016/5/13/chartex" xmlns:cx8="http://schemas.microsoft.com/office/drawing/2016/5/14/chartex" xmlns:mc="http://schemas.openxmlformats.org/markup-compatibility/2006" xmlns:aink="http://schemas.microsoft.com/office/drawing/2016/ink" xmlns:am3d="http://schemas.microsoft.com/office/drawing/2017/model3d" xmlns:o="urn:schemas-microsoft-com:office:office" xmlns:r="http://schemas.openxmlformats.org/officeDocument/2006/relationships" xmlns:m="http://schemas.openxmlformats.org/officeDocument/2006/math" xmlns:v="urn:schemas-microsoft-com:vml" xmlns:wp14="http://schemas.microsoft.com/office/word/2010/wordprocessingDrawing" xmlns:wp="http://schemas.openxmlformats.org/drawingml/2006/wordprocessingDrawing" xmlns:w10="urn:schemas-microsoft-com:office:word" xmlns:w="http://schemas.openxmlformats.org/wordprocessingml/2006/main" xmlns:w14="http://schemas.microsoft.com/office/word/2010/wordml" xmlns:w15="http://schemas.microsoft.com/office/word/2012/wordml" xmlns:w16cex="http://schemas.microsoft.com/office/word/2018/wordml/cex" xmlns:w16cid="http://schemas.microsoft.com/office/word/2016/wordml/cid" xmlns:w16="http://schemas.microsoft.com/office/word/2018/wordml" xmlns:w16sdtdh="http://schemas.microsoft.com/office/word/2020/wordml/sdtdatahash" xmlns:w16se="http://schemas.microsoft.com/office/word/2015/wordml/symex" xmlns:wpg="http://schemas.microsoft.com/office/word/2010/wordprocessingGroup" xmlns:wpi="http://schemas.microsoft.com/office/word/2010/wordprocessingInk" xmlns:wne="http://schemas.microsoft.com/office/word/2006/wordml" xmlns:wps="http://schemas.microsoft.com/office/word/2010/wordprocessingShape" mc:Ignorable="w14 w15 w16se w16cid w16 w16cex w16sdtdh wp14">
   <w:body>
     <w:p>
       <w:pPr>
@@ -72,27 +72,7 @@
           <w:sz w:val="20"/>
           <w:szCs w:val="20"/>
         </w:rPr>
-        <w:t xml:space="preserve">Ing. Edgardo Cruz </w:t>
-      </w:r>
-      <w:r>
-        <w:rPr>
-          <w:rFonts w:ascii="Verdana" w:hAnsi="Verdana" w:cs="Times New Roman"/>
-          <w:b/>
-          <w:color w:val="002060"/>
-          <w:sz w:val="20"/>
-          <w:szCs w:val="20"/>
-        </w:rPr>
-        <w:t>Córdoba</w:t>
-      </w:r>
-      <w:r>
-        <w:rPr>
-          <w:rFonts w:ascii="Verdana" w:hAnsi="Verdana" w:cs="Times New Roman"/>
-          <w:b/>
-          <w:color w:val="002060"/>
-          <w:sz w:val="20"/>
-          <w:szCs w:val="20"/>
-        </w:rPr>
-        <w:t xml:space="preserve"> </w:t>
+        <w:t xml:space="preserve">Ing. Edgardo Cruz Córdoba </w:t>
       </w:r>
     </w:p>
     <w:p>
@@ -162,6 +142,7 @@
       </w:pPr>
     </w:p>
     <w:p>
+      <w:commentRangeStart w:id="1"/>
       <w:r>
         <w:t>Colaboradores:</w:t>
       </w:r>
@@ -192,6 +173,13 @@
           <w:rFonts w:ascii="Verdana" w:hAnsi="Verdana" w:cs="Arial"/>
         </w:rPr>
         <w:t>.</w:t>
+      </w:r>
+      <w:commentRangeEnd w:id="1"/>
+      <w:r>
+        <w:rPr>
+          <w:rStyle w:val="Refdecomentario"/>
+        </w:rPr>
+        <w:commentReference w:id="1"/>
       </w:r>
     </w:p>
     <w:p>
@@ -268,7 +256,43 @@
                                 <w:iCs/>
                                 <w:highlight w:val="yellow"/>
                               </w:rPr>
-                              <w:t>Recibido: yy de abril de 202y. Aceptado: yy de Junio de 202y</w:t>
+                              <w:t xml:space="preserve">Recibido: </w:t>
+                            </w:r>
+                            <w:proofErr w:type="spellStart"/>
+                            <w:r>
+                              <w:rPr>
+                                <w:rFonts w:ascii="Verdana" w:hAnsi="Verdana"/>
+                                <w:iCs/>
+                                <w:highlight w:val="yellow"/>
+                              </w:rPr>
+                              <w:t>yy</w:t>
+                            </w:r>
+                            <w:proofErr w:type="spellEnd"/>
+                            <w:r>
+                              <w:rPr>
+                                <w:rFonts w:ascii="Verdana" w:hAnsi="Verdana"/>
+                                <w:iCs/>
+                                <w:highlight w:val="yellow"/>
+                              </w:rPr>
+                              <w:t xml:space="preserve"> de abril de 202y. Aceptado: </w:t>
+                            </w:r>
+                            <w:proofErr w:type="spellStart"/>
+                            <w:r>
+                              <w:rPr>
+                                <w:rFonts w:ascii="Verdana" w:hAnsi="Verdana"/>
+                                <w:iCs/>
+                                <w:highlight w:val="yellow"/>
+                              </w:rPr>
+                              <w:t>yy</w:t>
+                            </w:r>
+                            <w:proofErr w:type="spellEnd"/>
+                            <w:r>
+                              <w:rPr>
+                                <w:rFonts w:ascii="Verdana" w:hAnsi="Verdana"/>
+                                <w:iCs/>
+                                <w:highlight w:val="yellow"/>
+                              </w:rPr>
+                              <w:t xml:space="preserve"> de Junio de 202y</w:t>
                             </w:r>
                           </w:p>
                           <w:p>
@@ -291,10 +315,64 @@
                                 <w:highlight w:val="yellow"/>
                                 <w:lang w:val="en-US"/>
                               </w:rPr>
-                              <w:t>Received: April yy, 202y     Accepted: June yy, 202y</w:t>
+                              <w:t xml:space="preserve">Received: April </w:t>
+                            </w:r>
+                            <w:proofErr w:type="spellStart"/>
+                            <w:r>
+                              <w:rPr>
+                                <w:rFonts w:ascii="Verdana" w:hAnsi="Verdana"/>
+                                <w:i/>
+                                <w:sz w:val="20"/>
+                                <w:szCs w:val="20"/>
+                                <w:highlight w:val="yellow"/>
+                                <w:lang w:val="en-US"/>
+                              </w:rPr>
+                              <w:t>yy</w:t>
+                            </w:r>
+                            <w:proofErr w:type="spellEnd"/>
+                            <w:r>
+                              <w:rPr>
+                                <w:rFonts w:ascii="Verdana" w:hAnsi="Verdana"/>
+                                <w:i/>
+                                <w:sz w:val="20"/>
+                                <w:szCs w:val="20"/>
+                                <w:highlight w:val="yellow"/>
+                                <w:lang w:val="en-US"/>
+                              </w:rPr>
+                              <w:t xml:space="preserve">, 202y     Accepted: June </w:t>
+                            </w:r>
+                            <w:proofErr w:type="spellStart"/>
+                            <w:r>
+                              <w:rPr>
+                                <w:rFonts w:ascii="Verdana" w:hAnsi="Verdana"/>
+                                <w:i/>
+                                <w:sz w:val="20"/>
+                                <w:szCs w:val="20"/>
+                                <w:highlight w:val="yellow"/>
+                                <w:lang w:val="en-US"/>
+                              </w:rPr>
+                              <w:t>yy</w:t>
+                            </w:r>
+                            <w:proofErr w:type="spellEnd"/>
+                            <w:r>
+                              <w:rPr>
+                                <w:rFonts w:ascii="Verdana" w:hAnsi="Verdana"/>
+                                <w:i/>
+                                <w:sz w:val="20"/>
+                                <w:szCs w:val="20"/>
+                                <w:highlight w:val="yellow"/>
+                                <w:lang w:val="en-US"/>
+                              </w:rPr>
+                              <w:t>, 202y</w:t>
                             </w:r>
                           </w:p>
-                          <w:p/>
+                          <w:p>
+                            <w:pPr>
+                              <w:rPr>
+                                <w:lang w:val="en-US"/>
+                              </w:rPr>
+                            </w:pPr>
+                          </w:p>
                         </w:txbxContent>
                       </wps:txbx>
                       <wps:bodyPr rot="0" spcFirstLastPara="0" vertOverflow="overflow" horzOverflow="overflow" vert="horz" wrap="square" lIns="91440" tIns="45720" rIns="91440" bIns="45720" numCol="1" spcCol="0" rtlCol="0" fromWordArt="0" anchor="t" anchorCtr="0" forceAA="0" compatLnSpc="1">
@@ -321,7 +399,7 @@
                 <v:stroke joinstyle="miter"/>
                 <v:path gradientshapeok="t" o:connecttype="rect"/>
               </v:shapetype>
-              <v:shape id="Cuadro de texto 5" o:spid="_x0000_s1026" type="#_x0000_t202" style="position:absolute;margin-left:263.1pt;margin-top:11.55pt;width:178.5pt;height:57.75pt;z-index:251659264;visibility:visible;mso-wrap-style:square;mso-width-percent:0;mso-height-percent:0;mso-wrap-distance-left:9pt;mso-wrap-distance-top:0;mso-wrap-distance-right:9pt;mso-wrap-distance-bottom:0;mso-position-horizontal:absolute;mso-position-horizontal-relative:text;mso-position-vertical:absolute;mso-position-vertical-relative:text;mso-width-percent:0;mso-height-percent:0;mso-width-relative:margin;mso-height-relative:margin;v-text-anchor:top" o:gfxdata="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" fillcolor="white [3201]" strokeweight=".5pt">
+              <v:shape id="Cuadro de texto 5" o:spid="_x0000_s1026" type="#_x0000_t202" style="position:absolute;margin-left:263.1pt;margin-top:11.55pt;width:178.5pt;height:57.75pt;z-index:251659264;visibility:visible;mso-wrap-style:square;mso-width-percent:0;mso-height-percent:0;mso-wrap-distance-left:9pt;mso-wrap-distance-top:0;mso-wrap-distance-right:9pt;mso-wrap-distance-bottom:0;mso-position-horizontal:absolute;mso-position-horizontal-relative:text;mso-position-vertical:absolute;mso-position-vertical-relative:text;mso-width-percent:0;mso-height-percent:0;mso-width-relative:margin;mso-height-relative:margin;v-text-anchor:top" o:gfxdata="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" fillcolor="white [3201]" strokeweight=".5pt">
                 <v:textbox>
                   <w:txbxContent>
                     <w:p>
@@ -449,7 +527,13 @@
                         <w:t>, 202y</w:t>
                       </w:r>
                     </w:p>
-                    <w:p/>
+                    <w:p>
+                      <w:pPr>
+                        <w:rPr>
+                          <w:lang w:val="en-US"/>
+                        </w:rPr>
+                      </w:pPr>
+                    </w:p>
                   </w:txbxContent>
                 </v:textbox>
               </v:shape>
@@ -611,6 +695,7 @@
           <w:id w:val="-765764759"/>
           <w:citation/>
         </w:sdtPr>
+        <w:sdtEndPr/>
         <w:sdtContent>
           <w:r>
             <w:rPr>
@@ -691,6 +776,7 @@
           <w:id w:val="-1519001453"/>
           <w:citation/>
         </w:sdtPr>
+        <w:sdtEndPr/>
         <w:sdtContent>
           <w:r>
             <w:rPr>
@@ -815,7 +901,67 @@
           <w:sz w:val="24"/>
           <w:szCs w:val="24"/>
         </w:rPr>
-        <w:t xml:space="preserve">tiene la variedad de Izalco con un 64%, seguido por NB6 y Tuza Morada ambos con el 58%, Olotillo con el 55%, Maiz amarillo con 49% y Overito con el 45%, como se aprecia </w:t>
+        <w:t xml:space="preserve">tiene la variedad de Izalco con un 64%, seguido por NB6 y Tuza Morada ambos con el 58%, </w:t>
+      </w:r>
+      <w:proofErr w:type="spellStart"/>
+      <w:r>
+        <w:rPr>
+          <w:rFonts w:ascii="Verdana" w:hAnsi="Verdana"/>
+          <w:color w:val="000000"/>
+          <w:sz w:val="24"/>
+          <w:szCs w:val="24"/>
+        </w:rPr>
+        <w:t>Olotillo</w:t>
+      </w:r>
+      <w:proofErr w:type="spellEnd"/>
+      <w:r>
+        <w:rPr>
+          <w:rFonts w:ascii="Verdana" w:hAnsi="Verdana"/>
+          <w:color w:val="000000"/>
+          <w:sz w:val="24"/>
+          <w:szCs w:val="24"/>
+        </w:rPr>
+        <w:t xml:space="preserve"> con el 55%, </w:t>
+      </w:r>
+      <w:proofErr w:type="spellStart"/>
+      <w:r>
+        <w:rPr>
+          <w:rFonts w:ascii="Verdana" w:hAnsi="Verdana"/>
+          <w:color w:val="000000"/>
+          <w:sz w:val="24"/>
+          <w:szCs w:val="24"/>
+        </w:rPr>
+        <w:t>Maiz</w:t>
+      </w:r>
+      <w:proofErr w:type="spellEnd"/>
+      <w:r>
+        <w:rPr>
+          <w:rFonts w:ascii="Verdana" w:hAnsi="Verdana"/>
+          <w:color w:val="000000"/>
+          <w:sz w:val="24"/>
+          <w:szCs w:val="24"/>
+        </w:rPr>
+        <w:t xml:space="preserve"> amarillo con 49% y </w:t>
+      </w:r>
+      <w:proofErr w:type="spellStart"/>
+      <w:r>
+        <w:rPr>
+          <w:rFonts w:ascii="Verdana" w:hAnsi="Verdana"/>
+          <w:color w:val="000000"/>
+          <w:sz w:val="24"/>
+          <w:szCs w:val="24"/>
+        </w:rPr>
+        <w:t>Overito</w:t>
+      </w:r>
+      <w:proofErr w:type="spellEnd"/>
+      <w:r>
+        <w:rPr>
+          <w:rFonts w:ascii="Verdana" w:hAnsi="Verdana"/>
+          <w:color w:val="000000"/>
+          <w:sz w:val="24"/>
+          <w:szCs w:val="24"/>
+        </w:rPr>
+        <w:t xml:space="preserve"> con el 45%, como se aprecia </w:t>
       </w:r>
       <w:r>
         <w:rPr>
@@ -994,13 +1140,23 @@
           <w:lang w:val="es-CL"/>
         </w:rPr>
       </w:pPr>
+      <w:proofErr w:type="spellStart"/>
       <w:r>
         <w:rPr>
           <w:rFonts w:ascii="Verdana" w:hAnsi="Verdana"/>
           <w:color w:val="auto"/>
           <w:lang w:val="es-CL"/>
         </w:rPr>
-        <w:t xml:space="preserve">Maiz, Semilla Criolla, Germinación, Viabilidad. </w:t>
+        <w:t>Maiz</w:t>
+      </w:r>
+      <w:proofErr w:type="spellEnd"/>
+      <w:r>
+        <w:rPr>
+          <w:rFonts w:ascii="Verdana" w:hAnsi="Verdana"/>
+          <w:color w:val="auto"/>
+          <w:lang w:val="es-CL"/>
+        </w:rPr>
+        <w:t xml:space="preserve">, Semilla Criolla, Germinación, Viabilidad. </w:t>
       </w:r>
     </w:p>
     <w:p>
@@ -1036,7 +1192,7 @@
           <w:color w:val="002060"/>
           <w:sz w:val="40"/>
           <w:szCs w:val="40"/>
-          <w:lang w:val="es-ES"/>
+          <w:lang w:val="en-US"/>
         </w:rPr>
       </w:pPr>
       <w:r>
@@ -1046,7 +1202,7 @@
           <w:color w:val="002060"/>
           <w:sz w:val="40"/>
           <w:szCs w:val="40"/>
-          <w:lang w:val="es-ES"/>
+          <w:lang w:val="en-US"/>
         </w:rPr>
         <w:t>VIABILITY TEST ON 6 VARIETIES OF NATIVE CORN, LA PITA SEED BANK 2024</w:t>
       </w:r>
@@ -1059,7 +1215,7 @@
         <w:rPr>
           <w:rFonts w:ascii="Verdana" w:hAnsi="Verdana"/>
           <w:color w:val="auto"/>
-          <w:lang w:val="es-CL"/>
+          <w:lang w:val="en-US"/>
         </w:rPr>
       </w:pPr>
     </w:p>
@@ -1072,7 +1228,7 @@
           <w:b/>
           <w:bCs/>
           <w:color w:val="002060"/>
-          <w:lang w:val="es-ES_tradnl"/>
+          <w:lang w:val="en-US"/>
         </w:rPr>
       </w:pPr>
       <w:r>
@@ -1081,7 +1237,7 @@
           <w:b/>
           <w:bCs/>
           <w:color w:val="002060"/>
-          <w:lang w:val="es-ES_tradnl"/>
+          <w:lang w:val="en-US"/>
         </w:rPr>
         <w:t>Abstract</w:t>
       </w:r>
@@ -1094,6 +1250,7 @@
           <w:rFonts w:ascii="Verdana" w:hAnsi="Verdana"/>
           <w:i/>
           <w:color w:val="auto"/>
+          <w:lang w:val="en-US"/>
         </w:rPr>
       </w:pPr>
     </w:p>
@@ -1105,6 +1262,7 @@
           <w:rFonts w:ascii="Verdana" w:hAnsi="Verdana"/>
           <w:i/>
           <w:color w:val="auto"/>
+          <w:lang w:val="en-US"/>
         </w:rPr>
       </w:pPr>
       <w:r>
@@ -1112,8 +1270,49 @@
           <w:rFonts w:ascii="Verdana" w:hAnsi="Verdana"/>
           <w:i/>
           <w:color w:val="auto"/>
-        </w:rPr>
-        <w:t>This study reveals the viability of producing six varieties of native maize seeds from La Pita seed bank, in accordance with Nicaragua's Seed Law No. 280 (National Assembly Nicaragua, 1997) and NTON 11 006-02 (National Assembly Nicaragua, 2002). It compares the degree of purity and the germination percentage. The best viability rate was observed in the Izalco variety at 64%, followed by NB6 and Tuza Morada, both at 58%, Olotillo at 55%, Yellow Maize at 49%, and Overito at 45%. As shown in the results, none of the varieties achieved the 80% required by the seed law to certify seed quality in terms of germination.</w:t>
+          <w:lang w:val="en-US"/>
+        </w:rPr>
+        <w:t xml:space="preserve">This study reveals the viability of producing six varieties of native maize seeds from La Pita seed bank, in accordance with Nicaragua's Seed Law No. 280 (National Assembly Nicaragua, 1997) and NTON 11 006-02 (National Assembly Nicaragua, 2002). It compares the degree of purity and the germination percentage. The best viability rate was observed in the Izalco variety at 64%, followed by NB6 and Tuza Morada, both at 58%, </w:t>
+      </w:r>
+      <w:proofErr w:type="spellStart"/>
+      <w:r>
+        <w:rPr>
+          <w:rFonts w:ascii="Verdana" w:hAnsi="Verdana"/>
+          <w:i/>
+          <w:color w:val="auto"/>
+          <w:lang w:val="en-US"/>
+        </w:rPr>
+        <w:t>Olotillo</w:t>
+      </w:r>
+      <w:proofErr w:type="spellEnd"/>
+      <w:r>
+        <w:rPr>
+          <w:rFonts w:ascii="Verdana" w:hAnsi="Verdana"/>
+          <w:i/>
+          <w:color w:val="auto"/>
+          <w:lang w:val="en-US"/>
+        </w:rPr>
+        <w:t xml:space="preserve"> at 55%, Yellow Maize at 49%, and </w:t>
+      </w:r>
+      <w:proofErr w:type="spellStart"/>
+      <w:r>
+        <w:rPr>
+          <w:rFonts w:ascii="Verdana" w:hAnsi="Verdana"/>
+          <w:i/>
+          <w:color w:val="auto"/>
+          <w:lang w:val="en-US"/>
+        </w:rPr>
+        <w:t>Overito</w:t>
+      </w:r>
+      <w:proofErr w:type="spellEnd"/>
+      <w:r>
+        <w:rPr>
+          <w:rFonts w:ascii="Verdana" w:hAnsi="Verdana"/>
+          <w:i/>
+          <w:color w:val="auto"/>
+          <w:lang w:val="en-US"/>
+        </w:rPr>
+        <w:t xml:space="preserve"> at 45%. As shown in the results, none of the varieties achieved the 80% required by the seed law to certify seed quality in terms of germination.</w:t>
       </w:r>
     </w:p>
     <w:p>
@@ -1124,6 +1323,7 @@
           <w:rFonts w:ascii="Verdana" w:hAnsi="Verdana"/>
           <w:i/>
           <w:color w:val="auto"/>
+          <w:lang w:val="en-US"/>
         </w:rPr>
       </w:pPr>
       <w:r>
@@ -1131,14 +1331,36 @@
           <w:rFonts w:ascii="Verdana" w:hAnsi="Verdana"/>
           <w:i/>
           <w:color w:val="auto"/>
-        </w:rPr>
-        <w:t xml:space="preserve">This research reviewed the quality of the native seed through a germination test, used in artisanally managed seed banks and compared results with national seed standards. </w:t>
-      </w:r>
+          <w:lang w:val="en-US"/>
+        </w:rPr>
+        <w:t xml:space="preserve">This research reviewed the quality of the native seed through a germination test, used in </w:t>
+      </w:r>
+      <w:proofErr w:type="spellStart"/>
       <w:r>
         <w:rPr>
           <w:rFonts w:ascii="Verdana" w:hAnsi="Verdana"/>
           <w:i/>
           <w:color w:val="auto"/>
+          <w:lang w:val="en-US"/>
+        </w:rPr>
+        <w:t>artisanally</w:t>
+      </w:r>
+      <w:proofErr w:type="spellEnd"/>
+      <w:r>
+        <w:rPr>
+          <w:rFonts w:ascii="Verdana" w:hAnsi="Verdana"/>
+          <w:i/>
+          <w:color w:val="auto"/>
+          <w:lang w:val="en-US"/>
+        </w:rPr>
+        <w:t xml:space="preserve"> managed seed banks and compared results with national seed standards. </w:t>
+      </w:r>
+      <w:r>
+        <w:rPr>
+          <w:rFonts w:ascii="Verdana" w:hAnsi="Verdana"/>
+          <w:i/>
+          <w:color w:val="auto"/>
+          <w:lang w:val="en-US"/>
         </w:rPr>
         <w:lastRenderedPageBreak/>
         <w:t>Germination and viability tests have been widely used in assessing seed quality. It is important to note that physiological quality refers to the intrinsic mechanisms of the seed that determine its capacity for germination, emergence, and the development of essential structures to produce a normal seedling under favorable conditions. This ensures the quality of native maize seeds delivered to producers, increases production for self-consumption, enhances family nutrition levels, and generates surplus for commercialization.</w:t>
@@ -1152,6 +1374,7 @@
           <w:rFonts w:ascii="Verdana" w:hAnsi="Verdana"/>
           <w:i/>
           <w:color w:val="auto"/>
+          <w:lang w:val="en-US"/>
         </w:rPr>
       </w:pPr>
     </w:p>
@@ -1167,7 +1390,7 @@
           <w:rFonts w:ascii="Verdana" w:hAnsi="Verdana"/>
           <w:b/>
           <w:color w:val="002060"/>
-          <w:lang w:val="es-CL"/>
+          <w:lang w:val="en-US"/>
         </w:rPr>
       </w:pPr>
       <w:r>
@@ -1175,7 +1398,7 @@
           <w:rFonts w:ascii="Verdana" w:hAnsi="Verdana"/>
           <w:b/>
           <w:color w:val="002060"/>
-          <w:lang w:val="es-CL"/>
+          <w:lang w:val="en-US"/>
         </w:rPr>
         <w:t xml:space="preserve">Key Words: </w:t>
       </w:r>
@@ -1194,7 +1417,7 @@
           <w:i/>
           <w:iCs/>
           <w:color w:val="auto"/>
-          <w:lang w:val="es-ES_tradnl"/>
+          <w:lang w:val="en-US"/>
         </w:rPr>
       </w:pPr>
     </w:p>
@@ -1212,7 +1435,7 @@
           <w:i/>
           <w:iCs/>
           <w:color w:val="auto"/>
-          <w:lang w:val="es-ES_tradnl"/>
+          <w:lang w:val="en-US"/>
         </w:rPr>
       </w:pPr>
       <w:r>
@@ -1220,8 +1443,19 @@
           <w:rFonts w:ascii="Segoe UI" w:hAnsi="Segoe UI" w:cs="Segoe UI"/>
           <w:color w:val="0D0D0D"/>
           <w:shd w:val="clear" w:color="auto" w:fill="FFFFFF"/>
-        </w:rPr>
-        <w:t>Corn, Native Seed, Germination, Viability.</w:t>
+          <w:lang w:val="en-US"/>
+        </w:rPr>
+        <w:t xml:space="preserve">Corn, Native Seed, Germination, </w:t>
+      </w:r>
+      <w:proofErr w:type="gramStart"/>
+      <w:r>
+        <w:rPr>
+          <w:rFonts w:ascii="Segoe UI" w:hAnsi="Segoe UI" w:cs="Segoe UI"/>
+          <w:color w:val="0D0D0D"/>
+          <w:shd w:val="clear" w:color="auto" w:fill="FFFFFF"/>
+          <w:lang w:val="en-US"/>
+        </w:rPr>
+        <w:t>Viability.</w:t>
       </w:r>
       <w:r>
         <w:rPr>
@@ -1230,10 +1464,11 @@
           <w:i/>
           <w:iCs/>
           <w:color w:val="auto"/>
-          <w:lang w:val="es-ES_tradnl"/>
+          <w:lang w:val="en-US"/>
         </w:rPr>
         <w:t>.</w:t>
       </w:r>
+      <w:proofErr w:type="gramEnd"/>
     </w:p>
     <w:p>
       <w:pPr>
@@ -1249,7 +1484,7 @@
           <w:i/>
           <w:iCs/>
           <w:color w:val="auto"/>
-          <w:lang w:val="es-ES_tradnl"/>
+          <w:lang w:val="en-US"/>
         </w:rPr>
       </w:pPr>
     </w:p>
@@ -1278,7 +1513,31 @@
           <w:sz w:val="24"/>
           <w:szCs w:val="24"/>
         </w:rPr>
-        <w:t>Introducción (Letra Verdana 12)</w:t>
+        <w:t xml:space="preserve">Introducción (Letra </w:t>
+      </w:r>
+      <w:proofErr w:type="spellStart"/>
+      <w:r>
+        <w:rPr>
+          <w:rFonts w:ascii="Verdana" w:hAnsi="Verdana"/>
+          <w:b/>
+          <w:bCs/>
+          <w:color w:val="002060"/>
+          <w:sz w:val="24"/>
+          <w:szCs w:val="24"/>
+        </w:rPr>
+        <w:t>Verdana</w:t>
+      </w:r>
+      <w:proofErr w:type="spellEnd"/>
+      <w:r>
+        <w:rPr>
+          <w:rFonts w:ascii="Verdana" w:hAnsi="Verdana"/>
+          <w:b/>
+          <w:bCs/>
+          <w:color w:val="002060"/>
+          <w:sz w:val="24"/>
+          <w:szCs w:val="24"/>
+        </w:rPr>
+        <w:t xml:space="preserve"> 12)</w:t>
       </w:r>
     </w:p>
     <w:p>
@@ -1299,7 +1558,33 @@
           <w:sz w:val="24"/>
           <w:szCs w:val="24"/>
         </w:rPr>
-        <w:t xml:space="preserve">En cuanto al comercio exterior nicaragüense, en el período 2000-2012, las exportaciones de maíz promediaron 1.2 millones de dólares anuales (US$1.1 millones por maíz blanco), mientras las importaciones fueron 19.4 millones de dólares anuales (US$18.1 millones correspondieron a compras de maíz amarillo). En términos de volumen, las exportaciones promedio anuales ascendieron a 4,982 toneladas (99.8% maíz blanco) y las importaciones a 77,221 toneladas (95% maíz amarillo),. Con relación a la producción total las exportaciones de maíz representan cerca de 1.5 por ciento, denotando el uso preponderante de la producción para el consumo interno. según cifras del </w:t>
+        <w:t>En cuanto al comercio exterior nicaragüense, en el período 2000-2012, las exportaciones de maíz promediaron 1.2 millones de dólares anuales (US$1.1 millones por maíz blanco), mientras las importaciones fueron 19.4 millones de dólares anuales (US$18.1 millones correspondieron a compras de maíz amarillo). En términos de volumen, las exportaciones promedio anuales ascendieron a 4,982 toneladas (99.8% maíz blanco) y las importaciones a 77,221 toneladas (95% maíz amarillo)</w:t>
+      </w:r>
+      <w:commentRangeStart w:id="2"/>
+      <w:r>
+        <w:rPr>
+          <w:rFonts w:ascii="Verdana" w:hAnsi="Verdana"/>
+          <w:color w:val="000000"/>
+          <w:sz w:val="24"/>
+          <w:szCs w:val="24"/>
+        </w:rPr>
+        <w:t>,.</w:t>
+      </w:r>
+      <w:commentRangeEnd w:id="2"/>
+      <w:r>
+        <w:rPr>
+          <w:rStyle w:val="Refdecomentario"/>
+        </w:rPr>
+        <w:commentReference w:id="2"/>
+      </w:r>
+      <w:r>
+        <w:rPr>
+          <w:rFonts w:ascii="Verdana" w:hAnsi="Verdana"/>
+          <w:color w:val="000000"/>
+          <w:sz w:val="24"/>
+          <w:szCs w:val="24"/>
+        </w:rPr>
+        <w:t xml:space="preserve"> Con relación a la producción total las exportaciones de maíz representan cerca de 1.5 por ciento, denotando el uso preponderante de la producción para el consumo interno. según cifras del </w:t>
       </w:r>
       <w:sdt>
         <w:sdtPr>
@@ -1312,6 +1597,7 @@
           <w:id w:val="1447882488"/>
           <w:citation/>
         </w:sdtPr>
+        <w:sdtEndPr/>
         <w:sdtContent>
           <w:r>
             <w:rPr>
@@ -1388,7 +1674,227 @@
           <w:sz w:val="24"/>
           <w:szCs w:val="24"/>
         </w:rPr>
-        <w:t>El rendimiento promedio de la siembra de maíz en la época de primera ha sido de 19.1 quintales por manzana. Los mayores rendimientos se han logrado en Nueva Segovia (33.5 qq/mz), Jinotega (25.1qq/mz) y Masaya (21.0qq/mz). El resto de departamentos se encuentra por debajo de la media, presentándose los menores rendimientos en Carazo (9.6 qq/mz), Boaco(11.6 qq/mz) y Zelaya Central (12.0 qq/mz).</w:t>
+        <w:t xml:space="preserve">El rendimiento promedio de la siembra de maíz en la época de primera ha sido de 19.1 quintales por manzana. Los mayores rendimientos se han logrado en Nueva Segovia (33.5 </w:t>
+      </w:r>
+      <w:proofErr w:type="spellStart"/>
+      <w:r>
+        <w:rPr>
+          <w:rFonts w:ascii="Verdana" w:hAnsi="Verdana"/>
+          <w:color w:val="000000"/>
+          <w:sz w:val="24"/>
+          <w:szCs w:val="24"/>
+        </w:rPr>
+        <w:t>qq</w:t>
+      </w:r>
+      <w:proofErr w:type="spellEnd"/>
+      <w:r>
+        <w:rPr>
+          <w:rFonts w:ascii="Verdana" w:hAnsi="Verdana"/>
+          <w:color w:val="000000"/>
+          <w:sz w:val="24"/>
+          <w:szCs w:val="24"/>
+        </w:rPr>
+        <w:t>/</w:t>
+      </w:r>
+      <w:proofErr w:type="spellStart"/>
+      <w:r>
+        <w:rPr>
+          <w:rFonts w:ascii="Verdana" w:hAnsi="Verdana"/>
+          <w:color w:val="000000"/>
+          <w:sz w:val="24"/>
+          <w:szCs w:val="24"/>
+        </w:rPr>
+        <w:t>mz</w:t>
+      </w:r>
+      <w:proofErr w:type="spellEnd"/>
+      <w:r>
+        <w:rPr>
+          <w:rFonts w:ascii="Verdana" w:hAnsi="Verdana"/>
+          <w:color w:val="000000"/>
+          <w:sz w:val="24"/>
+          <w:szCs w:val="24"/>
+        </w:rPr>
+        <w:t>), Jinotega (25.1qq/</w:t>
+      </w:r>
+      <w:proofErr w:type="spellStart"/>
+      <w:r>
+        <w:rPr>
+          <w:rFonts w:ascii="Verdana" w:hAnsi="Verdana"/>
+          <w:color w:val="000000"/>
+          <w:sz w:val="24"/>
+          <w:szCs w:val="24"/>
+        </w:rPr>
+        <w:t>mz</w:t>
+      </w:r>
+      <w:proofErr w:type="spellEnd"/>
+      <w:r>
+        <w:rPr>
+          <w:rFonts w:ascii="Verdana" w:hAnsi="Verdana"/>
+          <w:color w:val="000000"/>
+          <w:sz w:val="24"/>
+          <w:szCs w:val="24"/>
+        </w:rPr>
+        <w:t>) y Masaya (21.0qq/</w:t>
+      </w:r>
+      <w:proofErr w:type="spellStart"/>
+      <w:r>
+        <w:rPr>
+          <w:rFonts w:ascii="Verdana" w:hAnsi="Verdana"/>
+          <w:color w:val="000000"/>
+          <w:sz w:val="24"/>
+          <w:szCs w:val="24"/>
+        </w:rPr>
+        <w:t>mz</w:t>
+      </w:r>
+      <w:proofErr w:type="spellEnd"/>
+      <w:r>
+        <w:rPr>
+          <w:rFonts w:ascii="Verdana" w:hAnsi="Verdana"/>
+          <w:color w:val="000000"/>
+          <w:sz w:val="24"/>
+          <w:szCs w:val="24"/>
+        </w:rPr>
+        <w:t xml:space="preserve">). El resto de departamentos se encuentra por debajo de la media, presentándose los menores rendimientos en Carazo (9.6 </w:t>
+      </w:r>
+      <w:proofErr w:type="spellStart"/>
+      <w:r>
+        <w:rPr>
+          <w:rFonts w:ascii="Verdana" w:hAnsi="Verdana"/>
+          <w:color w:val="000000"/>
+          <w:sz w:val="24"/>
+          <w:szCs w:val="24"/>
+        </w:rPr>
+        <w:t>qq</w:t>
+      </w:r>
+      <w:proofErr w:type="spellEnd"/>
+      <w:r>
+        <w:rPr>
+          <w:rFonts w:ascii="Verdana" w:hAnsi="Verdana"/>
+          <w:color w:val="000000"/>
+          <w:sz w:val="24"/>
+          <w:szCs w:val="24"/>
+        </w:rPr>
+        <w:t>/</w:t>
+      </w:r>
+      <w:proofErr w:type="spellStart"/>
+      <w:r>
+        <w:rPr>
+          <w:rFonts w:ascii="Verdana" w:hAnsi="Verdana"/>
+          <w:color w:val="000000"/>
+          <w:sz w:val="24"/>
+          <w:szCs w:val="24"/>
+        </w:rPr>
+        <w:t>mz</w:t>
+      </w:r>
+      <w:proofErr w:type="spellEnd"/>
+      <w:r>
+        <w:rPr>
+          <w:rFonts w:ascii="Verdana" w:hAnsi="Verdana"/>
+          <w:color w:val="000000"/>
+          <w:sz w:val="24"/>
+          <w:szCs w:val="24"/>
+        </w:rPr>
+        <w:t xml:space="preserve">), </w:t>
+      </w:r>
+      <w:proofErr w:type="gramStart"/>
+      <w:r>
+        <w:rPr>
+          <w:rFonts w:ascii="Verdana" w:hAnsi="Verdana"/>
+          <w:color w:val="000000"/>
+          <w:sz w:val="24"/>
+          <w:szCs w:val="24"/>
+        </w:rPr>
+        <w:t>Boaco(</w:t>
+      </w:r>
+      <w:proofErr w:type="gramEnd"/>
+      <w:r>
+        <w:rPr>
+          <w:rFonts w:ascii="Verdana" w:hAnsi="Verdana"/>
+          <w:color w:val="000000"/>
+          <w:sz w:val="24"/>
+          <w:szCs w:val="24"/>
+        </w:rPr>
+        <w:t xml:space="preserve">11.6 </w:t>
+      </w:r>
+      <w:proofErr w:type="spellStart"/>
+      <w:r>
+        <w:rPr>
+          <w:rFonts w:ascii="Verdana" w:hAnsi="Verdana"/>
+          <w:color w:val="000000"/>
+          <w:sz w:val="24"/>
+          <w:szCs w:val="24"/>
+        </w:rPr>
+        <w:t>qq</w:t>
+      </w:r>
+      <w:proofErr w:type="spellEnd"/>
+      <w:r>
+        <w:rPr>
+          <w:rFonts w:ascii="Verdana" w:hAnsi="Verdana"/>
+          <w:color w:val="000000"/>
+          <w:sz w:val="24"/>
+          <w:szCs w:val="24"/>
+        </w:rPr>
+        <w:t>/</w:t>
+      </w:r>
+      <w:proofErr w:type="spellStart"/>
+      <w:r>
+        <w:rPr>
+          <w:rFonts w:ascii="Verdana" w:hAnsi="Verdana"/>
+          <w:color w:val="000000"/>
+          <w:sz w:val="24"/>
+          <w:szCs w:val="24"/>
+        </w:rPr>
+        <w:t>mz</w:t>
+      </w:r>
+      <w:proofErr w:type="spellEnd"/>
+      <w:r>
+        <w:rPr>
+          <w:rFonts w:ascii="Verdana" w:hAnsi="Verdana"/>
+          <w:color w:val="000000"/>
+          <w:sz w:val="24"/>
+          <w:szCs w:val="24"/>
+        </w:rPr>
+        <w:t xml:space="preserve">) y Zelaya Central (12.0 </w:t>
+      </w:r>
+      <w:proofErr w:type="spellStart"/>
+      <w:r>
+        <w:rPr>
+          <w:rFonts w:ascii="Verdana" w:hAnsi="Verdana"/>
+          <w:color w:val="000000"/>
+          <w:sz w:val="24"/>
+          <w:szCs w:val="24"/>
+        </w:rPr>
+        <w:t>qq</w:t>
+      </w:r>
+      <w:proofErr w:type="spellEnd"/>
+      <w:r>
+        <w:rPr>
+          <w:rFonts w:ascii="Verdana" w:hAnsi="Verdana"/>
+          <w:color w:val="000000"/>
+          <w:sz w:val="24"/>
+          <w:szCs w:val="24"/>
+        </w:rPr>
+        <w:t>/</w:t>
+      </w:r>
+      <w:proofErr w:type="spellStart"/>
+      <w:r>
+        <w:rPr>
+          <w:rFonts w:ascii="Verdana" w:hAnsi="Verdana"/>
+          <w:color w:val="000000"/>
+          <w:sz w:val="24"/>
+          <w:szCs w:val="24"/>
+        </w:rPr>
+        <w:t>mz</w:t>
+      </w:r>
+      <w:proofErr w:type="spellEnd"/>
+      <w:r>
+        <w:rPr>
+          <w:rFonts w:ascii="Verdana" w:hAnsi="Verdana"/>
+          <w:color w:val="000000"/>
+          <w:sz w:val="24"/>
+          <w:szCs w:val="24"/>
+        </w:rPr>
+        <w:t>).</w:t>
       </w:r>
       <w:sdt>
         <w:sdtPr>
@@ -1401,6 +1907,7 @@
           <w:id w:val="-1519924128"/>
           <w:citation/>
         </w:sdtPr>
+        <w:sdtEndPr/>
         <w:sdtContent>
           <w:r>
             <w:rPr>
@@ -1449,9 +1956,6 @@
           </w:r>
         </w:sdtContent>
       </w:sdt>
-      <w:commentRangeStart w:id="1"/>
-      <w:commentRangeStart w:id="2"/>
-      <w:commentRangeStart w:id="3"/>
       <w:r>
         <w:rPr>
           <w:rFonts w:ascii="Verdana" w:hAnsi="Verdana"/>
@@ -1490,6 +1994,7 @@
           <w:id w:val="-991021450"/>
           <w:citation/>
         </w:sdtPr>
+        <w:sdtEndPr/>
         <w:sdtContent>
           <w:r>
             <w:rPr>
@@ -1547,33 +2052,6 @@
         </w:rPr>
         <w:t>.</w:t>
       </w:r>
-      <w:commentRangeEnd w:id="1"/>
-      <w:r>
-        <w:rPr>
-          <w:rFonts w:ascii="Verdana" w:hAnsi="Verdana"/>
-          <w:color w:val="000000"/>
-          <w:sz w:val="24"/>
-          <w:szCs w:val="24"/>
-        </w:rPr>
-        <w:commentReference w:id="1"/>
-      </w:r>
-      <w:commentRangeEnd w:id="2"/>
-      <w:r>
-        <w:rPr>
-          <w:rFonts w:ascii="Verdana" w:hAnsi="Verdana"/>
-          <w:color w:val="000000"/>
-          <w:sz w:val="24"/>
-          <w:szCs w:val="24"/>
-        </w:rPr>
-        <w:commentReference w:id="2"/>
-      </w:r>
-      <w:commentRangeEnd w:id="3"/>
-      <w:r>
-        <w:rPr>
-          <w:rStyle w:val="Refdecomentario"/>
-        </w:rPr>
-        <w:commentReference w:id="3"/>
-      </w:r>
     </w:p>
     <w:p>
       <w:pPr>
@@ -1621,7 +2099,47 @@
           <w:sz w:val="24"/>
           <w:szCs w:val="24"/>
         </w:rPr>
-        <w:t>indígena La Pita: NB6, Tuza Morada, Olotillo, Maíz amarillo y Overito realizada en el Campus de la Universidad Martin Lutero sede Ocotal. El motivo para realizar este trabajo investigativo experimental fue brindar posibles soluciones a la problemática de la baja producción del maíz en la zona de Totogalpa, Madriz.</w:t>
+        <w:t xml:space="preserve">indígena La Pita: NB6, Tuza Morada, </w:t>
+      </w:r>
+      <w:proofErr w:type="spellStart"/>
+      <w:r>
+        <w:rPr>
+          <w:rFonts w:ascii="Verdana" w:hAnsi="Verdana"/>
+          <w:color w:val="000000"/>
+          <w:sz w:val="24"/>
+          <w:szCs w:val="24"/>
+        </w:rPr>
+        <w:t>Olotillo</w:t>
+      </w:r>
+      <w:proofErr w:type="spellEnd"/>
+      <w:r>
+        <w:rPr>
+          <w:rFonts w:ascii="Verdana" w:hAnsi="Verdana"/>
+          <w:color w:val="000000"/>
+          <w:sz w:val="24"/>
+          <w:szCs w:val="24"/>
+        </w:rPr>
+        <w:t xml:space="preserve">, Maíz amarillo y </w:t>
+      </w:r>
+      <w:proofErr w:type="spellStart"/>
+      <w:r>
+        <w:rPr>
+          <w:rFonts w:ascii="Verdana" w:hAnsi="Verdana"/>
+          <w:color w:val="000000"/>
+          <w:sz w:val="24"/>
+          <w:szCs w:val="24"/>
+        </w:rPr>
+        <w:t>Overito</w:t>
+      </w:r>
+      <w:proofErr w:type="spellEnd"/>
+      <w:r>
+        <w:rPr>
+          <w:rFonts w:ascii="Verdana" w:hAnsi="Verdana"/>
+          <w:color w:val="000000"/>
+          <w:sz w:val="24"/>
+          <w:szCs w:val="24"/>
+        </w:rPr>
+        <w:t xml:space="preserve"> realizada en el Campus de la Universidad Martin Lutero sede Ocotal. El motivo para realizar este trabajo investigativo experimental fue brindar posibles soluciones a la problemática de la baja producción del maíz en la zona de Totogalpa, Madriz.</w:t>
       </w:r>
     </w:p>
     <w:p>
@@ -1663,7 +2181,27 @@
           <w:sz w:val="24"/>
           <w:szCs w:val="24"/>
         </w:rPr>
-        <w:t>Producen bajo sistemas tradicionales obteniendo rendimientos de hasta 10 qq por manzana.</w:t>
+        <w:t xml:space="preserve">Producen bajo sistemas tradicionales obteniendo rendimientos de hasta 10 </w:t>
+      </w:r>
+      <w:proofErr w:type="spellStart"/>
+      <w:r>
+        <w:rPr>
+          <w:rFonts w:ascii="Verdana" w:hAnsi="Verdana"/>
+          <w:color w:val="000000"/>
+          <w:sz w:val="24"/>
+          <w:szCs w:val="24"/>
+        </w:rPr>
+        <w:t>qq</w:t>
+      </w:r>
+      <w:proofErr w:type="spellEnd"/>
+      <w:r>
+        <w:rPr>
+          <w:rFonts w:ascii="Verdana" w:hAnsi="Verdana"/>
+          <w:color w:val="000000"/>
+          <w:sz w:val="24"/>
+          <w:szCs w:val="24"/>
+        </w:rPr>
+        <w:t xml:space="preserve"> por manzana.</w:t>
       </w:r>
     </w:p>
     <w:p>
@@ -1796,6 +2334,7 @@
           <w:id w:val="-769315600"/>
           <w:citation/>
         </w:sdtPr>
+        <w:sdtEndPr/>
         <w:sdtContent>
           <w:r>
             <w:rPr>
@@ -1873,6 +2412,7 @@
           <w:id w:val="1413272840"/>
           <w:citation/>
         </w:sdtPr>
+        <w:sdtEndPr/>
         <w:sdtContent>
           <w:r>
             <w:rPr>
@@ -2068,6 +2608,7 @@
           <w:id w:val="1558516476"/>
           <w:citation/>
         </w:sdtPr>
+        <w:sdtEndPr/>
         <w:sdtContent>
           <w:r>
             <w:rPr>
@@ -2198,7 +2739,27 @@
           <w:sz w:val="24"/>
           <w:szCs w:val="24"/>
         </w:rPr>
-        <w:t>Desarrollo de la plúmula: Mientras la radícula crece hacia abajo, la plúmula, que se convertirá en el tallo de la planta, comienza a desarrollarse y a emerger de la semilla. La plúmula contiene el epicótilo (la parte de la plántula que se convertirá en el tallo) y las primeras hojas verdaderas.</w:t>
+        <w:t xml:space="preserve">Desarrollo de la plúmula: Mientras la radícula crece hacia abajo, la plúmula, que se convertirá en el tallo de la planta, comienza a desarrollarse y a emerger de la semilla. La plúmula contiene el </w:t>
+      </w:r>
+      <w:proofErr w:type="spellStart"/>
+      <w:r>
+        <w:rPr>
+          <w:rFonts w:ascii="Verdana" w:hAnsi="Verdana"/>
+          <w:color w:val="000000"/>
+          <w:sz w:val="24"/>
+          <w:szCs w:val="24"/>
+        </w:rPr>
+        <w:t>epicótilo</w:t>
+      </w:r>
+      <w:proofErr w:type="spellEnd"/>
+      <w:r>
+        <w:rPr>
+          <w:rFonts w:ascii="Verdana" w:hAnsi="Verdana"/>
+          <w:color w:val="000000"/>
+          <w:sz w:val="24"/>
+          <w:szCs w:val="24"/>
+        </w:rPr>
+        <w:t xml:space="preserve"> (la parte de la plántula que se convertirá en el tallo) y las primeras hojas verdaderas.</w:t>
       </w:r>
     </w:p>
     <w:p>
@@ -2305,23 +2866,76 @@
         </w:rPr>
         <w:t xml:space="preserve">Esta prueba se realizará conforme a las reglas de la International </w:t>
       </w:r>
-      <w:r>
-        <w:rPr>
-          <w:rFonts w:ascii="Verdana" w:hAnsi="Verdana"/>
-          <w:color w:val="000000"/>
-          <w:sz w:val="24"/>
-          <w:szCs w:val="24"/>
-        </w:rPr>
-        <w:t xml:space="preserve">Rural  for </w:t>
-      </w:r>
-      <w:r>
-        <w:rPr>
-          <w:rFonts w:ascii="Verdana" w:hAnsi="Verdana"/>
-          <w:color w:val="000000"/>
-          <w:sz w:val="24"/>
-          <w:szCs w:val="24"/>
-        </w:rPr>
-        <w:t xml:space="preserve">Seed Testing  </w:t>
+      <w:proofErr w:type="gramStart"/>
+      <w:r>
+        <w:rPr>
+          <w:rFonts w:ascii="Verdana" w:hAnsi="Verdana"/>
+          <w:color w:val="000000"/>
+          <w:sz w:val="24"/>
+          <w:szCs w:val="24"/>
+        </w:rPr>
+        <w:t xml:space="preserve">Rural  </w:t>
+      </w:r>
+      <w:proofErr w:type="spellStart"/>
+      <w:r>
+        <w:rPr>
+          <w:rFonts w:ascii="Verdana" w:hAnsi="Verdana"/>
+          <w:color w:val="000000"/>
+          <w:sz w:val="24"/>
+          <w:szCs w:val="24"/>
+        </w:rPr>
+        <w:t>for</w:t>
+      </w:r>
+      <w:proofErr w:type="spellEnd"/>
+      <w:proofErr w:type="gramEnd"/>
+      <w:r>
+        <w:rPr>
+          <w:rFonts w:ascii="Verdana" w:hAnsi="Verdana"/>
+          <w:color w:val="000000"/>
+          <w:sz w:val="24"/>
+          <w:szCs w:val="24"/>
+        </w:rPr>
+        <w:t xml:space="preserve"> </w:t>
+      </w:r>
+      <w:proofErr w:type="spellStart"/>
+      <w:r>
+        <w:rPr>
+          <w:rFonts w:ascii="Verdana" w:hAnsi="Verdana"/>
+          <w:color w:val="000000"/>
+          <w:sz w:val="24"/>
+          <w:szCs w:val="24"/>
+        </w:rPr>
+        <w:t>Seed</w:t>
+      </w:r>
+      <w:proofErr w:type="spellEnd"/>
+      <w:r>
+        <w:rPr>
+          <w:rFonts w:ascii="Verdana" w:hAnsi="Verdana"/>
+          <w:color w:val="000000"/>
+          <w:sz w:val="24"/>
+          <w:szCs w:val="24"/>
+        </w:rPr>
+        <w:t xml:space="preserve"> </w:t>
+      </w:r>
+      <w:proofErr w:type="spellStart"/>
+      <w:r>
+        <w:rPr>
+          <w:rFonts w:ascii="Verdana" w:hAnsi="Verdana"/>
+          <w:color w:val="000000"/>
+          <w:sz w:val="24"/>
+          <w:szCs w:val="24"/>
+        </w:rPr>
+        <w:t>Testing</w:t>
+      </w:r>
+      <w:proofErr w:type="spellEnd"/>
+      <w:r>
+        <w:rPr>
+          <w:rFonts w:ascii="Verdana" w:hAnsi="Verdana"/>
+          <w:color w:val="000000"/>
+          <w:sz w:val="24"/>
+          <w:szCs w:val="24"/>
+        </w:rPr>
+        <w:t xml:space="preserve">  </w:t>
       </w:r>
       <w:r>
         <w:rPr>
@@ -2352,6 +2966,7 @@
           <w:id w:val="-113908212"/>
           <w:citation/>
         </w:sdtPr>
+        <w:sdtEndPr/>
         <w:sdtContent>
           <w:r>
             <w:rPr>
@@ -2466,6 +3081,7 @@
           <w:szCs w:val="24"/>
         </w:rPr>
       </w:pPr>
+      <w:commentRangeStart w:id="3"/>
       <w:r>
         <w:rPr>
           <w:rFonts w:ascii="Arial" w:hAnsi="Arial" w:cs="Arial"/>
@@ -2510,6 +3126,13 @@
           </wp:inline>
         </w:drawing>
       </w:r>
+      <w:commentRangeEnd w:id="3"/>
+      <w:r>
+        <w:rPr>
+          <w:rStyle w:val="Refdecomentario"/>
+        </w:rPr>
+        <w:commentReference w:id="3"/>
+      </w:r>
     </w:p>
     <w:p>
       <w:pPr>
@@ -2673,13 +3296,59 @@
           <w:szCs w:val="24"/>
         </w:rPr>
       </w:pPr>
-      <w:r>
-        <w:rPr>
-          <w:rFonts w:ascii="Arial" w:hAnsi="Arial" w:cs="Arial"/>
-          <w:sz w:val="24"/>
-          <w:szCs w:val="24"/>
-        </w:rPr>
-        <w:t>Multiparametro ( Luz, Humedad, Ph)</w:t>
+      <w:proofErr w:type="spellStart"/>
+      <w:r>
+        <w:rPr>
+          <w:rFonts w:ascii="Arial" w:hAnsi="Arial" w:cs="Arial"/>
+          <w:sz w:val="24"/>
+          <w:szCs w:val="24"/>
+        </w:rPr>
+        <w:t>Multiparametro</w:t>
+      </w:r>
+      <w:proofErr w:type="spellEnd"/>
+      <w:r>
+        <w:rPr>
+          <w:rFonts w:ascii="Arial" w:hAnsi="Arial" w:cs="Arial"/>
+          <w:sz w:val="24"/>
+          <w:szCs w:val="24"/>
+        </w:rPr>
+        <w:t xml:space="preserve"> </w:t>
+      </w:r>
+      <w:proofErr w:type="gramStart"/>
+      <w:r>
+        <w:rPr>
+          <w:rFonts w:ascii="Arial" w:hAnsi="Arial" w:cs="Arial"/>
+          <w:sz w:val="24"/>
+          <w:szCs w:val="24"/>
+        </w:rPr>
+        <w:t>( Luz</w:t>
+      </w:r>
+      <w:proofErr w:type="gramEnd"/>
+      <w:r>
+        <w:rPr>
+          <w:rFonts w:ascii="Arial" w:hAnsi="Arial" w:cs="Arial"/>
+          <w:sz w:val="24"/>
+          <w:szCs w:val="24"/>
+        </w:rPr>
+        <w:t xml:space="preserve">, Humedad, </w:t>
+      </w:r>
+      <w:proofErr w:type="spellStart"/>
+      <w:r>
+        <w:rPr>
+          <w:rFonts w:ascii="Arial" w:hAnsi="Arial" w:cs="Arial"/>
+          <w:sz w:val="24"/>
+          <w:szCs w:val="24"/>
+        </w:rPr>
+        <w:t>Ph</w:t>
+      </w:r>
+      <w:proofErr w:type="spellEnd"/>
+      <w:r>
+        <w:rPr>
+          <w:rFonts w:ascii="Arial" w:hAnsi="Arial" w:cs="Arial"/>
+          <w:sz w:val="24"/>
+          <w:szCs w:val="24"/>
+        </w:rPr>
+        <w:t>)</w:t>
       </w:r>
     </w:p>
     <w:p>
@@ -2721,6 +3390,7 @@
           <w:szCs w:val="24"/>
         </w:rPr>
       </w:pPr>
+      <w:proofErr w:type="spellStart"/>
       <w:r>
         <w:rPr>
           <w:rFonts w:ascii="Arial" w:hAnsi="Arial" w:cs="Arial"/>
@@ -2729,6 +3399,7 @@
         </w:rPr>
         <w:t>Bisturi</w:t>
       </w:r>
+      <w:proofErr w:type="spellEnd"/>
     </w:p>
     <w:p>
       <w:pPr>
@@ -2769,13 +3440,23 @@
           <w:szCs w:val="24"/>
         </w:rPr>
       </w:pPr>
-      <w:r>
-        <w:rPr>
-          <w:rFonts w:ascii="Arial" w:hAnsi="Arial" w:cs="Arial"/>
-          <w:sz w:val="24"/>
-          <w:szCs w:val="24"/>
-        </w:rPr>
-        <w:t>Policlirato de sodio</w:t>
+      <w:proofErr w:type="spellStart"/>
+      <w:r>
+        <w:rPr>
+          <w:rFonts w:ascii="Arial" w:hAnsi="Arial" w:cs="Arial"/>
+          <w:sz w:val="24"/>
+          <w:szCs w:val="24"/>
+        </w:rPr>
+        <w:t>Policlirato</w:t>
+      </w:r>
+      <w:proofErr w:type="spellEnd"/>
+      <w:r>
+        <w:rPr>
+          <w:rFonts w:ascii="Arial" w:hAnsi="Arial" w:cs="Arial"/>
+          <w:sz w:val="24"/>
+          <w:szCs w:val="24"/>
+        </w:rPr>
+        <w:t xml:space="preserve"> de sodio</w:t>
       </w:r>
     </w:p>
     <w:p>
@@ -2793,6 +3474,7 @@
           <w:szCs w:val="24"/>
         </w:rPr>
       </w:pPr>
+      <w:proofErr w:type="spellStart"/>
       <w:r>
         <w:rPr>
           <w:rFonts w:ascii="Arial" w:hAnsi="Arial" w:cs="Arial"/>
@@ -2800,7 +3482,16 @@
           <w:szCs w:val="24"/>
         </w:rPr>
         <w:lastRenderedPageBreak/>
-        <w:t>Saranda estándar</w:t>
+        <w:t>Saranda</w:t>
+      </w:r>
+      <w:proofErr w:type="spellEnd"/>
+      <w:r>
+        <w:rPr>
+          <w:rFonts w:ascii="Arial" w:hAnsi="Arial" w:cs="Arial"/>
+          <w:sz w:val="24"/>
+          <w:szCs w:val="24"/>
+        </w:rPr>
+        <w:t xml:space="preserve"> estándar</w:t>
       </w:r>
     </w:p>
     <w:p>
@@ -2958,6 +3649,7 @@
                 <w:lang w:eastAsia="es-NI"/>
               </w:rPr>
             </w:pPr>
+            <w:commentRangeStart w:id="6"/>
             <w:r>
               <w:rPr>
                 <w:rFonts w:ascii="Arial" w:hAnsi="Arial" w:cs="Arial"/>
@@ -2997,7 +3689,25 @@
                 <w:color w:val="000000"/>
                 <w:lang w:eastAsia="es-NI"/>
               </w:rPr>
-              <w:t>Muestra   (gr)</w:t>
+              <w:t>Muestra</w:t>
+            </w:r>
+            <w:proofErr w:type="gramStart"/>
+            <w:r>
+              <w:rPr>
+                <w:rFonts w:ascii="Arial" w:hAnsi="Arial" w:cs="Arial"/>
+                <w:color w:val="000000"/>
+                <w:lang w:eastAsia="es-NI"/>
+              </w:rPr>
+              <w:t xml:space="preserve">   (</w:t>
+            </w:r>
+            <w:proofErr w:type="gramEnd"/>
+            <w:r>
+              <w:rPr>
+                <w:rFonts w:ascii="Arial" w:hAnsi="Arial" w:cs="Arial"/>
+                <w:color w:val="000000"/>
+                <w:lang w:eastAsia="es-NI"/>
+              </w:rPr>
+              <w:t>gr)</w:t>
             </w:r>
           </w:p>
         </w:tc>
@@ -3234,6 +3944,7 @@
                 <w:lang w:eastAsia="es-NI"/>
               </w:rPr>
             </w:pPr>
+            <w:proofErr w:type="spellStart"/>
             <w:r>
               <w:rPr>
                 <w:rFonts w:ascii="Arial" w:hAnsi="Arial" w:cs="Arial"/>
@@ -3242,6 +3953,7 @@
               </w:rPr>
               <w:t>Overito</w:t>
             </w:r>
+            <w:proofErr w:type="spellEnd"/>
           </w:p>
         </w:tc>
         <w:tc>
@@ -3372,6 +4084,7 @@
                 <w:lang w:eastAsia="es-NI"/>
               </w:rPr>
             </w:pPr>
+            <w:proofErr w:type="spellStart"/>
             <w:r>
               <w:rPr>
                 <w:rFonts w:ascii="Arial" w:hAnsi="Arial" w:cs="Arial"/>
@@ -3380,6 +4093,7 @@
               </w:rPr>
               <w:t>Olotillo</w:t>
             </w:r>
+            <w:proofErr w:type="spellEnd"/>
           </w:p>
         </w:tc>
         <w:tc>
@@ -3648,6 +4362,7 @@
                 <w:lang w:eastAsia="es-NI"/>
               </w:rPr>
             </w:pPr>
+            <w:proofErr w:type="spellStart"/>
             <w:r>
               <w:rPr>
                 <w:rFonts w:ascii="Arial" w:hAnsi="Arial" w:cs="Arial"/>
@@ -3656,6 +4371,7 @@
               </w:rPr>
               <w:t>Isalco</w:t>
             </w:r>
+            <w:proofErr w:type="spellEnd"/>
           </w:p>
         </w:tc>
         <w:tc>
@@ -3893,6 +4609,13 @@
               </w:rPr>
               <w:t xml:space="preserve">          460.00 </w:t>
             </w:r>
+            <w:commentRangeEnd w:id="6"/>
+            <w:r>
+              <w:rPr>
+                <w:rStyle w:val="Refdecomentario"/>
+              </w:rPr>
+              <w:commentReference w:id="6"/>
+            </w:r>
           </w:p>
         </w:tc>
       </w:tr>
@@ -4043,7 +4766,7 @@
           <w:szCs w:val="24"/>
         </w:rPr>
       </w:pPr>
-      <w:bookmarkStart w:id="6" w:name="_Toc39421177"/>
+      <w:bookmarkStart w:id="7" w:name="_Toc39421177"/>
       <w:r>
         <w:rPr>
           <w:rFonts w:ascii="Arial" w:hAnsi="Arial" w:cs="Arial"/>
@@ -4052,7 +4775,7 @@
         </w:rPr>
         <w:t>Plan de análisis.</w:t>
       </w:r>
-      <w:bookmarkEnd w:id="6"/>
+      <w:bookmarkEnd w:id="7"/>
     </w:p>
     <w:p>
       <w:pPr>
@@ -4151,7 +4874,7 @@
           <w:szCs w:val="24"/>
         </w:rPr>
       </w:pPr>
-      <w:bookmarkStart w:id="7" w:name="_Toc39421178"/>
+      <w:bookmarkStart w:id="8" w:name="_Toc39421178"/>
       <w:r>
         <w:rPr>
           <w:rFonts w:ascii="Arial" w:hAnsi="Arial" w:cs="Arial"/>
@@ -4161,7 +4884,7 @@
         </w:rPr>
         <w:t>Confiabilidad</w:t>
       </w:r>
-      <w:bookmarkEnd w:id="7"/>
+      <w:bookmarkEnd w:id="8"/>
     </w:p>
     <w:p>
       <w:pPr>
@@ -4195,6 +4918,7 @@
           <w:szCs w:val="24"/>
         </w:rPr>
       </w:pPr>
+      <w:commentRangeStart w:id="9"/>
       <w:r>
         <w:rPr>
           <w:rFonts w:ascii="Verdana" w:hAnsi="Verdana"/>
@@ -4215,6 +4939,7 @@
           <w:id w:val="1132678413"/>
           <w:citation/>
         </w:sdtPr>
+        <w:sdtEndPr/>
         <w:sdtContent>
           <w:r>
             <w:rPr>
@@ -4277,6 +5002,13 @@
           </w:r>
         </w:sdtContent>
       </w:sdt>
+      <w:commentRangeEnd w:id="9"/>
+      <w:r>
+        <w:rPr>
+          <w:rStyle w:val="Refdecomentario"/>
+        </w:rPr>
+        <w:commentReference w:id="9"/>
+      </w:r>
     </w:p>
     <w:p>
       <w:pPr>
@@ -4289,7 +5021,7 @@
           <w:szCs w:val="24"/>
         </w:rPr>
       </w:pPr>
-      <w:bookmarkStart w:id="8" w:name="_Toc39421179"/>
+      <w:bookmarkStart w:id="10" w:name="_Toc39421179"/>
       <w:r>
         <w:rPr>
           <w:rFonts w:ascii="Arial" w:hAnsi="Arial" w:cs="Arial"/>
@@ -4299,7 +5031,7 @@
         </w:rPr>
         <w:t>OPERACIONALIZACION DE VARIABLES</w:t>
       </w:r>
-      <w:bookmarkEnd w:id="8"/>
+      <w:bookmarkEnd w:id="10"/>
     </w:p>
     <w:p>
       <w:pPr>
@@ -4553,6 +5285,7 @@
           <w:szCs w:val="24"/>
         </w:rPr>
       </w:pPr>
+      <w:commentRangeStart w:id="11"/>
       <w:r>
         <w:rPr>
           <w:rFonts w:ascii="Arial" w:hAnsi="Arial" w:cs="Arial"/>
@@ -4713,7 +5446,61 @@
           <w:sz w:val="24"/>
           <w:szCs w:val="24"/>
         </w:rPr>
-        <w:t>En la prueba de germinación de las 6 variedades de Maíz Criollo, el mejor grado de germinación lo tiene la variedad de Izalco con un 64%, seguido por NB6 y Tuza Morada ambos con el 58%, Olotillo con el 55%, Maiz amarillo con 49% y Overito con el 45%, como se aprecia en la gráfica, ni una de las variedades logro el 80% que certifica la ley de semilla para que cumpla con la calidad de semilla en el grado de Germinación.</w:t>
+        <w:t xml:space="preserve">En la prueba de germinación de las 6 variedades de Maíz Criollo, el mejor grado de germinación lo tiene la variedad de Izalco con un 64%, seguido por NB6 y Tuza Morada ambos con el 58%, </w:t>
+      </w:r>
+      <w:proofErr w:type="spellStart"/>
+      <w:r>
+        <w:rPr>
+          <w:rFonts w:ascii="Arial" w:hAnsi="Arial" w:cs="Arial"/>
+          <w:sz w:val="24"/>
+          <w:szCs w:val="24"/>
+        </w:rPr>
+        <w:t>Olotillo</w:t>
+      </w:r>
+      <w:proofErr w:type="spellEnd"/>
+      <w:r>
+        <w:rPr>
+          <w:rFonts w:ascii="Arial" w:hAnsi="Arial" w:cs="Arial"/>
+          <w:sz w:val="24"/>
+          <w:szCs w:val="24"/>
+        </w:rPr>
+        <w:t xml:space="preserve"> con el 55%, </w:t>
+      </w:r>
+      <w:proofErr w:type="spellStart"/>
+      <w:r>
+        <w:rPr>
+          <w:rFonts w:ascii="Arial" w:hAnsi="Arial" w:cs="Arial"/>
+          <w:sz w:val="24"/>
+          <w:szCs w:val="24"/>
+        </w:rPr>
+        <w:t>Maiz</w:t>
+      </w:r>
+      <w:proofErr w:type="spellEnd"/>
+      <w:r>
+        <w:rPr>
+          <w:rFonts w:ascii="Arial" w:hAnsi="Arial" w:cs="Arial"/>
+          <w:sz w:val="24"/>
+          <w:szCs w:val="24"/>
+        </w:rPr>
+        <w:t xml:space="preserve"> amarillo con 49% y </w:t>
+      </w:r>
+      <w:proofErr w:type="spellStart"/>
+      <w:r>
+        <w:rPr>
+          <w:rFonts w:ascii="Arial" w:hAnsi="Arial" w:cs="Arial"/>
+          <w:sz w:val="24"/>
+          <w:szCs w:val="24"/>
+        </w:rPr>
+        <w:t>Overito</w:t>
+      </w:r>
+      <w:proofErr w:type="spellEnd"/>
+      <w:r>
+        <w:rPr>
+          <w:rFonts w:ascii="Arial" w:hAnsi="Arial" w:cs="Arial"/>
+          <w:sz w:val="24"/>
+          <w:szCs w:val="24"/>
+        </w:rPr>
+        <w:t xml:space="preserve"> con el 45%, como se aprecia en la gráfica, ni una de las variedades logro el 80% que certifica la ley de semilla para que cumpla con la calidad de semilla en el grado de Germinación.</w:t>
       </w:r>
     </w:p>
     <w:p>
@@ -4877,6 +5664,13 @@
         </w:rPr>
         <w:t>.</w:t>
       </w:r>
+      <w:commentRangeEnd w:id="11"/>
+      <w:r>
+        <w:rPr>
+          <w:rStyle w:val="Refdecomentario"/>
+        </w:rPr>
+        <w:commentReference w:id="11"/>
+      </w:r>
     </w:p>
     <w:p>
       <w:pPr>
@@ -4945,7 +5739,27 @@
           <w:sz w:val="24"/>
           <w:szCs w:val="24"/>
         </w:rPr>
-        <w:t xml:space="preserve">de la Universidad Martín Lutero, por financiar el proceso de investigación, al Profesor Mario Zapata por su colaboración en todo los procesos de la investigación. </w:t>
+        <w:t xml:space="preserve">de la Universidad Martín Lutero, por financiar el proceso de investigación, al Profesor Mario Zapata por su colaboración en </w:t>
+      </w:r>
+      <w:proofErr w:type="gramStart"/>
+      <w:r>
+        <w:rPr>
+          <w:rFonts w:ascii="Verdana" w:hAnsi="Verdana"/>
+          <w:color w:val="000000"/>
+          <w:sz w:val="24"/>
+          <w:szCs w:val="24"/>
+        </w:rPr>
+        <w:t>todo los procesos</w:t>
+      </w:r>
+      <w:proofErr w:type="gramEnd"/>
+      <w:r>
+        <w:rPr>
+          <w:rFonts w:ascii="Verdana" w:hAnsi="Verdana"/>
+          <w:color w:val="000000"/>
+          <w:sz w:val="24"/>
+          <w:szCs w:val="24"/>
+        </w:rPr>
+        <w:t xml:space="preserve"> de la investigación. </w:t>
       </w:r>
     </w:p>
     <w:p>
@@ -5259,8 +6073,8 @@
 </file>
 
 <file path=word/comments.xml><?xml version="1.0" encoding="utf-8"?>
-<w:comments xmlns:wpc="http://schemas.microsoft.com/office/word/2010/wordprocessingCanvas" xmlns:cx="http://schemas.microsoft.com/office/drawing/2014/chartex" xmlns:cx1="http://schemas.microsoft.com/office/drawing/2015/9/8/chartex" xmlns:cx2="http://schemas.microsoft.com/office/drawing/2015/10/21/chartex" xmlns:cx3="http://schemas.microsoft.com/office/drawing/2016/5/9/chartex" xmlns:cx4="http://schemas.microsoft.com/office/drawing/2016/5/10/chartex" xmlns:cx5="http://schemas.microsoft.com/office/drawing/2016/5/11/chartex" xmlns:cx6="http://schemas.microsoft.com/office/drawing/2016/5/12/chartex" xmlns:cx7="http://schemas.microsoft.com/office/drawing/2016/5/13/chartex" xmlns:cx8="http://schemas.microsoft.com/office/drawing/2016/5/14/chartex" xmlns:mc="http://schemas.openxmlformats.org/markup-compatibility/2006" xmlns:aink="http://schemas.microsoft.com/office/drawing/2016/ink" xmlns:am3d="http://schemas.microsoft.com/office/drawing/2017/model3d" xmlns:o="urn:schemas-microsoft-com:office:office" xmlns:oel="http://schemas.microsoft.com/office/2019/extlst" xmlns:r="http://schemas.openxmlformats.org/officeDocument/2006/relationships" xmlns:m="http://schemas.openxmlformats.org/officeDocument/2006/math" xmlns:v="urn:schemas-microsoft-com:vml" xmlns:wp14="http://schemas.microsoft.com/office/word/2010/wordprocessingDrawing" xmlns:wp="http://schemas.openxmlformats.org/drawingml/2006/wordprocessingDrawing" xmlns:w10="urn:schemas-microsoft-com:office:word" xmlns:w="http://schemas.openxmlformats.org/wordprocessingml/2006/main" xmlns:w14="http://schemas.microsoft.com/office/word/2010/wordml" xmlns:w15="http://schemas.microsoft.com/office/word/2012/wordml" xmlns:w16cex="http://schemas.microsoft.com/office/word/2018/wordml/cex" xmlns:w16cid="http://schemas.microsoft.com/office/word/2016/wordml/cid" xmlns:w16="http://schemas.microsoft.com/office/word/2018/wordml" xmlns:w16du="http://schemas.microsoft.com/office/word/2023/wordml/word16du" xmlns:w16sdtdh="http://schemas.microsoft.com/office/word/2020/wordml/sdtdatahash" xmlns:w16se="http://schemas.microsoft.com/office/word/2015/wordml/symex" xmlns:wpg="http://schemas.microsoft.com/office/word/2010/wordprocessingGroup" xmlns:wpi="http://schemas.microsoft.com/office/word/2010/wordprocessingInk" xmlns:wne="http://schemas.microsoft.com/office/word/2006/wordml" xmlns:wps="http://schemas.microsoft.com/office/word/2010/wordprocessingShape" mc:Ignorable="w14 w15 w16se w16cid w16 w16cex w16sdtdh w16du wp14">
-  <w:comment w:id="1" w:author="Mario Martin Zapata Salgado" w:date="2024-05-03T16:31:00Z" w:initials="MZ">
+<w:comments xmlns:wpc="http://schemas.microsoft.com/office/word/2010/wordprocessingCanvas" xmlns:cx="http://schemas.microsoft.com/office/drawing/2014/chartex" xmlns:cx1="http://schemas.microsoft.com/office/drawing/2015/9/8/chartex" xmlns:cx2="http://schemas.microsoft.com/office/drawing/2015/10/21/chartex" xmlns:cx3="http://schemas.microsoft.com/office/drawing/2016/5/9/chartex" xmlns:cx4="http://schemas.microsoft.com/office/drawing/2016/5/10/chartex" xmlns:cx5="http://schemas.microsoft.com/office/drawing/2016/5/11/chartex" xmlns:cx6="http://schemas.microsoft.com/office/drawing/2016/5/12/chartex" xmlns:cx7="http://schemas.microsoft.com/office/drawing/2016/5/13/chartex" xmlns:cx8="http://schemas.microsoft.com/office/drawing/2016/5/14/chartex" xmlns:mc="http://schemas.openxmlformats.org/markup-compatibility/2006" xmlns:aink="http://schemas.microsoft.com/office/drawing/2016/ink" xmlns:am3d="http://schemas.microsoft.com/office/drawing/2017/model3d" xmlns:o="urn:schemas-microsoft-com:office:office" xmlns:r="http://schemas.openxmlformats.org/officeDocument/2006/relationships" xmlns:m="http://schemas.openxmlformats.org/officeDocument/2006/math" xmlns:v="urn:schemas-microsoft-com:vml" xmlns:wp14="http://schemas.microsoft.com/office/word/2010/wordprocessingDrawing" xmlns:wp="http://schemas.openxmlformats.org/drawingml/2006/wordprocessingDrawing" xmlns:w10="urn:schemas-microsoft-com:office:word" xmlns:w="http://schemas.openxmlformats.org/wordprocessingml/2006/main" xmlns:w14="http://schemas.microsoft.com/office/word/2010/wordml" xmlns:w15="http://schemas.microsoft.com/office/word/2012/wordml" xmlns:w16cex="http://schemas.microsoft.com/office/word/2018/wordml/cex" xmlns:w16cid="http://schemas.microsoft.com/office/word/2016/wordml/cid" xmlns:w16="http://schemas.microsoft.com/office/word/2018/wordml" xmlns:w16sdtdh="http://schemas.microsoft.com/office/word/2020/wordml/sdtdatahash" xmlns:w16se="http://schemas.microsoft.com/office/word/2015/wordml/symex" xmlns:wpg="http://schemas.microsoft.com/office/word/2010/wordprocessingGroup" xmlns:wpi="http://schemas.microsoft.com/office/word/2010/wordprocessingInk" xmlns:wne="http://schemas.microsoft.com/office/word/2006/wordml" xmlns:wps="http://schemas.microsoft.com/office/word/2010/wordprocessingShape" mc:Ignorable="w14 w15 w16se w16cid w16 w16cex w16sdtdh wp14">
+  <w:comment w:id="1" w:author="Usuario" w:date="2024-05-20T16:55:00Z" w:initials="U">
     <w:p>
       <w:pPr>
         <w:pStyle w:val="Textocomentario"/>
@@ -5272,11 +6086,11 @@
         <w:annotationRef/>
       </w:r>
       <w:r>
-        <w:t>Por favor revisa la idea de ese párrafo, “La producción nacional de maíz… para la producción…”</w:t>
+        <w:t>Esto debe estar en agradecimientos.</w:t>
       </w:r>
     </w:p>
   </w:comment>
-  <w:comment w:id="2" w:author="DODS" w:date="2024-05-08T14:40:00Z" w:initials="ECC">
+  <w:comment w:id="2" w:author="Usuario" w:date="2024-05-20T16:56:00Z" w:initials="U">
     <w:p>
       <w:pPr>
         <w:pStyle w:val="Textocomentario"/>
@@ -5288,11 +6102,11 @@
         <w:annotationRef/>
       </w:r>
       <w:r>
-        <w:t>Revisado, las dos observaciones que seguían se eliminaron al cambiar la redacción</w:t>
+        <w:t>Cuidar la ortografía.</w:t>
       </w:r>
     </w:p>
   </w:comment>
-  <w:comment w:id="3" w:author="Mario Martin Zapata Salgado" w:date="2024-05-08T14:51:00Z" w:initials="MZ">
+  <w:comment w:id="3" w:author="Usuario" w:date="2024-05-20T16:58:00Z" w:initials="U">
     <w:p>
       <w:pPr>
         <w:pStyle w:val="Textocomentario"/>
@@ -5304,7 +6118,74 @@
         <w:annotationRef/>
       </w:r>
       <w:r>
-        <w:t>Listo</w:t>
+        <w:t>Cada tabla, imagen o esquema debe estar enumerado y titulado, al final dejar la fuente.</w:t>
+      </w:r>
+    </w:p>
+  </w:comment>
+  <w:comment w:id="6" w:author="Usuario" w:date="2024-05-20T16:58:00Z" w:initials="U">
+    <w:p>
+      <w:pPr>
+        <w:pStyle w:val="Textocomentario"/>
+      </w:pPr>
+      <w:r>
+        <w:rPr>
+          <w:rStyle w:val="Refdecomentario"/>
+        </w:rPr>
+        <w:annotationRef/>
+      </w:r>
+      <w:r>
+        <w:rPr>
+          <w:rStyle w:val="Refdecomentario"/>
+        </w:rPr>
+        <w:annotationRef/>
+      </w:r>
+      <w:r>
+        <w:t>Cada tabla, imagen o esquema debe estar enumerado y titulado, al final dejar la fuente.</w:t>
+      </w:r>
+    </w:p>
+    <w:p>
+      <w:pPr>
+        <w:pStyle w:val="Textocomentario"/>
+      </w:pPr>
+    </w:p>
+  </w:comment>
+  <w:comment w:id="9" w:author="Usuario" w:date="2024-05-20T16:59:00Z" w:initials="U">
+    <w:p>
+      <w:pPr>
+        <w:pStyle w:val="Textocomentario"/>
+      </w:pPr>
+      <w:r>
+        <w:rPr>
+          <w:rStyle w:val="Refdecomentario"/>
+        </w:rPr>
+        <w:annotationRef/>
+      </w:r>
+      <w:r>
+        <w:t xml:space="preserve">No confundir la cita con la </w:t>
+      </w:r>
+      <w:proofErr w:type="gramStart"/>
+      <w:r>
+        <w:t>fuente  dentro</w:t>
+      </w:r>
+      <w:proofErr w:type="gramEnd"/>
+      <w:r>
+        <w:t xml:space="preserve"> del artículo.</w:t>
+      </w:r>
+    </w:p>
+  </w:comment>
+  <w:comment w:id="11" w:author="Usuario" w:date="2024-05-20T16:59:00Z" w:initials="U">
+    <w:p>
+      <w:pPr>
+        <w:pStyle w:val="Textocomentario"/>
+      </w:pPr>
+      <w:r>
+        <w:rPr>
+          <w:rStyle w:val="Refdecomentario"/>
+        </w:rPr>
+        <w:annotationRef/>
+      </w:r>
+      <w:r>
+        <w:t>Debe darle mayor peso a estos dos apartados, están muy pequeños para la magnitud de esta investigación. Aumenten estos apartados.</w:t>
       </w:r>
     </w:p>
   </w:comment>
@@ -5312,30 +6193,40 @@
 </file>
 
 <file path=word/commentsExtended.xml><?xml version="1.0" encoding="utf-8"?>
-<w15:commentsEx xmlns:wpc="http://schemas.microsoft.com/office/word/2010/wordprocessingCanvas" xmlns:cx="http://schemas.microsoft.com/office/drawing/2014/chartex" xmlns:cx1="http://schemas.microsoft.com/office/drawing/2015/9/8/chartex" xmlns:cx2="http://schemas.microsoft.com/office/drawing/2015/10/21/chartex" xmlns:cx3="http://schemas.microsoft.com/office/drawing/2016/5/9/chartex" xmlns:cx4="http://schemas.microsoft.com/office/drawing/2016/5/10/chartex" xmlns:cx5="http://schemas.microsoft.com/office/drawing/2016/5/11/chartex" xmlns:cx6="http://schemas.microsoft.com/office/drawing/2016/5/12/chartex" xmlns:cx7="http://schemas.microsoft.com/office/drawing/2016/5/13/chartex" xmlns:cx8="http://schemas.microsoft.com/office/drawing/2016/5/14/chartex" xmlns:mc="http://schemas.openxmlformats.org/markup-compatibility/2006" xmlns:aink="http://schemas.microsoft.com/office/drawing/2016/ink" xmlns:am3d="http://schemas.microsoft.com/office/drawing/2017/model3d" xmlns:o="urn:schemas-microsoft-com:office:office" xmlns:oel="http://schemas.microsoft.com/office/2019/extlst" xmlns:r="http://schemas.openxmlformats.org/officeDocument/2006/relationships" xmlns:m="http://schemas.openxmlformats.org/officeDocument/2006/math" xmlns:v="urn:schemas-microsoft-com:vml" xmlns:wp14="http://schemas.microsoft.com/office/word/2010/wordprocessingDrawing" xmlns:wp="http://schemas.openxmlformats.org/drawingml/2006/wordprocessingDrawing" xmlns:w10="urn:schemas-microsoft-com:office:word" xmlns:w="http://schemas.openxmlformats.org/wordprocessingml/2006/main" xmlns:w14="http://schemas.microsoft.com/office/word/2010/wordml" xmlns:w15="http://schemas.microsoft.com/office/word/2012/wordml" xmlns:w16cex="http://schemas.microsoft.com/office/word/2018/wordml/cex" xmlns:w16cid="http://schemas.microsoft.com/office/word/2016/wordml/cid" xmlns:w16="http://schemas.microsoft.com/office/word/2018/wordml" xmlns:w16du="http://schemas.microsoft.com/office/word/2023/wordml/word16du" xmlns:w16sdtdh="http://schemas.microsoft.com/office/word/2020/wordml/sdtdatahash" xmlns:w16se="http://schemas.microsoft.com/office/word/2015/wordml/symex" xmlns:wpg="http://schemas.microsoft.com/office/word/2010/wordprocessingGroup" xmlns:wpi="http://schemas.microsoft.com/office/word/2010/wordprocessingInk" xmlns:wne="http://schemas.microsoft.com/office/word/2006/wordml" xmlns:wps="http://schemas.microsoft.com/office/word/2010/wordprocessingShape" mc:Ignorable="w14 w15 w16se w16cid w16 w16cex w16sdtdh w16du wp14">
-  <w15:commentEx w15:paraId="1B6450B3" w15:done="0"/>
-  <w15:commentEx w15:paraId="48F05757" w15:paraIdParent="1B6450B3" w15:done="0"/>
-  <w15:commentEx w15:paraId="17AB929A" w15:paraIdParent="1B6450B3" w15:done="0"/>
+<w15:commentsEx xmlns:wpc="http://schemas.microsoft.com/office/word/2010/wordprocessingCanvas" xmlns:cx="http://schemas.microsoft.com/office/drawing/2014/chartex" xmlns:cx1="http://schemas.microsoft.com/office/drawing/2015/9/8/chartex" xmlns:cx2="http://schemas.microsoft.com/office/drawing/2015/10/21/chartex" xmlns:cx3="http://schemas.microsoft.com/office/drawing/2016/5/9/chartex" xmlns:cx4="http://schemas.microsoft.com/office/drawing/2016/5/10/chartex" xmlns:cx5="http://schemas.microsoft.com/office/drawing/2016/5/11/chartex" xmlns:cx6="http://schemas.microsoft.com/office/drawing/2016/5/12/chartex" xmlns:cx7="http://schemas.microsoft.com/office/drawing/2016/5/13/chartex" xmlns:cx8="http://schemas.microsoft.com/office/drawing/2016/5/14/chartex" xmlns:mc="http://schemas.openxmlformats.org/markup-compatibility/2006" xmlns:aink="http://schemas.microsoft.com/office/drawing/2016/ink" xmlns:am3d="http://schemas.microsoft.com/office/drawing/2017/model3d" xmlns:o="urn:schemas-microsoft-com:office:office" xmlns:r="http://schemas.openxmlformats.org/officeDocument/2006/relationships" xmlns:m="http://schemas.openxmlformats.org/officeDocument/2006/math" xmlns:v="urn:schemas-microsoft-com:vml" xmlns:wp14="http://schemas.microsoft.com/office/word/2010/wordprocessingDrawing" xmlns:wp="http://schemas.openxmlformats.org/drawingml/2006/wordprocessingDrawing" xmlns:w10="urn:schemas-microsoft-com:office:word" xmlns:w="http://schemas.openxmlformats.org/wordprocessingml/2006/main" xmlns:w14="http://schemas.microsoft.com/office/word/2010/wordml" xmlns:w15="http://schemas.microsoft.com/office/word/2012/wordml" xmlns:w16cex="http://schemas.microsoft.com/office/word/2018/wordml/cex" xmlns:w16cid="http://schemas.microsoft.com/office/word/2016/wordml/cid" xmlns:w16="http://schemas.microsoft.com/office/word/2018/wordml" xmlns:w16sdtdh="http://schemas.microsoft.com/office/word/2020/wordml/sdtdatahash" xmlns:w16se="http://schemas.microsoft.com/office/word/2015/wordml/symex" xmlns:wpg="http://schemas.microsoft.com/office/word/2010/wordprocessingGroup" xmlns:wpi="http://schemas.microsoft.com/office/word/2010/wordprocessingInk" xmlns:wne="http://schemas.microsoft.com/office/word/2006/wordml" xmlns:wps="http://schemas.microsoft.com/office/word/2010/wordprocessingShape" mc:Ignorable="w14 w15 w16se w16cid w16 w16cex w16sdtdh wp14">
+  <w15:commentEx w15:paraId="565AC0FD" w15:done="0"/>
+  <w15:commentEx w15:paraId="7AF74F3A" w15:done="0"/>
+  <w15:commentEx w15:paraId="167A986F" w15:done="0"/>
+  <w15:commentEx w15:paraId="2B188C47" w15:done="0"/>
+  <w15:commentEx w15:paraId="44703AA8" w15:done="0"/>
+  <w15:commentEx w15:paraId="556B3C30" w15:done="0"/>
 </w15:commentsEx>
 </file>
 
 <file path=word/commentsExtensible.xml><?xml version="1.0" encoding="utf-8"?>
-<w16cex:commentsExtensible xmlns:wpc="http://schemas.microsoft.com/office/word/2010/wordprocessingCanvas" xmlns:cx="http://schemas.microsoft.com/office/drawing/2014/chartex" xmlns:cx1="http://schemas.microsoft.com/office/drawing/2015/9/8/chartex" xmlns:cx2="http://schemas.microsoft.com/office/drawing/2015/10/21/chartex" xmlns:cx3="http://schemas.microsoft.com/office/drawing/2016/5/9/chartex" xmlns:cx4="http://schemas.microsoft.com/office/drawing/2016/5/10/chartex" xmlns:cx5="http://schemas.microsoft.com/office/drawing/2016/5/11/chartex" xmlns:cx6="http://schemas.microsoft.com/office/drawing/2016/5/12/chartex" xmlns:cx7="http://schemas.microsoft.com/office/drawing/2016/5/13/chartex" xmlns:cx8="http://schemas.microsoft.com/office/drawing/2016/5/14/chartex" xmlns:cr="http://schemas.microsoft.com/office/comments/2020/reactions" xmlns:mc="http://schemas.openxmlformats.org/markup-compatibility/2006" xmlns:aink="http://schemas.microsoft.com/office/drawing/2016/ink" xmlns:am3d="http://schemas.microsoft.com/office/drawing/2017/model3d" xmlns:o="urn:schemas-microsoft-com:office:office" xmlns:oel="http://schemas.microsoft.com/office/2019/extlst" xmlns:r="http://schemas.openxmlformats.org/officeDocument/2006/relationships" xmlns:m="http://schemas.openxmlformats.org/officeDocument/2006/math" xmlns:v="urn:schemas-microsoft-com:vml" xmlns:wp14="http://schemas.microsoft.com/office/word/2010/wordprocessingDrawing" xmlns:wp="http://schemas.openxmlformats.org/drawingml/2006/wordprocessingDrawing" xmlns:w10="urn:schemas-microsoft-com:office:word" xmlns:w="http://schemas.openxmlformats.org/wordprocessingml/2006/main" xmlns:w14="http://schemas.microsoft.com/office/word/2010/wordml" xmlns:w15="http://schemas.microsoft.com/office/word/2012/wordml" xmlns:w16cex="http://schemas.microsoft.com/office/word/2018/wordml/cex" xmlns:w16cid="http://schemas.microsoft.com/office/word/2016/wordml/cid" xmlns:w16="http://schemas.microsoft.com/office/word/2018/wordml" xmlns:w16du="http://schemas.microsoft.com/office/word/2023/wordml/word16du" xmlns:w16sdtdh="http://schemas.microsoft.com/office/word/2020/wordml/sdtdatahash" xmlns:w16se="http://schemas.microsoft.com/office/word/2015/wordml/symex" xmlns:wpg="http://schemas.microsoft.com/office/word/2010/wordprocessingGroup" xmlns:wpi="http://schemas.microsoft.com/office/word/2010/wordprocessingInk" xmlns:wne="http://schemas.microsoft.com/office/word/2006/wordml" xmlns:wps="http://schemas.microsoft.com/office/word/2010/wordprocessingShape" mc:Ignorable="w14 w15 w16se w16cid w16 w16cex w16sdtdh cr w16du wp14">
-  <w16cex:commentExtensible w16cex:durableId="6E898ECC" w16cex:dateUtc="2024-05-03T22:31:00Z"/>
-  <w16cex:commentExtensible w16cex:durableId="10331AFD" w16cex:dateUtc="2024-05-08T20:51:00Z"/>
+<w16cex:commentsExtensible xmlns:wpc="http://schemas.microsoft.com/office/word/2010/wordprocessingCanvas" xmlns:cx="http://schemas.microsoft.com/office/drawing/2014/chartex" xmlns:cx1="http://schemas.microsoft.com/office/drawing/2015/9/8/chartex" xmlns:cx2="http://schemas.microsoft.com/office/drawing/2015/10/21/chartex" xmlns:cx3="http://schemas.microsoft.com/office/drawing/2016/5/9/chartex" xmlns:cx4="http://schemas.microsoft.com/office/drawing/2016/5/10/chartex" xmlns:cx5="http://schemas.microsoft.com/office/drawing/2016/5/11/chartex" xmlns:cx6="http://schemas.microsoft.com/office/drawing/2016/5/12/chartex" xmlns:cx7="http://schemas.microsoft.com/office/drawing/2016/5/13/chartex" xmlns:cx8="http://schemas.microsoft.com/office/drawing/2016/5/14/chartex" xmlns:mc="http://schemas.openxmlformats.org/markup-compatibility/2006" xmlns:aink="http://schemas.microsoft.com/office/drawing/2016/ink" xmlns:am3d="http://schemas.microsoft.com/office/drawing/2017/model3d" xmlns:o="urn:schemas-microsoft-com:office:office" xmlns:r="http://schemas.openxmlformats.org/officeDocument/2006/relationships" xmlns:m="http://schemas.openxmlformats.org/officeDocument/2006/math" xmlns:v="urn:schemas-microsoft-com:vml" xmlns:wp14="http://schemas.microsoft.com/office/word/2010/wordprocessingDrawing" xmlns:wp="http://schemas.openxmlformats.org/drawingml/2006/wordprocessingDrawing" xmlns:w10="urn:schemas-microsoft-com:office:word" xmlns:w="http://schemas.openxmlformats.org/wordprocessingml/2006/main" xmlns:w14="http://schemas.microsoft.com/office/word/2010/wordml" xmlns:w15="http://schemas.microsoft.com/office/word/2012/wordml" xmlns:w16cex="http://schemas.microsoft.com/office/word/2018/wordml/cex" xmlns:w16cid="http://schemas.microsoft.com/office/word/2016/wordml/cid" xmlns:w16="http://schemas.microsoft.com/office/word/2018/wordml" xmlns:w16sdtdh="http://schemas.microsoft.com/office/word/2020/wordml/sdtdatahash" xmlns:w16se="http://schemas.microsoft.com/office/word/2015/wordml/symex" xmlns:wpg="http://schemas.microsoft.com/office/word/2010/wordprocessingGroup" xmlns:wpi="http://schemas.microsoft.com/office/word/2010/wordprocessingInk" xmlns:wne="http://schemas.microsoft.com/office/word/2006/wordml" xmlns:wps="http://schemas.microsoft.com/office/word/2010/wordprocessingShape" mc:Ignorable="w14 w15 w16se w16cid w16 w16cex w16sdtdh wp14">
+  <w16cex:commentExtensible w16cex:durableId="1C00DB6D" w16cex:dateUtc="2024-05-20T22:55:00Z"/>
+  <w16cex:commentExtensible w16cex:durableId="10616DE6" w16cex:dateUtc="2024-05-20T22:56:00Z"/>
+  <w16cex:commentExtensible w16cex:durableId="6189E795" w16cex:dateUtc="2024-05-20T22:58:00Z"/>
+  <w16cex:commentExtensible w16cex:durableId="1931F0B5" w16cex:dateUtc="2024-05-20T22:58:00Z"/>
+  <w16cex:commentExtensible w16cex:durableId="04447217" w16cex:dateUtc="2024-05-20T22:59:00Z"/>
+  <w16cex:commentExtensible w16cex:durableId="6EFBD97C" w16cex:dateUtc="2024-05-20T22:59:00Z"/>
 </w16cex:commentsExtensible>
 </file>
 
 <file path=word/commentsIds.xml><?xml version="1.0" encoding="utf-8"?>
-<w16cid:commentsIds xmlns:wpc="http://schemas.microsoft.com/office/word/2010/wordprocessingCanvas" xmlns:cx="http://schemas.microsoft.com/office/drawing/2014/chartex" xmlns:cx1="http://schemas.microsoft.com/office/drawing/2015/9/8/chartex" xmlns:cx2="http://schemas.microsoft.com/office/drawing/2015/10/21/chartex" xmlns:cx3="http://schemas.microsoft.com/office/drawing/2016/5/9/chartex" xmlns:cx4="http://schemas.microsoft.com/office/drawing/2016/5/10/chartex" xmlns:cx5="http://schemas.microsoft.com/office/drawing/2016/5/11/chartex" xmlns:cx6="http://schemas.microsoft.com/office/drawing/2016/5/12/chartex" xmlns:cx7="http://schemas.microsoft.com/office/drawing/2016/5/13/chartex" xmlns:cx8="http://schemas.microsoft.com/office/drawing/2016/5/14/chartex" xmlns:mc="http://schemas.openxmlformats.org/markup-compatibility/2006" xmlns:aink="http://schemas.microsoft.com/office/drawing/2016/ink" xmlns:am3d="http://schemas.microsoft.com/office/drawing/2017/model3d" xmlns:o="urn:schemas-microsoft-com:office:office" xmlns:oel="http://schemas.microsoft.com/office/2019/extlst" xmlns:r="http://schemas.openxmlformats.org/officeDocument/2006/relationships" xmlns:m="http://schemas.openxmlformats.org/officeDocument/2006/math" xmlns:v="urn:schemas-microsoft-com:vml" xmlns:wp14="http://schemas.microsoft.com/office/word/2010/wordprocessingDrawing" xmlns:wp="http://schemas.openxmlformats.org/drawingml/2006/wordprocessingDrawing" xmlns:w10="urn:schemas-microsoft-com:office:word" xmlns:w="http://schemas.openxmlformats.org/wordprocessingml/2006/main" xmlns:w14="http://schemas.microsoft.com/office/word/2010/wordml" xmlns:w15="http://schemas.microsoft.com/office/word/2012/wordml" xmlns:w16cex="http://schemas.microsoft.com/office/word/2018/wordml/cex" xmlns:w16cid="http://schemas.microsoft.com/office/word/2016/wordml/cid" xmlns:w16="http://schemas.microsoft.com/office/word/2018/wordml" xmlns:w16du="http://schemas.microsoft.com/office/word/2023/wordml/word16du" xmlns:w16sdtdh="http://schemas.microsoft.com/office/word/2020/wordml/sdtdatahash" xmlns:w16se="http://schemas.microsoft.com/office/word/2015/wordml/symex" xmlns:wpg="http://schemas.microsoft.com/office/word/2010/wordprocessingGroup" xmlns:wpi="http://schemas.microsoft.com/office/word/2010/wordprocessingInk" xmlns:wne="http://schemas.microsoft.com/office/word/2006/wordml" xmlns:wps="http://schemas.microsoft.com/office/word/2010/wordprocessingShape" mc:Ignorable="w14 w15 w16se w16cid w16 w16cex w16sdtdh w16du wp14">
-  <w16cid:commentId w16cid:paraId="1B6450B3" w16cid:durableId="6E898ECC"/>
-  <w16cid:commentId w16cid:paraId="48F05757" w16cid:durableId="706444BE"/>
-  <w16cid:commentId w16cid:paraId="17AB929A" w16cid:durableId="10331AFD"/>
+<w16cid:commentsIds xmlns:wpc="http://schemas.microsoft.com/office/word/2010/wordprocessingCanvas" xmlns:cx="http://schemas.microsoft.com/office/drawing/2014/chartex" xmlns:cx1="http://schemas.microsoft.com/office/drawing/2015/9/8/chartex" xmlns:cx2="http://schemas.microsoft.com/office/drawing/2015/10/21/chartex" xmlns:cx3="http://schemas.microsoft.com/office/drawing/2016/5/9/chartex" xmlns:cx4="http://schemas.microsoft.com/office/drawing/2016/5/10/chartex" xmlns:cx5="http://schemas.microsoft.com/office/drawing/2016/5/11/chartex" xmlns:cx6="http://schemas.microsoft.com/office/drawing/2016/5/12/chartex" xmlns:cx7="http://schemas.microsoft.com/office/drawing/2016/5/13/chartex" xmlns:cx8="http://schemas.microsoft.com/office/drawing/2016/5/14/chartex" xmlns:mc="http://schemas.openxmlformats.org/markup-compatibility/2006" xmlns:aink="http://schemas.microsoft.com/office/drawing/2016/ink" xmlns:am3d="http://schemas.microsoft.com/office/drawing/2017/model3d" xmlns:o="urn:schemas-microsoft-com:office:office" xmlns:r="http://schemas.openxmlformats.org/officeDocument/2006/relationships" xmlns:m="http://schemas.openxmlformats.org/officeDocument/2006/math" xmlns:v="urn:schemas-microsoft-com:vml" xmlns:wp14="http://schemas.microsoft.com/office/word/2010/wordprocessingDrawing" xmlns:wp="http://schemas.openxmlformats.org/drawingml/2006/wordprocessingDrawing" xmlns:w10="urn:schemas-microsoft-com:office:word" xmlns:w="http://schemas.openxmlformats.org/wordprocessingml/2006/main" xmlns:w14="http://schemas.microsoft.com/office/word/2010/wordml" xmlns:w15="http://schemas.microsoft.com/office/word/2012/wordml" xmlns:w16cex="http://schemas.microsoft.com/office/word/2018/wordml/cex" xmlns:w16cid="http://schemas.microsoft.com/office/word/2016/wordml/cid" xmlns:w16="http://schemas.microsoft.com/office/word/2018/wordml" xmlns:w16sdtdh="http://schemas.microsoft.com/office/word/2020/wordml/sdtdatahash" xmlns:w16se="http://schemas.microsoft.com/office/word/2015/wordml/symex" xmlns:wpg="http://schemas.microsoft.com/office/word/2010/wordprocessingGroup" xmlns:wpi="http://schemas.microsoft.com/office/word/2010/wordprocessingInk" xmlns:wne="http://schemas.microsoft.com/office/word/2006/wordml" xmlns:wps="http://schemas.microsoft.com/office/word/2010/wordprocessingShape" mc:Ignorable="w14 w15 w16se w16cid w16 w16cex w16sdtdh wp14">
+  <w16cid:commentId w16cid:paraId="565AC0FD" w16cid:durableId="1C00DB6D"/>
+  <w16cid:commentId w16cid:paraId="7AF74F3A" w16cid:durableId="10616DE6"/>
+  <w16cid:commentId w16cid:paraId="167A986F" w16cid:durableId="6189E795"/>
+  <w16cid:commentId w16cid:paraId="2B188C47" w16cid:durableId="1931F0B5"/>
+  <w16cid:commentId w16cid:paraId="44703AA8" w16cid:durableId="04447217"/>
+  <w16cid:commentId w16cid:paraId="556B3C30" w16cid:durableId="6EFBD97C"/>
 </w16cid:commentsIds>
 </file>
 
 <file path=word/endnotes.xml><?xml version="1.0" encoding="utf-8"?>
-<w:endnotes xmlns:wpc="http://schemas.microsoft.com/office/word/2010/wordprocessingCanvas" xmlns:cx="http://schemas.microsoft.com/office/drawing/2014/chartex" xmlns:cx1="http://schemas.microsoft.com/office/drawing/2015/9/8/chartex" xmlns:cx2="http://schemas.microsoft.com/office/drawing/2015/10/21/chartex" xmlns:cx3="http://schemas.microsoft.com/office/drawing/2016/5/9/chartex" xmlns:cx4="http://schemas.microsoft.com/office/drawing/2016/5/10/chartex" xmlns:cx5="http://schemas.microsoft.com/office/drawing/2016/5/11/chartex" xmlns:cx6="http://schemas.microsoft.com/office/drawing/2016/5/12/chartex" xmlns:cx7="http://schemas.microsoft.com/office/drawing/2016/5/13/chartex" xmlns:cx8="http://schemas.microsoft.com/office/drawing/2016/5/14/chartex" xmlns:mc="http://schemas.openxmlformats.org/markup-compatibility/2006" xmlns:aink="http://schemas.microsoft.com/office/drawing/2016/ink" xmlns:am3d="http://schemas.microsoft.com/office/drawing/2017/model3d" xmlns:o="urn:schemas-microsoft-com:office:office" xmlns:oel="http://schemas.microsoft.com/office/2019/extlst" xmlns:r="http://schemas.openxmlformats.org/officeDocument/2006/relationships" xmlns:m="http://schemas.openxmlformats.org/officeDocument/2006/math" xmlns:v="urn:schemas-microsoft-com:vml" xmlns:wp14="http://schemas.microsoft.com/office/word/2010/wordprocessingDrawing" xmlns:wp="http://schemas.openxmlformats.org/drawingml/2006/wordprocessingDrawing" xmlns:w10="urn:schemas-microsoft-com:office:word" xmlns:w="http://schemas.openxmlformats.org/wordprocessingml/2006/main" xmlns:w14="http://schemas.microsoft.com/office/word/2010/wordml" xmlns:w15="http://schemas.microsoft.com/office/word/2012/wordml" xmlns:w16cex="http://schemas.microsoft.com/office/word/2018/wordml/cex" xmlns:w16cid="http://schemas.microsoft.com/office/word/2016/wordml/cid" xmlns:w16="http://schemas.microsoft.com/office/word/2018/wordml" xmlns:w16du="http://schemas.microsoft.com/office/word/2023/wordml/word16du" xmlns:w16sdtdh="http://schemas.microsoft.com/office/word/2020/wordml/sdtdatahash" xmlns:w16se="http://schemas.microsoft.com/office/word/2015/wordml/symex" xmlns:wpg="http://schemas.microsoft.com/office/word/2010/wordprocessingGroup" xmlns:wpi="http://schemas.microsoft.com/office/word/2010/wordprocessingInk" xmlns:wne="http://schemas.microsoft.com/office/word/2006/wordml" xmlns:wps="http://schemas.microsoft.com/office/word/2010/wordprocessingShape" mc:Ignorable="w14 w15 w16se w16cid w16 w16cex w16sdtdh w16du wp14">
+<w:endnotes xmlns:wpc="http://schemas.microsoft.com/office/word/2010/wordprocessingCanvas" xmlns:cx="http://schemas.microsoft.com/office/drawing/2014/chartex" xmlns:cx1="http://schemas.microsoft.com/office/drawing/2015/9/8/chartex" xmlns:cx2="http://schemas.microsoft.com/office/drawing/2015/10/21/chartex" xmlns:cx3="http://schemas.microsoft.com/office/drawing/2016/5/9/chartex" xmlns:cx4="http://schemas.microsoft.com/office/drawing/2016/5/10/chartex" xmlns:cx5="http://schemas.microsoft.com/office/drawing/2016/5/11/chartex" xmlns:cx6="http://schemas.microsoft.com/office/drawing/2016/5/12/chartex" xmlns:cx7="http://schemas.microsoft.com/office/drawing/2016/5/13/chartex" xmlns:cx8="http://schemas.microsoft.com/office/drawing/2016/5/14/chartex" xmlns:mc="http://schemas.openxmlformats.org/markup-compatibility/2006" xmlns:aink="http://schemas.microsoft.com/office/drawing/2016/ink" xmlns:am3d="http://schemas.microsoft.com/office/drawing/2017/model3d" xmlns:o="urn:schemas-microsoft-com:office:office" xmlns:r="http://schemas.openxmlformats.org/officeDocument/2006/relationships" xmlns:m="http://schemas.openxmlformats.org/officeDocument/2006/math" xmlns:v="urn:schemas-microsoft-com:vml" xmlns:wp14="http://schemas.microsoft.com/office/word/2010/wordprocessingDrawing" xmlns:wp="http://schemas.openxmlformats.org/drawingml/2006/wordprocessingDrawing" xmlns:w10="urn:schemas-microsoft-com:office:word" xmlns:w="http://schemas.openxmlformats.org/wordprocessingml/2006/main" xmlns:w14="http://schemas.microsoft.com/office/word/2010/wordml" xmlns:w15="http://schemas.microsoft.com/office/word/2012/wordml" xmlns:w16cex="http://schemas.microsoft.com/office/word/2018/wordml/cex" xmlns:w16cid="http://schemas.microsoft.com/office/word/2016/wordml/cid" xmlns:w16="http://schemas.microsoft.com/office/word/2018/wordml" xmlns:w16sdtdh="http://schemas.microsoft.com/office/word/2020/wordml/sdtdatahash" xmlns:w16se="http://schemas.microsoft.com/office/word/2015/wordml/symex" xmlns:wpg="http://schemas.microsoft.com/office/word/2010/wordprocessingGroup" xmlns:wpi="http://schemas.microsoft.com/office/word/2010/wordprocessingInk" xmlns:wne="http://schemas.microsoft.com/office/word/2006/wordml" xmlns:wps="http://schemas.microsoft.com/office/word/2010/wordprocessingShape" mc:Ignorable="w14 w15 w16se w16cid w16 w16cex w16sdtdh wp14">
   <w:endnote w:type="separator" w:id="-1">
     <w:p>
       <w:pPr>
@@ -5360,7 +6251,7 @@
 </file>
 
 <file path=word/footer1.xml><?xml version="1.0" encoding="utf-8"?>
-<w:ftr xmlns:wpc="http://schemas.microsoft.com/office/word/2010/wordprocessingCanvas" xmlns:cx="http://schemas.microsoft.com/office/drawing/2014/chartex" xmlns:cx1="http://schemas.microsoft.com/office/drawing/2015/9/8/chartex" xmlns:cx2="http://schemas.microsoft.com/office/drawing/2015/10/21/chartex" xmlns:cx3="http://schemas.microsoft.com/office/drawing/2016/5/9/chartex" xmlns:cx4="http://schemas.microsoft.com/office/drawing/2016/5/10/chartex" xmlns:cx5="http://schemas.microsoft.com/office/drawing/2016/5/11/chartex" xmlns:cx6="http://schemas.microsoft.com/office/drawing/2016/5/12/chartex" xmlns:cx7="http://schemas.microsoft.com/office/drawing/2016/5/13/chartex" xmlns:cx8="http://schemas.microsoft.com/office/drawing/2016/5/14/chartex" xmlns:mc="http://schemas.openxmlformats.org/markup-compatibility/2006" xmlns:aink="http://schemas.microsoft.com/office/drawing/2016/ink" xmlns:am3d="http://schemas.microsoft.com/office/drawing/2017/model3d" xmlns:o="urn:schemas-microsoft-com:office:office" xmlns:oel="http://schemas.microsoft.com/office/2019/extlst" xmlns:r="http://schemas.openxmlformats.org/officeDocument/2006/relationships" xmlns:m="http://schemas.openxmlformats.org/officeDocument/2006/math" xmlns:v="urn:schemas-microsoft-com:vml" xmlns:wp14="http://schemas.microsoft.com/office/word/2010/wordprocessingDrawing" xmlns:wp="http://schemas.openxmlformats.org/drawingml/2006/wordprocessingDrawing" xmlns:w10="urn:schemas-microsoft-com:office:word" xmlns:w="http://schemas.openxmlformats.org/wordprocessingml/2006/main" xmlns:w14="http://schemas.microsoft.com/office/word/2010/wordml" xmlns:w15="http://schemas.microsoft.com/office/word/2012/wordml" xmlns:w16cex="http://schemas.microsoft.com/office/word/2018/wordml/cex" xmlns:w16cid="http://schemas.microsoft.com/office/word/2016/wordml/cid" xmlns:w16="http://schemas.microsoft.com/office/word/2018/wordml" xmlns:w16du="http://schemas.microsoft.com/office/word/2023/wordml/word16du" xmlns:w16sdtdh="http://schemas.microsoft.com/office/word/2020/wordml/sdtdatahash" xmlns:w16se="http://schemas.microsoft.com/office/word/2015/wordml/symex" xmlns:wpg="http://schemas.microsoft.com/office/word/2010/wordprocessingGroup" xmlns:wpi="http://schemas.microsoft.com/office/word/2010/wordprocessingInk" xmlns:wne="http://schemas.microsoft.com/office/word/2006/wordml" xmlns:wps="http://schemas.microsoft.com/office/word/2010/wordprocessingShape" mc:Ignorable="w14 w15 w16se w16cid w16 w16cex w16sdtdh w16du wp14">
+<w:ftr xmlns:wpc="http://schemas.microsoft.com/office/word/2010/wordprocessingCanvas" xmlns:cx="http://schemas.microsoft.com/office/drawing/2014/chartex" xmlns:cx1="http://schemas.microsoft.com/office/drawing/2015/9/8/chartex" xmlns:cx2="http://schemas.microsoft.com/office/drawing/2015/10/21/chartex" xmlns:cx3="http://schemas.microsoft.com/office/drawing/2016/5/9/chartex" xmlns:cx4="http://schemas.microsoft.com/office/drawing/2016/5/10/chartex" xmlns:cx5="http://schemas.microsoft.com/office/drawing/2016/5/11/chartex" xmlns:cx6="http://schemas.microsoft.com/office/drawing/2016/5/12/chartex" xmlns:cx7="http://schemas.microsoft.com/office/drawing/2016/5/13/chartex" xmlns:cx8="http://schemas.microsoft.com/office/drawing/2016/5/14/chartex" xmlns:mc="http://schemas.openxmlformats.org/markup-compatibility/2006" xmlns:aink="http://schemas.microsoft.com/office/drawing/2016/ink" xmlns:am3d="http://schemas.microsoft.com/office/drawing/2017/model3d" xmlns:o="urn:schemas-microsoft-com:office:office" xmlns:r="http://schemas.openxmlformats.org/officeDocument/2006/relationships" xmlns:m="http://schemas.openxmlformats.org/officeDocument/2006/math" xmlns:v="urn:schemas-microsoft-com:vml" xmlns:wp14="http://schemas.microsoft.com/office/word/2010/wordprocessingDrawing" xmlns:wp="http://schemas.openxmlformats.org/drawingml/2006/wordprocessingDrawing" xmlns:w10="urn:schemas-microsoft-com:office:word" xmlns:w="http://schemas.openxmlformats.org/wordprocessingml/2006/main" xmlns:w14="http://schemas.microsoft.com/office/word/2010/wordml" xmlns:w15="http://schemas.microsoft.com/office/word/2012/wordml" xmlns:w16cex="http://schemas.microsoft.com/office/word/2018/wordml/cex" xmlns:w16cid="http://schemas.microsoft.com/office/word/2016/wordml/cid" xmlns:w16="http://schemas.microsoft.com/office/word/2018/wordml" xmlns:w16sdtdh="http://schemas.microsoft.com/office/word/2020/wordml/sdtdatahash" xmlns:w16se="http://schemas.microsoft.com/office/word/2015/wordml/symex" xmlns:wpg="http://schemas.microsoft.com/office/word/2010/wordprocessingGroup" xmlns:wpi="http://schemas.microsoft.com/office/word/2010/wordprocessingInk" xmlns:wne="http://schemas.microsoft.com/office/word/2006/wordml" xmlns:wps="http://schemas.microsoft.com/office/word/2010/wordprocessingShape" mc:Ignorable="w14 w15 w16se w16cid w16 w16cex w16sdtdh wp14">
   <w:p>
     <w:pPr>
       <w:pStyle w:val="Piedepgina"/>
@@ -5395,6 +6286,7 @@
       </w:rPr>
       <w:t xml:space="preserve">  ISSN </w:t>
     </w:r>
+    <w:proofErr w:type="spellStart"/>
     <w:r>
       <w:rPr>
         <w:rFonts w:ascii="Verdana" w:hAnsi="Verdana"/>
@@ -5403,6 +6295,7 @@
       </w:rPr>
       <w:t>yyyyyyy</w:t>
     </w:r>
+    <w:proofErr w:type="spellEnd"/>
     <w:r>
       <w:rPr>
         <w:rFonts w:ascii="Verdana" w:hAnsi="Verdana"/>
@@ -5443,6 +6336,7 @@
       </w:rPr>
       <w:t xml:space="preserve">, páginas </w:t>
     </w:r>
+    <w:proofErr w:type="spellStart"/>
     <w:r>
       <w:rPr>
         <w:rFonts w:ascii="Verdana" w:hAnsi="Verdana"/>
@@ -5467,6 +6361,7 @@
       </w:rPr>
       <w:t>yy</w:t>
     </w:r>
+    <w:proofErr w:type="spellEnd"/>
     <w:r>
       <w:rPr>
         <w:rFonts w:ascii="Verdana" w:hAnsi="Verdana"/>
@@ -5488,7 +6383,7 @@
 </file>
 
 <file path=word/footnotes.xml><?xml version="1.0" encoding="utf-8"?>
-<w:footnotes xmlns:wpc="http://schemas.microsoft.com/office/word/2010/wordprocessingCanvas" xmlns:cx="http://schemas.microsoft.com/office/drawing/2014/chartex" xmlns:cx1="http://schemas.microsoft.com/office/drawing/2015/9/8/chartex" xmlns:cx2="http://schemas.microsoft.com/office/drawing/2015/10/21/chartex" xmlns:cx3="http://schemas.microsoft.com/office/drawing/2016/5/9/chartex" xmlns:cx4="http://schemas.microsoft.com/office/drawing/2016/5/10/chartex" xmlns:cx5="http://schemas.microsoft.com/office/drawing/2016/5/11/chartex" xmlns:cx6="http://schemas.microsoft.com/office/drawing/2016/5/12/chartex" xmlns:cx7="http://schemas.microsoft.com/office/drawing/2016/5/13/chartex" xmlns:cx8="http://schemas.microsoft.com/office/drawing/2016/5/14/chartex" xmlns:mc="http://schemas.openxmlformats.org/markup-compatibility/2006" xmlns:aink="http://schemas.microsoft.com/office/drawing/2016/ink" xmlns:am3d="http://schemas.microsoft.com/office/drawing/2017/model3d" xmlns:o="urn:schemas-microsoft-com:office:office" xmlns:oel="http://schemas.microsoft.com/office/2019/extlst" xmlns:r="http://schemas.openxmlformats.org/officeDocument/2006/relationships" xmlns:m="http://schemas.openxmlformats.org/officeDocument/2006/math" xmlns:v="urn:schemas-microsoft-com:vml" xmlns:wp14="http://schemas.microsoft.com/office/word/2010/wordprocessingDrawing" xmlns:wp="http://schemas.openxmlformats.org/drawingml/2006/wordprocessingDrawing" xmlns:w10="urn:schemas-microsoft-com:office:word" xmlns:w="http://schemas.openxmlformats.org/wordprocessingml/2006/main" xmlns:w14="http://schemas.microsoft.com/office/word/2010/wordml" xmlns:w15="http://schemas.microsoft.com/office/word/2012/wordml" xmlns:w16cex="http://schemas.microsoft.com/office/word/2018/wordml/cex" xmlns:w16cid="http://schemas.microsoft.com/office/word/2016/wordml/cid" xmlns:w16="http://schemas.microsoft.com/office/word/2018/wordml" xmlns:w16du="http://schemas.microsoft.com/office/word/2023/wordml/word16du" xmlns:w16sdtdh="http://schemas.microsoft.com/office/word/2020/wordml/sdtdatahash" xmlns:w16se="http://schemas.microsoft.com/office/word/2015/wordml/symex" xmlns:wpg="http://schemas.microsoft.com/office/word/2010/wordprocessingGroup" xmlns:wpi="http://schemas.microsoft.com/office/word/2010/wordprocessingInk" xmlns:wne="http://schemas.microsoft.com/office/word/2006/wordml" xmlns:wps="http://schemas.microsoft.com/office/word/2010/wordprocessingShape" mc:Ignorable="w14 w15 w16se w16cid w16 w16cex w16sdtdh w16du wp14">
+<w:footnotes xmlns:wpc="http://schemas.microsoft.com/office/word/2010/wordprocessingCanvas" xmlns:cx="http://schemas.microsoft.com/office/drawing/2014/chartex" xmlns:cx1="http://schemas.microsoft.com/office/drawing/2015/9/8/chartex" xmlns:cx2="http://schemas.microsoft.com/office/drawing/2015/10/21/chartex" xmlns:cx3="http://schemas.microsoft.com/office/drawing/2016/5/9/chartex" xmlns:cx4="http://schemas.microsoft.com/office/drawing/2016/5/10/chartex" xmlns:cx5="http://schemas.microsoft.com/office/drawing/2016/5/11/chartex" xmlns:cx6="http://schemas.microsoft.com/office/drawing/2016/5/12/chartex" xmlns:cx7="http://schemas.microsoft.com/office/drawing/2016/5/13/chartex" xmlns:cx8="http://schemas.microsoft.com/office/drawing/2016/5/14/chartex" xmlns:mc="http://schemas.openxmlformats.org/markup-compatibility/2006" xmlns:aink="http://schemas.microsoft.com/office/drawing/2016/ink" xmlns:am3d="http://schemas.microsoft.com/office/drawing/2017/model3d" xmlns:o="urn:schemas-microsoft-com:office:office" xmlns:r="http://schemas.openxmlformats.org/officeDocument/2006/relationships" xmlns:m="http://schemas.openxmlformats.org/officeDocument/2006/math" xmlns:v="urn:schemas-microsoft-com:vml" xmlns:wp14="http://schemas.microsoft.com/office/word/2010/wordprocessingDrawing" xmlns:wp="http://schemas.openxmlformats.org/drawingml/2006/wordprocessingDrawing" xmlns:w10="urn:schemas-microsoft-com:office:word" xmlns:w="http://schemas.openxmlformats.org/wordprocessingml/2006/main" xmlns:w14="http://schemas.microsoft.com/office/word/2010/wordml" xmlns:w15="http://schemas.microsoft.com/office/word/2012/wordml" xmlns:w16cex="http://schemas.microsoft.com/office/word/2018/wordml/cex" xmlns:w16cid="http://schemas.microsoft.com/office/word/2016/wordml/cid" xmlns:w16="http://schemas.microsoft.com/office/word/2018/wordml" xmlns:w16sdtdh="http://schemas.microsoft.com/office/word/2020/wordml/sdtdatahash" xmlns:w16se="http://schemas.microsoft.com/office/word/2015/wordml/symex" xmlns:wpg="http://schemas.microsoft.com/office/word/2010/wordprocessingGroup" xmlns:wpi="http://schemas.microsoft.com/office/word/2010/wordprocessingInk" xmlns:wne="http://schemas.microsoft.com/office/word/2006/wordml" xmlns:wps="http://schemas.microsoft.com/office/word/2010/wordprocessingShape" mc:Ignorable="w14 w15 w16se w16cid w16 w16cex w16sdtdh wp14">
   <w:footnote w:type="separator" w:id="-1">
     <w:p>
       <w:pPr>
@@ -5513,7 +6408,7 @@
 </file>
 
 <file path=word/header1.xml><?xml version="1.0" encoding="utf-8"?>
-<w:hdr xmlns:wpc="http://schemas.microsoft.com/office/word/2010/wordprocessingCanvas" xmlns:cx="http://schemas.microsoft.com/office/drawing/2014/chartex" xmlns:cx1="http://schemas.microsoft.com/office/drawing/2015/9/8/chartex" xmlns:cx2="http://schemas.microsoft.com/office/drawing/2015/10/21/chartex" xmlns:cx3="http://schemas.microsoft.com/office/drawing/2016/5/9/chartex" xmlns:cx4="http://schemas.microsoft.com/office/drawing/2016/5/10/chartex" xmlns:cx5="http://schemas.microsoft.com/office/drawing/2016/5/11/chartex" xmlns:cx6="http://schemas.microsoft.com/office/drawing/2016/5/12/chartex" xmlns:cx7="http://schemas.microsoft.com/office/drawing/2016/5/13/chartex" xmlns:cx8="http://schemas.microsoft.com/office/drawing/2016/5/14/chartex" xmlns:mc="http://schemas.openxmlformats.org/markup-compatibility/2006" xmlns:aink="http://schemas.microsoft.com/office/drawing/2016/ink" xmlns:am3d="http://schemas.microsoft.com/office/drawing/2017/model3d" xmlns:o="urn:schemas-microsoft-com:office:office" xmlns:oel="http://schemas.microsoft.com/office/2019/extlst" xmlns:r="http://schemas.openxmlformats.org/officeDocument/2006/relationships" xmlns:m="http://schemas.openxmlformats.org/officeDocument/2006/math" xmlns:v="urn:schemas-microsoft-com:vml" xmlns:wp14="http://schemas.microsoft.com/office/word/2010/wordprocessingDrawing" xmlns:wp="http://schemas.openxmlformats.org/drawingml/2006/wordprocessingDrawing" xmlns:w10="urn:schemas-microsoft-com:office:word" xmlns:w="http://schemas.openxmlformats.org/wordprocessingml/2006/main" xmlns:w14="http://schemas.microsoft.com/office/word/2010/wordml" xmlns:w15="http://schemas.microsoft.com/office/word/2012/wordml" xmlns:w16cex="http://schemas.microsoft.com/office/word/2018/wordml/cex" xmlns:w16cid="http://schemas.microsoft.com/office/word/2016/wordml/cid" xmlns:w16="http://schemas.microsoft.com/office/word/2018/wordml" xmlns:w16du="http://schemas.microsoft.com/office/word/2023/wordml/word16du" xmlns:w16sdtdh="http://schemas.microsoft.com/office/word/2020/wordml/sdtdatahash" xmlns:w16se="http://schemas.microsoft.com/office/word/2015/wordml/symex" xmlns:wpg="http://schemas.microsoft.com/office/word/2010/wordprocessingGroup" xmlns:wpi="http://schemas.microsoft.com/office/word/2010/wordprocessingInk" xmlns:wne="http://schemas.microsoft.com/office/word/2006/wordml" xmlns:wps="http://schemas.microsoft.com/office/word/2010/wordprocessingShape" mc:Ignorable="w14 w15 w16se w16cid w16 w16cex w16sdtdh w16du wp14">
+<w:hdr xmlns:wpc="http://schemas.microsoft.com/office/word/2010/wordprocessingCanvas" xmlns:cx="http://schemas.microsoft.com/office/drawing/2014/chartex" xmlns:cx1="http://schemas.microsoft.com/office/drawing/2015/9/8/chartex" xmlns:cx2="http://schemas.microsoft.com/office/drawing/2015/10/21/chartex" xmlns:cx3="http://schemas.microsoft.com/office/drawing/2016/5/9/chartex" xmlns:cx4="http://schemas.microsoft.com/office/drawing/2016/5/10/chartex" xmlns:cx5="http://schemas.microsoft.com/office/drawing/2016/5/11/chartex" xmlns:cx6="http://schemas.microsoft.com/office/drawing/2016/5/12/chartex" xmlns:cx7="http://schemas.microsoft.com/office/drawing/2016/5/13/chartex" xmlns:cx8="http://schemas.microsoft.com/office/drawing/2016/5/14/chartex" xmlns:mc="http://schemas.openxmlformats.org/markup-compatibility/2006" xmlns:aink="http://schemas.microsoft.com/office/drawing/2016/ink" xmlns:am3d="http://schemas.microsoft.com/office/drawing/2017/model3d" xmlns:o="urn:schemas-microsoft-com:office:office" xmlns:r="http://schemas.openxmlformats.org/officeDocument/2006/relationships" xmlns:m="http://schemas.openxmlformats.org/officeDocument/2006/math" xmlns:v="urn:schemas-microsoft-com:vml" xmlns:wp14="http://schemas.microsoft.com/office/word/2010/wordprocessingDrawing" xmlns:wp="http://schemas.openxmlformats.org/drawingml/2006/wordprocessingDrawing" xmlns:w10="urn:schemas-microsoft-com:office:word" xmlns:w="http://schemas.openxmlformats.org/wordprocessingml/2006/main" xmlns:w14="http://schemas.microsoft.com/office/word/2010/wordml" xmlns:w15="http://schemas.microsoft.com/office/word/2012/wordml" xmlns:w16cex="http://schemas.microsoft.com/office/word/2018/wordml/cex" xmlns:w16cid="http://schemas.microsoft.com/office/word/2016/wordml/cid" xmlns:w16="http://schemas.microsoft.com/office/word/2018/wordml" xmlns:w16sdtdh="http://schemas.microsoft.com/office/word/2020/wordml/sdtdatahash" xmlns:w16se="http://schemas.microsoft.com/office/word/2015/wordml/symex" xmlns:wpg="http://schemas.microsoft.com/office/word/2010/wordprocessingGroup" xmlns:wpi="http://schemas.microsoft.com/office/word/2010/wordprocessingInk" xmlns:wne="http://schemas.microsoft.com/office/word/2006/wordml" xmlns:wps="http://schemas.microsoft.com/office/word/2010/wordprocessingShape" mc:Ignorable="w14 w15 w16se w16cid w16 w16cex w16sdtdh wp14">
   <w:p>
     <w:pPr>
       <w:pStyle w:val="Encabezado"/>
@@ -5609,7 +6504,7 @@
 </file>
 
 <file path=word/header2.xml><?xml version="1.0" encoding="utf-8"?>
-<w:hdr xmlns:wpc="http://schemas.microsoft.com/office/word/2010/wordprocessingCanvas" xmlns:cx="http://schemas.microsoft.com/office/drawing/2014/chartex" xmlns:cx1="http://schemas.microsoft.com/office/drawing/2015/9/8/chartex" xmlns:cx2="http://schemas.microsoft.com/office/drawing/2015/10/21/chartex" xmlns:cx3="http://schemas.microsoft.com/office/drawing/2016/5/9/chartex" xmlns:cx4="http://schemas.microsoft.com/office/drawing/2016/5/10/chartex" xmlns:cx5="http://schemas.microsoft.com/office/drawing/2016/5/11/chartex" xmlns:cx6="http://schemas.microsoft.com/office/drawing/2016/5/12/chartex" xmlns:cx7="http://schemas.microsoft.com/office/drawing/2016/5/13/chartex" xmlns:cx8="http://schemas.microsoft.com/office/drawing/2016/5/14/chartex" xmlns:mc="http://schemas.openxmlformats.org/markup-compatibility/2006" xmlns:aink="http://schemas.microsoft.com/office/drawing/2016/ink" xmlns:am3d="http://schemas.microsoft.com/office/drawing/2017/model3d" xmlns:o="urn:schemas-microsoft-com:office:office" xmlns:oel="http://schemas.microsoft.com/office/2019/extlst" xmlns:r="http://schemas.openxmlformats.org/officeDocument/2006/relationships" xmlns:m="http://schemas.openxmlformats.org/officeDocument/2006/math" xmlns:v="urn:schemas-microsoft-com:vml" xmlns:wp14="http://schemas.microsoft.com/office/word/2010/wordprocessingDrawing" xmlns:wp="http://schemas.openxmlformats.org/drawingml/2006/wordprocessingDrawing" xmlns:w10="urn:schemas-microsoft-com:office:word" xmlns:w="http://schemas.openxmlformats.org/wordprocessingml/2006/main" xmlns:w14="http://schemas.microsoft.com/office/word/2010/wordml" xmlns:w15="http://schemas.microsoft.com/office/word/2012/wordml" xmlns:w16cex="http://schemas.microsoft.com/office/word/2018/wordml/cex" xmlns:w16cid="http://schemas.microsoft.com/office/word/2016/wordml/cid" xmlns:w16="http://schemas.microsoft.com/office/word/2018/wordml" xmlns:w16du="http://schemas.microsoft.com/office/word/2023/wordml/word16du" xmlns:w16sdtdh="http://schemas.microsoft.com/office/word/2020/wordml/sdtdatahash" xmlns:w16se="http://schemas.microsoft.com/office/word/2015/wordml/symex" xmlns:wpg="http://schemas.microsoft.com/office/word/2010/wordprocessingGroup" xmlns:wpi="http://schemas.microsoft.com/office/word/2010/wordprocessingInk" xmlns:wne="http://schemas.microsoft.com/office/word/2006/wordml" xmlns:wps="http://schemas.microsoft.com/office/word/2010/wordprocessingShape" mc:Ignorable="w14 w15 w16se w16cid w16 w16cex w16sdtdh w16du wp14">
+<w:hdr xmlns:wpc="http://schemas.microsoft.com/office/word/2010/wordprocessingCanvas" xmlns:cx="http://schemas.microsoft.com/office/drawing/2014/chartex" xmlns:cx1="http://schemas.microsoft.com/office/drawing/2015/9/8/chartex" xmlns:cx2="http://schemas.microsoft.com/office/drawing/2015/10/21/chartex" xmlns:cx3="http://schemas.microsoft.com/office/drawing/2016/5/9/chartex" xmlns:cx4="http://schemas.microsoft.com/office/drawing/2016/5/10/chartex" xmlns:cx5="http://schemas.microsoft.com/office/drawing/2016/5/11/chartex" xmlns:cx6="http://schemas.microsoft.com/office/drawing/2016/5/12/chartex" xmlns:cx7="http://schemas.microsoft.com/office/drawing/2016/5/13/chartex" xmlns:cx8="http://schemas.microsoft.com/office/drawing/2016/5/14/chartex" xmlns:mc="http://schemas.openxmlformats.org/markup-compatibility/2006" xmlns:aink="http://schemas.microsoft.com/office/drawing/2016/ink" xmlns:am3d="http://schemas.microsoft.com/office/drawing/2017/model3d" xmlns:o="urn:schemas-microsoft-com:office:office" xmlns:r="http://schemas.openxmlformats.org/officeDocument/2006/relationships" xmlns:m="http://schemas.openxmlformats.org/officeDocument/2006/math" xmlns:v="urn:schemas-microsoft-com:vml" xmlns:wp14="http://schemas.microsoft.com/office/word/2010/wordprocessingDrawing" xmlns:wp="http://schemas.openxmlformats.org/drawingml/2006/wordprocessingDrawing" xmlns:w10="urn:schemas-microsoft-com:office:word" xmlns:w="http://schemas.openxmlformats.org/wordprocessingml/2006/main" xmlns:w14="http://schemas.microsoft.com/office/word/2010/wordml" xmlns:w15="http://schemas.microsoft.com/office/word/2012/wordml" xmlns:w16cex="http://schemas.microsoft.com/office/word/2018/wordml/cex" xmlns:w16cid="http://schemas.microsoft.com/office/word/2016/wordml/cid" xmlns:w16="http://schemas.microsoft.com/office/word/2018/wordml" xmlns:w16sdtdh="http://schemas.microsoft.com/office/word/2020/wordml/sdtdatahash" xmlns:w16se="http://schemas.microsoft.com/office/word/2015/wordml/symex" xmlns:wpg="http://schemas.microsoft.com/office/word/2010/wordprocessingGroup" xmlns:wpi="http://schemas.microsoft.com/office/word/2010/wordprocessingInk" xmlns:wne="http://schemas.microsoft.com/office/word/2006/wordml" xmlns:wps="http://schemas.microsoft.com/office/word/2010/wordprocessingShape" mc:Ignorable="w14 w15 w16se w16cid w16 w16cex w16sdtdh wp14">
   <w:p>
     <w:pPr>
       <w:pStyle w:val="Encabezado"/>
@@ -5661,7 +6556,7 @@
 </file>
 
 <file path=word/numbering.xml><?xml version="1.0" encoding="utf-8"?>
-<w:numbering xmlns:wpc="http://schemas.microsoft.com/office/word/2010/wordprocessingCanvas" xmlns:cx="http://schemas.microsoft.com/office/drawing/2014/chartex" xmlns:cx1="http://schemas.microsoft.com/office/drawing/2015/9/8/chartex" xmlns:cx2="http://schemas.microsoft.com/office/drawing/2015/10/21/chartex" xmlns:cx3="http://schemas.microsoft.com/office/drawing/2016/5/9/chartex" xmlns:cx4="http://schemas.microsoft.com/office/drawing/2016/5/10/chartex" xmlns:cx5="http://schemas.microsoft.com/office/drawing/2016/5/11/chartex" xmlns:cx6="http://schemas.microsoft.com/office/drawing/2016/5/12/chartex" xmlns:cx7="http://schemas.microsoft.com/office/drawing/2016/5/13/chartex" xmlns:cx8="http://schemas.microsoft.com/office/drawing/2016/5/14/chartex" xmlns:mc="http://schemas.openxmlformats.org/markup-compatibility/2006" xmlns:aink="http://schemas.microsoft.com/office/drawing/2016/ink" xmlns:am3d="http://schemas.microsoft.com/office/drawing/2017/model3d" xmlns:o="urn:schemas-microsoft-com:office:office" xmlns:oel="http://schemas.microsoft.com/office/2019/extlst" xmlns:r="http://schemas.openxmlformats.org/officeDocument/2006/relationships" xmlns:m="http://schemas.openxmlformats.org/officeDocument/2006/math" xmlns:v="urn:schemas-microsoft-com:vml" xmlns:wp14="http://schemas.microsoft.com/office/word/2010/wordprocessingDrawing" xmlns:wp="http://schemas.openxmlformats.org/drawingml/2006/wordprocessingDrawing" xmlns:w10="urn:schemas-microsoft-com:office:word" xmlns:w="http://schemas.openxmlformats.org/wordprocessingml/2006/main" xmlns:w14="http://schemas.microsoft.com/office/word/2010/wordml" xmlns:w15="http://schemas.microsoft.com/office/word/2012/wordml" xmlns:w16cex="http://schemas.microsoft.com/office/word/2018/wordml/cex" xmlns:w16cid="http://schemas.microsoft.com/office/word/2016/wordml/cid" xmlns:w16="http://schemas.microsoft.com/office/word/2018/wordml" xmlns:w16du="http://schemas.microsoft.com/office/word/2023/wordml/word16du" xmlns:w16sdtdh="http://schemas.microsoft.com/office/word/2020/wordml/sdtdatahash" xmlns:w16se="http://schemas.microsoft.com/office/word/2015/wordml/symex" xmlns:wpg="http://schemas.microsoft.com/office/word/2010/wordprocessingGroup" xmlns:wpi="http://schemas.microsoft.com/office/word/2010/wordprocessingInk" xmlns:wne="http://schemas.microsoft.com/office/word/2006/wordml" xmlns:wps="http://schemas.microsoft.com/office/word/2010/wordprocessingShape" mc:Ignorable="w14 w15 w16se w16cid w16 w16cex w16sdtdh w16du wp14">
+<w:numbering xmlns:wpc="http://schemas.microsoft.com/office/word/2010/wordprocessingCanvas" xmlns:cx="http://schemas.microsoft.com/office/drawing/2014/chartex" xmlns:cx1="http://schemas.microsoft.com/office/drawing/2015/9/8/chartex" xmlns:cx2="http://schemas.microsoft.com/office/drawing/2015/10/21/chartex" xmlns:cx3="http://schemas.microsoft.com/office/drawing/2016/5/9/chartex" xmlns:cx4="http://schemas.microsoft.com/office/drawing/2016/5/10/chartex" xmlns:cx5="http://schemas.microsoft.com/office/drawing/2016/5/11/chartex" xmlns:cx6="http://schemas.microsoft.com/office/drawing/2016/5/12/chartex" xmlns:cx7="http://schemas.microsoft.com/office/drawing/2016/5/13/chartex" xmlns:cx8="http://schemas.microsoft.com/office/drawing/2016/5/14/chartex" xmlns:mc="http://schemas.openxmlformats.org/markup-compatibility/2006" xmlns:aink="http://schemas.microsoft.com/office/drawing/2016/ink" xmlns:am3d="http://schemas.microsoft.com/office/drawing/2017/model3d" xmlns:o="urn:schemas-microsoft-com:office:office" xmlns:r="http://schemas.openxmlformats.org/officeDocument/2006/relationships" xmlns:m="http://schemas.openxmlformats.org/officeDocument/2006/math" xmlns:v="urn:schemas-microsoft-com:vml" xmlns:wp14="http://schemas.microsoft.com/office/word/2010/wordprocessingDrawing" xmlns:wp="http://schemas.openxmlformats.org/drawingml/2006/wordprocessingDrawing" xmlns:w10="urn:schemas-microsoft-com:office:word" xmlns:w="http://schemas.openxmlformats.org/wordprocessingml/2006/main" xmlns:w14="http://schemas.microsoft.com/office/word/2010/wordml" xmlns:w15="http://schemas.microsoft.com/office/word/2012/wordml" xmlns:w16cex="http://schemas.microsoft.com/office/word/2018/wordml/cex" xmlns:w16cid="http://schemas.microsoft.com/office/word/2016/wordml/cid" xmlns:w16="http://schemas.microsoft.com/office/word/2018/wordml" xmlns:w16sdtdh="http://schemas.microsoft.com/office/word/2020/wordml/sdtdatahash" xmlns:w16se="http://schemas.microsoft.com/office/word/2015/wordml/symex" xmlns:wpg="http://schemas.microsoft.com/office/word/2010/wordprocessingGroup" xmlns:wpi="http://schemas.microsoft.com/office/word/2010/wordprocessingInk" xmlns:wne="http://schemas.microsoft.com/office/word/2006/wordml" xmlns:wps="http://schemas.microsoft.com/office/word/2010/wordprocessingShape" mc:Ignorable="w14 w15 w16se w16cid w16 w16cex w16sdtdh wp14">
   <w:abstractNum w:abstractNumId="0" w15:restartNumberingAfterBreak="0">
     <w:nsid w:val="065A588A"/>
     <w:multiLevelType w:val="hybridMultilevel"/>
@@ -6414,46 +7309,43 @@
       </w:rPr>
     </w:lvl>
   </w:abstractNum>
-  <w:num w:numId="1" w16cid:durableId="1488520013">
+  <w:num w:numId="1">
     <w:abstractNumId w:val="4"/>
   </w:num>
-  <w:num w:numId="2" w16cid:durableId="700786499">
+  <w:num w:numId="2">
     <w:abstractNumId w:val="1"/>
   </w:num>
-  <w:num w:numId="3" w16cid:durableId="1988968058">
+  <w:num w:numId="3">
     <w:abstractNumId w:val="6"/>
   </w:num>
-  <w:num w:numId="4" w16cid:durableId="176039820">
+  <w:num w:numId="4">
     <w:abstractNumId w:val="3"/>
   </w:num>
-  <w:num w:numId="5" w16cid:durableId="1525826549">
+  <w:num w:numId="5">
     <w:abstractNumId w:val="0"/>
   </w:num>
-  <w:num w:numId="6" w16cid:durableId="286743349">
+  <w:num w:numId="6">
     <w:abstractNumId w:val="2"/>
   </w:num>
-  <w:num w:numId="7" w16cid:durableId="262424440">
+  <w:num w:numId="7">
     <w:abstractNumId w:val="5"/>
   </w:num>
-  <w:num w:numId="8" w16cid:durableId="683241412">
+  <w:num w:numId="8">
     <w:abstractNumId w:val="7"/>
   </w:num>
 </w:numbering>
 </file>
 
 <file path=word/people.xml><?xml version="1.0" encoding="utf-8"?>
-<w15:people xmlns:wpc="http://schemas.microsoft.com/office/word/2010/wordprocessingCanvas" xmlns:cx="http://schemas.microsoft.com/office/drawing/2014/chartex" xmlns:cx1="http://schemas.microsoft.com/office/drawing/2015/9/8/chartex" xmlns:cx2="http://schemas.microsoft.com/office/drawing/2015/10/21/chartex" xmlns:cx3="http://schemas.microsoft.com/office/drawing/2016/5/9/chartex" xmlns:cx4="http://schemas.microsoft.com/office/drawing/2016/5/10/chartex" xmlns:cx5="http://schemas.microsoft.com/office/drawing/2016/5/11/chartex" xmlns:cx6="http://schemas.microsoft.com/office/drawing/2016/5/12/chartex" xmlns:cx7="http://schemas.microsoft.com/office/drawing/2016/5/13/chartex" xmlns:cx8="http://schemas.microsoft.com/office/drawing/2016/5/14/chartex" xmlns:mc="http://schemas.openxmlformats.org/markup-compatibility/2006" xmlns:aink="http://schemas.microsoft.com/office/drawing/2016/ink" xmlns:am3d="http://schemas.microsoft.com/office/drawing/2017/model3d" xmlns:o="urn:schemas-microsoft-com:office:office" xmlns:oel="http://schemas.microsoft.com/office/2019/extlst" xmlns:r="http://schemas.openxmlformats.org/officeDocument/2006/relationships" xmlns:m="http://schemas.openxmlformats.org/officeDocument/2006/math" xmlns:v="urn:schemas-microsoft-com:vml" xmlns:wp14="http://schemas.microsoft.com/office/word/2010/wordprocessingDrawing" xmlns:wp="http://schemas.openxmlformats.org/drawingml/2006/wordprocessingDrawing" xmlns:w10="urn:schemas-microsoft-com:office:word" xmlns:w="http://schemas.openxmlformats.org/wordprocessingml/2006/main" xmlns:w14="http://schemas.microsoft.com/office/word/2010/wordml" xmlns:w15="http://schemas.microsoft.com/office/word/2012/wordml" xmlns:w16cex="http://schemas.microsoft.com/office/word/2018/wordml/cex" xmlns:w16cid="http://schemas.microsoft.com/office/word/2016/wordml/cid" xmlns:w16="http://schemas.microsoft.com/office/word/2018/wordml" xmlns:w16du="http://schemas.microsoft.com/office/word/2023/wordml/word16du" xmlns:w16sdtdh="http://schemas.microsoft.com/office/word/2020/wordml/sdtdatahash" xmlns:w16se="http://schemas.microsoft.com/office/word/2015/wordml/symex" xmlns:wpg="http://schemas.microsoft.com/office/word/2010/wordprocessingGroup" xmlns:wpi="http://schemas.microsoft.com/office/word/2010/wordprocessingInk" xmlns:wne="http://schemas.microsoft.com/office/word/2006/wordml" xmlns:wps="http://schemas.microsoft.com/office/word/2010/wordprocessingShape" mc:Ignorable="w14 w15 w16se w16cid w16 w16cex w16sdtdh w16du wp14">
-  <w15:person w15:author="Mario Martin Zapata Salgado">
-    <w15:presenceInfo w15:providerId="AD" w15:userId="S::prof.mzapatas@uml.edu.ni::e8b7122e-cc94-4bda-ab23-68e80f3fdfd2"/>
-  </w15:person>
-  <w15:person w15:author="DODS">
-    <w15:presenceInfo w15:providerId="None" w15:userId="DODS"/>
+<w15:people xmlns:wpc="http://schemas.microsoft.com/office/word/2010/wordprocessingCanvas" xmlns:cx="http://schemas.microsoft.com/office/drawing/2014/chartex" xmlns:cx1="http://schemas.microsoft.com/office/drawing/2015/9/8/chartex" xmlns:cx2="http://schemas.microsoft.com/office/drawing/2015/10/21/chartex" xmlns:cx3="http://schemas.microsoft.com/office/drawing/2016/5/9/chartex" xmlns:cx4="http://schemas.microsoft.com/office/drawing/2016/5/10/chartex" xmlns:cx5="http://schemas.microsoft.com/office/drawing/2016/5/11/chartex" xmlns:cx6="http://schemas.microsoft.com/office/drawing/2016/5/12/chartex" xmlns:cx7="http://schemas.microsoft.com/office/drawing/2016/5/13/chartex" xmlns:cx8="http://schemas.microsoft.com/office/drawing/2016/5/14/chartex" xmlns:mc="http://schemas.openxmlformats.org/markup-compatibility/2006" xmlns:aink="http://schemas.microsoft.com/office/drawing/2016/ink" xmlns:am3d="http://schemas.microsoft.com/office/drawing/2017/model3d" xmlns:o="urn:schemas-microsoft-com:office:office" xmlns:r="http://schemas.openxmlformats.org/officeDocument/2006/relationships" xmlns:m="http://schemas.openxmlformats.org/officeDocument/2006/math" xmlns:v="urn:schemas-microsoft-com:vml" xmlns:wp14="http://schemas.microsoft.com/office/word/2010/wordprocessingDrawing" xmlns:wp="http://schemas.openxmlformats.org/drawingml/2006/wordprocessingDrawing" xmlns:w10="urn:schemas-microsoft-com:office:word" xmlns:w="http://schemas.openxmlformats.org/wordprocessingml/2006/main" xmlns:w14="http://schemas.microsoft.com/office/word/2010/wordml" xmlns:w15="http://schemas.microsoft.com/office/word/2012/wordml" xmlns:w16cex="http://schemas.microsoft.com/office/word/2018/wordml/cex" xmlns:w16cid="http://schemas.microsoft.com/office/word/2016/wordml/cid" xmlns:w16="http://schemas.microsoft.com/office/word/2018/wordml" xmlns:w16sdtdh="http://schemas.microsoft.com/office/word/2020/wordml/sdtdatahash" xmlns:w16se="http://schemas.microsoft.com/office/word/2015/wordml/symex" xmlns:wpg="http://schemas.microsoft.com/office/word/2010/wordprocessingGroup" xmlns:wpi="http://schemas.microsoft.com/office/word/2010/wordprocessingInk" xmlns:wne="http://schemas.microsoft.com/office/word/2006/wordml" xmlns:wps="http://schemas.microsoft.com/office/word/2010/wordprocessingShape" mc:Ignorable="w14 w15 w16se w16cid w16 w16cex w16sdtdh wp14">
+  <w15:person w15:author="Usuario">
+    <w15:presenceInfo w15:providerId="None" w15:userId="Usuario"/>
   </w15:person>
 </w15:people>
 </file>
 
 <file path=word/styles.xml><?xml version="1.0" encoding="utf-8"?>
-<w:styles xmlns:mc="http://schemas.openxmlformats.org/markup-compatibility/2006" xmlns:r="http://schemas.openxmlformats.org/officeDocument/2006/relationships" xmlns:w="http://schemas.openxmlformats.org/wordprocessingml/2006/main" xmlns:w14="http://schemas.microsoft.com/office/word/2010/wordml" xmlns:w15="http://schemas.microsoft.com/office/word/2012/wordml" xmlns:w16cex="http://schemas.microsoft.com/office/word/2018/wordml/cex" xmlns:w16cid="http://schemas.microsoft.com/office/word/2016/wordml/cid" xmlns:w16="http://schemas.microsoft.com/office/word/2018/wordml" xmlns:w16du="http://schemas.microsoft.com/office/word/2023/wordml/word16du" xmlns:w16sdtdh="http://schemas.microsoft.com/office/word/2020/wordml/sdtdatahash" xmlns:w16se="http://schemas.microsoft.com/office/word/2015/wordml/symex" mc:Ignorable="w14 w15 w16se w16cid w16 w16cex w16sdtdh w16du">
+<w:styles xmlns:mc="http://schemas.openxmlformats.org/markup-compatibility/2006" xmlns:r="http://schemas.openxmlformats.org/officeDocument/2006/relationships" xmlns:w="http://schemas.openxmlformats.org/wordprocessingml/2006/main" xmlns:w14="http://schemas.microsoft.com/office/word/2010/wordml" xmlns:w15="http://schemas.microsoft.com/office/word/2012/wordml" xmlns:w16cex="http://schemas.microsoft.com/office/word/2018/wordml/cex" xmlns:w16cid="http://schemas.microsoft.com/office/word/2016/wordml/cid" xmlns:w16="http://schemas.microsoft.com/office/word/2018/wordml" xmlns:w16sdtdh="http://schemas.microsoft.com/office/word/2020/wordml/sdtdatahash" xmlns:w16se="http://schemas.microsoft.com/office/word/2015/wordml/symex" mc:Ignorable="w14 w15 w16se w16cid w16 w16cex w16sdtdh">
   <w:docDefaults>
     <w:rPrDefault>
       <w:rPr>

</xml_diff>

<commit_message>
Agregado artículo Germinación corregido
</commit_message>
<xml_diff>
--- a/Revista JIREH/2024/Artículo Científico/Doctor Edgardo Cruz/Articulo germinación 6 variedades.docx
+++ b/Revista JIREH/2024/Artículo Científico/Doctor Edgardo Cruz/Articulo germinación 6 variedades.docx
@@ -1,6 +1,6 @@
 
 <file path=word/document.xml><?xml version="1.0" encoding="utf-8"?>
-<w:document xmlns:wpc="http://schemas.microsoft.com/office/word/2010/wordprocessingCanvas" xmlns:cx="http://schemas.microsoft.com/office/drawing/2014/chartex" xmlns:mc="http://schemas.openxmlformats.org/markup-compatibility/2006" xmlns:o="urn:schemas-microsoft-com:office:office" xmlns:r="http://schemas.openxmlformats.org/officeDocument/2006/relationships" xmlns:m="http://schemas.openxmlformats.org/officeDocument/2006/math" xmlns:v="urn:schemas-microsoft-com:vml" xmlns:wp14="http://schemas.microsoft.com/office/word/2010/wordprocessingDrawing" xmlns:wp="http://schemas.openxmlformats.org/drawingml/2006/wordprocessingDrawing" xmlns:w10="urn:schemas-microsoft-com:office:word" xmlns:w="http://schemas.openxmlformats.org/wordprocessingml/2006/main" xmlns:w14="http://schemas.microsoft.com/office/word/2010/wordml" xmlns:w15="http://schemas.microsoft.com/office/word/2012/wordml" xmlns:w16se="http://schemas.microsoft.com/office/word/2015/wordml/symex" xmlns:wpg="http://schemas.microsoft.com/office/word/2010/wordprocessingGroup" xmlns:wpi="http://schemas.microsoft.com/office/word/2010/wordprocessingInk" xmlns:wne="http://schemas.microsoft.com/office/word/2006/wordml" xmlns:wps="http://schemas.microsoft.com/office/word/2010/wordprocessingShape" mc:Ignorable="w14 w15 w16se wp14">
+<w:document xmlns:wpc="http://schemas.microsoft.com/office/word/2010/wordprocessingCanvas" xmlns:cx="http://schemas.microsoft.com/office/drawing/2014/chartex" xmlns:cx1="http://schemas.microsoft.com/office/drawing/2015/9/8/chartex" xmlns:cx2="http://schemas.microsoft.com/office/drawing/2015/10/21/chartex" xmlns:cx3="http://schemas.microsoft.com/office/drawing/2016/5/9/chartex" xmlns:cx4="http://schemas.microsoft.com/office/drawing/2016/5/10/chartex" xmlns:cx5="http://schemas.microsoft.com/office/drawing/2016/5/11/chartex" xmlns:cx6="http://schemas.microsoft.com/office/drawing/2016/5/12/chartex" xmlns:cx7="http://schemas.microsoft.com/office/drawing/2016/5/13/chartex" xmlns:cx8="http://schemas.microsoft.com/office/drawing/2016/5/14/chartex" xmlns:mc="http://schemas.openxmlformats.org/markup-compatibility/2006" xmlns:aink="http://schemas.microsoft.com/office/drawing/2016/ink" xmlns:am3d="http://schemas.microsoft.com/office/drawing/2017/model3d" xmlns:o="urn:schemas-microsoft-com:office:office" xmlns:r="http://schemas.openxmlformats.org/officeDocument/2006/relationships" xmlns:m="http://schemas.openxmlformats.org/officeDocument/2006/math" xmlns:v="urn:schemas-microsoft-com:vml" xmlns:wp14="http://schemas.microsoft.com/office/word/2010/wordprocessingDrawing" xmlns:wp="http://schemas.openxmlformats.org/drawingml/2006/wordprocessingDrawing" xmlns:w10="urn:schemas-microsoft-com:office:word" xmlns:w="http://schemas.openxmlformats.org/wordprocessingml/2006/main" xmlns:w14="http://schemas.microsoft.com/office/word/2010/wordml" xmlns:w15="http://schemas.microsoft.com/office/word/2012/wordml" xmlns:w16cex="http://schemas.microsoft.com/office/word/2018/wordml/cex" xmlns:w16cid="http://schemas.microsoft.com/office/word/2016/wordml/cid" xmlns:w16="http://schemas.microsoft.com/office/word/2018/wordml" xmlns:w16sdtdh="http://schemas.microsoft.com/office/word/2020/wordml/sdtdatahash" xmlns:w16se="http://schemas.microsoft.com/office/word/2015/wordml/symex" xmlns:wpg="http://schemas.microsoft.com/office/word/2010/wordprocessingGroup" xmlns:wpi="http://schemas.microsoft.com/office/word/2010/wordprocessingInk" xmlns:wne="http://schemas.microsoft.com/office/word/2006/wordml" xmlns:wps="http://schemas.microsoft.com/office/word/2010/wordprocessingShape" mc:Ignorable="w14 w15 w16se w16cid w16 w16cex w16sdtdh wp14">
   <w:body>
     <w:p>
       <w:pPr>
@@ -36,7 +36,29 @@
           <w:szCs w:val="40"/>
           <w:lang w:val="es-ES"/>
         </w:rPr>
-        <w:t>PRUEBA DE VIABILIDAD EN 6 VARIEDADES DE MAIZ CRIOLLO, BANCO DE SEMILLAS LA PITA 2024.</w:t>
+        <w:t>PRUEBA DE VIABILIDAD EN 6 VARIEDADES DE MA</w:t>
+      </w:r>
+      <w:r>
+        <w:rPr>
+          <w:rFonts w:ascii="Verdana" w:hAnsi="Verdana" w:cs="Arial"/>
+          <w:bCs/>
+          <w:color w:val="002060"/>
+          <w:sz w:val="40"/>
+          <w:szCs w:val="40"/>
+          <w:lang w:val="es-ES"/>
+        </w:rPr>
+        <w:t>Í</w:t>
+      </w:r>
+      <w:r>
+        <w:rPr>
+          <w:rFonts w:ascii="Verdana" w:hAnsi="Verdana" w:cs="Arial"/>
+          <w:bCs/>
+          <w:color w:val="002060"/>
+          <w:sz w:val="40"/>
+          <w:szCs w:val="40"/>
+          <w:lang w:val="es-ES"/>
+        </w:rPr>
+        <w:t>Z CRIOLLO, BANCO DE SEMILLAS LA PITA.</w:t>
       </w:r>
     </w:p>
     <w:p>
@@ -53,24 +75,20 @@
     </w:p>
     <w:p>
       <w:pPr>
-        <w:pStyle w:val="Ttulo2"/>
-        <w:spacing w:after="120"/>
         <w:jc w:val="right"/>
         <w:rPr>
-          <w:rFonts w:ascii="Verdana" w:hAnsi="Verdana" w:cs="Arial"/>
           <w:b/>
-          <w:color w:val="002060"/>
-          <w:sz w:val="20"/>
-          <w:szCs w:val="20"/>
-        </w:rPr>
-      </w:pPr>
-      <w:r>
-        <w:rPr>
-          <w:rFonts w:ascii="Verdana" w:hAnsi="Verdana" w:cs="Arial"/>
+          <w:bCs/>
+          <w:sz w:val="24"/>
+          <w:szCs w:val="24"/>
+        </w:rPr>
+      </w:pPr>
+      <w:r>
+        <w:rPr>
           <w:b/>
-          <w:color w:val="002060"/>
-          <w:sz w:val="20"/>
-          <w:szCs w:val="20"/>
+          <w:bCs/>
+          <w:sz w:val="24"/>
+          <w:szCs w:val="24"/>
         </w:rPr>
         <w:t xml:space="preserve">Ing. Edgardo Cruz Córdoba </w:t>
       </w:r>
@@ -228,7 +246,43 @@
                                 <w:iCs/>
                                 <w:highlight w:val="yellow"/>
                               </w:rPr>
-                              <w:t>Recibido: yy de abril de 202y. Aceptado: yy de Junio de 202y</w:t>
+                              <w:t xml:space="preserve">Recibido: </w:t>
+                            </w:r>
+                            <w:proofErr w:type="spellStart"/>
+                            <w:r>
+                              <w:rPr>
+                                <w:rFonts w:ascii="Verdana" w:hAnsi="Verdana"/>
+                                <w:iCs/>
+                                <w:highlight w:val="yellow"/>
+                              </w:rPr>
+                              <w:t>yy</w:t>
+                            </w:r>
+                            <w:proofErr w:type="spellEnd"/>
+                            <w:r>
+                              <w:rPr>
+                                <w:rFonts w:ascii="Verdana" w:hAnsi="Verdana"/>
+                                <w:iCs/>
+                                <w:highlight w:val="yellow"/>
+                              </w:rPr>
+                              <w:t xml:space="preserve"> de abril de 202y. Aceptado: </w:t>
+                            </w:r>
+                            <w:proofErr w:type="spellStart"/>
+                            <w:r>
+                              <w:rPr>
+                                <w:rFonts w:ascii="Verdana" w:hAnsi="Verdana"/>
+                                <w:iCs/>
+                                <w:highlight w:val="yellow"/>
+                              </w:rPr>
+                              <w:t>yy</w:t>
+                            </w:r>
+                            <w:proofErr w:type="spellEnd"/>
+                            <w:r>
+                              <w:rPr>
+                                <w:rFonts w:ascii="Verdana" w:hAnsi="Verdana"/>
+                                <w:iCs/>
+                                <w:highlight w:val="yellow"/>
+                              </w:rPr>
+                              <w:t xml:space="preserve"> de Junio de 202y</w:t>
                             </w:r>
                           </w:p>
                           <w:p>
@@ -251,7 +305,55 @@
                                 <w:highlight w:val="yellow"/>
                                 <w:lang w:val="en-US"/>
                               </w:rPr>
-                              <w:t>Received: April yy, 202y     Accepted: June yy, 202y</w:t>
+                              <w:t xml:space="preserve">Received: April </w:t>
+                            </w:r>
+                            <w:proofErr w:type="spellStart"/>
+                            <w:r>
+                              <w:rPr>
+                                <w:rFonts w:ascii="Verdana" w:hAnsi="Verdana"/>
+                                <w:i/>
+                                <w:sz w:val="20"/>
+                                <w:szCs w:val="20"/>
+                                <w:highlight w:val="yellow"/>
+                                <w:lang w:val="en-US"/>
+                              </w:rPr>
+                              <w:t>yy</w:t>
+                            </w:r>
+                            <w:proofErr w:type="spellEnd"/>
+                            <w:r>
+                              <w:rPr>
+                                <w:rFonts w:ascii="Verdana" w:hAnsi="Verdana"/>
+                                <w:i/>
+                                <w:sz w:val="20"/>
+                                <w:szCs w:val="20"/>
+                                <w:highlight w:val="yellow"/>
+                                <w:lang w:val="en-US"/>
+                              </w:rPr>
+                              <w:t xml:space="preserve">, 202y     Accepted: June </w:t>
+                            </w:r>
+                            <w:proofErr w:type="spellStart"/>
+                            <w:r>
+                              <w:rPr>
+                                <w:rFonts w:ascii="Verdana" w:hAnsi="Verdana"/>
+                                <w:i/>
+                                <w:sz w:val="20"/>
+                                <w:szCs w:val="20"/>
+                                <w:highlight w:val="yellow"/>
+                                <w:lang w:val="en-US"/>
+                              </w:rPr>
+                              <w:t>yy</w:t>
+                            </w:r>
+                            <w:proofErr w:type="spellEnd"/>
+                            <w:r>
+                              <w:rPr>
+                                <w:rFonts w:ascii="Verdana" w:hAnsi="Verdana"/>
+                                <w:i/>
+                                <w:sz w:val="20"/>
+                                <w:szCs w:val="20"/>
+                                <w:highlight w:val="yellow"/>
+                                <w:lang w:val="en-US"/>
+                              </w:rPr>
+                              <w:t>, 202y</w:t>
                             </w:r>
                           </w:p>
                           <w:p>
@@ -305,7 +407,43 @@
                           <w:iCs/>
                           <w:highlight w:val="yellow"/>
                         </w:rPr>
-                        <w:t>Recibido: yy de abril de 202y. Aceptado: yy de Junio de 202y</w:t>
+                        <w:t xml:space="preserve">Recibido: </w:t>
+                      </w:r>
+                      <w:proofErr w:type="spellStart"/>
+                      <w:r>
+                        <w:rPr>
+                          <w:rFonts w:ascii="Verdana" w:hAnsi="Verdana"/>
+                          <w:iCs/>
+                          <w:highlight w:val="yellow"/>
+                        </w:rPr>
+                        <w:t>yy</w:t>
+                      </w:r>
+                      <w:proofErr w:type="spellEnd"/>
+                      <w:r>
+                        <w:rPr>
+                          <w:rFonts w:ascii="Verdana" w:hAnsi="Verdana"/>
+                          <w:iCs/>
+                          <w:highlight w:val="yellow"/>
+                        </w:rPr>
+                        <w:t xml:space="preserve"> de abril de 202y. Aceptado: </w:t>
+                      </w:r>
+                      <w:proofErr w:type="spellStart"/>
+                      <w:r>
+                        <w:rPr>
+                          <w:rFonts w:ascii="Verdana" w:hAnsi="Verdana"/>
+                          <w:iCs/>
+                          <w:highlight w:val="yellow"/>
+                        </w:rPr>
+                        <w:t>yy</w:t>
+                      </w:r>
+                      <w:proofErr w:type="spellEnd"/>
+                      <w:r>
+                        <w:rPr>
+                          <w:rFonts w:ascii="Verdana" w:hAnsi="Verdana"/>
+                          <w:iCs/>
+                          <w:highlight w:val="yellow"/>
+                        </w:rPr>
+                        <w:t xml:space="preserve"> de Junio de 202y</w:t>
                       </w:r>
                     </w:p>
                     <w:p>
@@ -328,7 +466,55 @@
                           <w:highlight w:val="yellow"/>
                           <w:lang w:val="en-US"/>
                         </w:rPr>
-                        <w:t>Received: April yy, 202y     Accepted: June yy, 202y</w:t>
+                        <w:t xml:space="preserve">Received: April </w:t>
+                      </w:r>
+                      <w:proofErr w:type="spellStart"/>
+                      <w:r>
+                        <w:rPr>
+                          <w:rFonts w:ascii="Verdana" w:hAnsi="Verdana"/>
+                          <w:i/>
+                          <w:sz w:val="20"/>
+                          <w:szCs w:val="20"/>
+                          <w:highlight w:val="yellow"/>
+                          <w:lang w:val="en-US"/>
+                        </w:rPr>
+                        <w:t>yy</w:t>
+                      </w:r>
+                      <w:proofErr w:type="spellEnd"/>
+                      <w:r>
+                        <w:rPr>
+                          <w:rFonts w:ascii="Verdana" w:hAnsi="Verdana"/>
+                          <w:i/>
+                          <w:sz w:val="20"/>
+                          <w:szCs w:val="20"/>
+                          <w:highlight w:val="yellow"/>
+                          <w:lang w:val="en-US"/>
+                        </w:rPr>
+                        <w:t xml:space="preserve">, 202y     Accepted: June </w:t>
+                      </w:r>
+                      <w:proofErr w:type="spellStart"/>
+                      <w:r>
+                        <w:rPr>
+                          <w:rFonts w:ascii="Verdana" w:hAnsi="Verdana"/>
+                          <w:i/>
+                          <w:sz w:val="20"/>
+                          <w:szCs w:val="20"/>
+                          <w:highlight w:val="yellow"/>
+                          <w:lang w:val="en-US"/>
+                        </w:rPr>
+                        <w:t>yy</w:t>
+                      </w:r>
+                      <w:proofErr w:type="spellEnd"/>
+                      <w:r>
+                        <w:rPr>
+                          <w:rFonts w:ascii="Verdana" w:hAnsi="Verdana"/>
+                          <w:i/>
+                          <w:sz w:val="20"/>
+                          <w:szCs w:val="20"/>
+                          <w:highlight w:val="yellow"/>
+                          <w:lang w:val="en-US"/>
+                        </w:rPr>
+                        <w:t>, 202y</w:t>
                       </w:r>
                     </w:p>
                     <w:p>
@@ -346,64 +532,29 @@
         </mc:AlternateContent>
       </w:r>
     </w:p>
-    <w:p>
-      <w:pPr>
-        <w:pStyle w:val="Ttulo6"/>
-        <w:jc w:val="both"/>
-        <w:rPr>
-          <w:rFonts w:ascii="Verdana" w:hAnsi="Verdana" w:cs="Arial"/>
-          <w:i/>
-          <w:iCs/>
+    <w:p/>
+    <w:p/>
+    <w:p/>
+    <w:p>
+      <w:pPr>
+        <w:rPr>
+          <w:rFonts w:ascii="Verdana" w:hAnsi="Verdana" w:cs="Arial"/>
           <w:color w:val="auto"/>
         </w:rPr>
       </w:pPr>
     </w:p>
     <w:p>
       <w:pPr>
-        <w:pStyle w:val="Ttulo6"/>
-        <w:rPr>
-          <w:rFonts w:ascii="Verdana" w:hAnsi="Verdana" w:cs="Arial"/>
-          <w:b/>
-          <w:bCs/>
-          <w:color w:val="auto"/>
-        </w:rPr>
-      </w:pPr>
-    </w:p>
-    <w:p>
-      <w:pPr>
-        <w:pStyle w:val="Ttulo6"/>
-        <w:rPr>
-          <w:rFonts w:ascii="Verdana" w:hAnsi="Verdana" w:cs="Arial"/>
-          <w:b/>
-          <w:bCs/>
-          <w:color w:val="auto"/>
-        </w:rPr>
-      </w:pPr>
-    </w:p>
-    <w:p>
-      <w:pPr>
-        <w:rPr>
-          <w:rFonts w:ascii="Verdana" w:hAnsi="Verdana" w:cs="Arial"/>
-          <w:color w:val="auto"/>
-        </w:rPr>
-      </w:pPr>
-    </w:p>
-    <w:p>
-      <w:pPr>
-        <w:pStyle w:val="Ttulo6"/>
-        <w:rPr>
-          <w:rFonts w:ascii="Verdana" w:hAnsi="Verdana" w:cs="Arial"/>
-          <w:b/>
-          <w:bCs/>
-          <w:color w:val="002060"/>
-        </w:rPr>
-      </w:pPr>
-      <w:r>
-        <w:rPr>
-          <w:rFonts w:ascii="Verdana" w:hAnsi="Verdana" w:cs="Arial"/>
-          <w:b/>
-          <w:bCs/>
-          <w:color w:val="002060"/>
+        <w:pStyle w:val="Ttulo1"/>
+        <w:rPr>
+          <w:sz w:val="20"/>
+          <w:szCs w:val="24"/>
+        </w:rPr>
+      </w:pPr>
+      <w:r>
+        <w:rPr>
+          <w:sz w:val="20"/>
+          <w:szCs w:val="24"/>
         </w:rPr>
         <w:t>Resumen</w:t>
       </w:r>
@@ -577,7 +728,55 @@
           <w:rFonts w:ascii="Verdana" w:hAnsi="Verdana" w:cs="Arial"/>
           <w:color w:val="000000"/>
         </w:rPr>
-        <w:t xml:space="preserve">El mejor grado de viabilidad que tiene la variedad de Izalco con un 64%, seguido por NB6 y Tuza Morada ambos con el 58%, Olotillo con el 55%, Maiz amarillo con 49% y Overito con el 45%, como se aprecia </w:t>
+        <w:t xml:space="preserve">El mejor grado de viabilidad que tiene la variedad de Izalco con un 64%, seguido por NB6 y Tuza Morada ambos con el 58%, </w:t>
+      </w:r>
+      <w:proofErr w:type="spellStart"/>
+      <w:r>
+        <w:rPr>
+          <w:rFonts w:ascii="Verdana" w:hAnsi="Verdana" w:cs="Arial"/>
+          <w:color w:val="000000"/>
+        </w:rPr>
+        <w:t>Olotillo</w:t>
+      </w:r>
+      <w:proofErr w:type="spellEnd"/>
+      <w:r>
+        <w:rPr>
+          <w:rFonts w:ascii="Verdana" w:hAnsi="Verdana" w:cs="Arial"/>
+          <w:color w:val="000000"/>
+        </w:rPr>
+        <w:t xml:space="preserve"> con el 55%, </w:t>
+      </w:r>
+      <w:proofErr w:type="spellStart"/>
+      <w:r>
+        <w:rPr>
+          <w:rFonts w:ascii="Verdana" w:hAnsi="Verdana" w:cs="Arial"/>
+          <w:color w:val="000000"/>
+        </w:rPr>
+        <w:t>Maiz</w:t>
+      </w:r>
+      <w:proofErr w:type="spellEnd"/>
+      <w:r>
+        <w:rPr>
+          <w:rFonts w:ascii="Verdana" w:hAnsi="Verdana" w:cs="Arial"/>
+          <w:color w:val="000000"/>
+        </w:rPr>
+        <w:t xml:space="preserve"> amarillo con 49% y </w:t>
+      </w:r>
+      <w:proofErr w:type="spellStart"/>
+      <w:r>
+        <w:rPr>
+          <w:rFonts w:ascii="Verdana" w:hAnsi="Verdana" w:cs="Arial"/>
+          <w:color w:val="000000"/>
+        </w:rPr>
+        <w:t>Overito</w:t>
+      </w:r>
+      <w:proofErr w:type="spellEnd"/>
+      <w:r>
+        <w:rPr>
+          <w:rFonts w:ascii="Verdana" w:hAnsi="Verdana" w:cs="Arial"/>
+          <w:color w:val="000000"/>
+        </w:rPr>
+        <w:t xml:space="preserve"> con el 45%, como se aprecia </w:t>
       </w:r>
       <w:r>
         <w:rPr>
@@ -608,7 +807,7 @@
           <w:rFonts w:ascii="Verdana" w:hAnsi="Verdana" w:cs="Arial"/>
           <w:color w:val="000000"/>
         </w:rPr>
-        <w:t xml:space="preserve">Esta investigación revisó la calidad de la semilla criolla, a través de la prueba de germinación, utilizada en los bancos de semilla manejados de manera artesanal y comparando resultados con los estándares nacionales de la semilla, la pruebas de germinación y de viabilidad han sido utilizadas ampliamente en la evaluación de la </w:t>
+        <w:t xml:space="preserve">Esta investigación revisó la calidad de la semilla criolla, a través de la prueba de germinación, utilizada en los bancos de semilla manejados de manera artesanal y comparando resultados con los estándares nacionales de la semilla, la pruebas de </w:t>
       </w:r>
       <w:r>
         <w:rPr>
@@ -616,7 +815,7 @@
           <w:color w:val="000000"/>
         </w:rPr>
         <w:lastRenderedPageBreak/>
-        <w:t>calidad de las semillas, cabe destacar que la calidad fisiológica hace referencia a mecanismos intrínsecos de la semilla que determinan su capacidad de germinación, la emergencia y el desarrollo de aquellas estructuras esenciales para producir una plántula normal bajo condiciones favorables, de manera garantizar calidad de semilla de maíz criollo entregada al productor, mayor producción para el autoconsumo, incrementar los índices de nutrición de la familia y generar excedente para la comercialización.</w:t>
+        <w:t>germinación y de viabilidad han sido utilizadas ampliamente en la evaluación de la calidad de las semillas, cabe destacar que la calidad fisiológica hace referencia a mecanismos intrínsecos de la semilla que determinan su capacidad de germinación, la emergencia y el desarrollo de aquellas estructuras esenciales para producir una plántula normal bajo condiciones favorables, de manera garantizar calidad de semilla de maíz criollo entregada al productor, mayor producción para el autoconsumo, incrementar los índices de nutrición de la familia y generar excedente para la comercialización.</w:t>
       </w:r>
     </w:p>
     <w:p>
@@ -671,7 +870,15 @@
           <w:color w:val="auto"/>
           <w:lang w:val="es-CL"/>
         </w:rPr>
-        <w:t>Maiz, Semilla Criolla, Germinación, Viabilidad</w:t>
+        <w:t>Maíz</w:t>
+      </w:r>
+      <w:r>
+        <w:rPr>
+          <w:rFonts w:ascii="Verdana" w:hAnsi="Verdana" w:cs="Arial"/>
+          <w:color w:val="auto"/>
+          <w:lang w:val="es-CL"/>
+        </w:rPr>
+        <w:t>, Semilla Criolla, Germinación, Viabilidad</w:t>
       </w:r>
       <w:r>
         <w:rPr>
@@ -752,23 +959,16 @@
     </w:p>
     <w:p>
       <w:pPr>
-        <w:spacing w:after="0"/>
-        <w:outlineLvl w:val="5"/>
-        <w:rPr>
-          <w:rFonts w:ascii="Verdana" w:eastAsia="Century Schoolbook" w:hAnsi="Verdana" w:cs="Arial"/>
-          <w:b/>
-          <w:bCs/>
-          <w:color w:val="002060"/>
-          <w:lang w:val="en-US"/>
-        </w:rPr>
-      </w:pPr>
-      <w:r>
-        <w:rPr>
-          <w:rFonts w:ascii="Verdana" w:eastAsia="Century Schoolbook" w:hAnsi="Verdana" w:cs="Arial"/>
-          <w:b/>
-          <w:bCs/>
-          <w:color w:val="002060"/>
-          <w:lang w:val="en-US"/>
+        <w:pStyle w:val="Ttulo1"/>
+        <w:rPr>
+          <w:sz w:val="20"/>
+          <w:szCs w:val="24"/>
+        </w:rPr>
+      </w:pPr>
+      <w:r>
+        <w:rPr>
+          <w:sz w:val="20"/>
+          <w:szCs w:val="24"/>
         </w:rPr>
         <w:t>Abstract</w:t>
       </w:r>
@@ -803,20 +1003,19 @@
           <w:color w:val="auto"/>
           <w:lang w:val="en-US"/>
         </w:rPr>
-        <w:t>This study reveals the viability of producing six varieties of native maize seeds from La Pita seed bank, in accordance with Nicaragua's Seed Law No. 280 (National Assembly Nicaragua, 1997) and NTON 11 006-02 (National Assembly Nicaragua, 2002). It compares the degree of purity and the germination percentage. The best viability rate was observed in the Izalco variety at 64%, followed by NB6 and Tuza Morada, both at 58%, Olotillo at 55%, Yellow Maize at 49%, and Overito at 45%. As shown in the results, none of the varieties achieved the 80% required by the seed law to certify seed quality in terms of germination.</w:t>
-      </w:r>
-    </w:p>
-    <w:p>
-      <w:pPr>
-        <w:spacing w:after="0"/>
-        <w:jc w:val="both"/>
+        <w:t xml:space="preserve">This study reveals the viability of producing six varieties of native maize seeds from La Pita seed bank, in accordance with Nicaragua's Seed Law No. 280 (National Assembly Nicaragua, 1997) and NTON 11 006-02 (National Assembly Nicaragua, 2002). It compares the degree of purity and the germination percentage. The best viability rate was observed in the Izalco variety at 64%, followed by NB6 and Tuza Morada, both at 58%, </w:t>
+      </w:r>
+      <w:proofErr w:type="spellStart"/>
+      <w:r>
         <w:rPr>
           <w:rFonts w:ascii="Verdana" w:hAnsi="Verdana" w:cs="Arial"/>
           <w:i/>
           <w:color w:val="auto"/>
           <w:lang w:val="en-US"/>
         </w:rPr>
-      </w:pPr>
+        <w:t>Olotillo</w:t>
+      </w:r>
+      <w:proofErr w:type="spellEnd"/>
       <w:r>
         <w:rPr>
           <w:rFonts w:ascii="Verdana" w:hAnsi="Verdana" w:cs="Arial"/>
@@ -824,7 +1023,68 @@
           <w:color w:val="auto"/>
           <w:lang w:val="en-US"/>
         </w:rPr>
-        <w:t>This research reviewed the quality of the native seed through a germination test, used in artisanally managed seed banks and compared results with national seed standards. Germination and viability tests have been widely used in assessing seed quality. It is important to note that physiological quality refers to the intrinsic mechanisms of the seed that determine its capacity for germination, emergence, and the development of essential structures to produce a normal seedling under favorable conditions. This ensures the quality of native maize seeds delivered to producers, increases production for self-consumption, enhances family nutrition levels, and generates surplus for commercialization.</w:t>
+        <w:t xml:space="preserve"> at 55%, Yellow Maize at 49%, and </w:t>
+      </w:r>
+      <w:proofErr w:type="spellStart"/>
+      <w:r>
+        <w:rPr>
+          <w:rFonts w:ascii="Verdana" w:hAnsi="Verdana" w:cs="Arial"/>
+          <w:i/>
+          <w:color w:val="auto"/>
+          <w:lang w:val="en-US"/>
+        </w:rPr>
+        <w:t>Overito</w:t>
+      </w:r>
+      <w:proofErr w:type="spellEnd"/>
+      <w:r>
+        <w:rPr>
+          <w:rFonts w:ascii="Verdana" w:hAnsi="Verdana" w:cs="Arial"/>
+          <w:i/>
+          <w:color w:val="auto"/>
+          <w:lang w:val="en-US"/>
+        </w:rPr>
+        <w:t xml:space="preserve"> at 45%. As shown in the results, none of the varieties achieved the 80% required by the seed law to certify seed quality in terms of germination.</w:t>
+      </w:r>
+    </w:p>
+    <w:p>
+      <w:pPr>
+        <w:spacing w:after="0"/>
+        <w:jc w:val="both"/>
+        <w:rPr>
+          <w:rFonts w:ascii="Verdana" w:hAnsi="Verdana" w:cs="Arial"/>
+          <w:i/>
+          <w:color w:val="auto"/>
+          <w:lang w:val="en-US"/>
+        </w:rPr>
+      </w:pPr>
+      <w:r>
+        <w:rPr>
+          <w:rFonts w:ascii="Verdana" w:hAnsi="Verdana" w:cs="Arial"/>
+          <w:i/>
+          <w:color w:val="auto"/>
+          <w:lang w:val="en-US"/>
+        </w:rPr>
+        <w:t xml:space="preserve">This research reviewed the quality of the native seed through a germination test, used in </w:t>
+      </w:r>
+      <w:proofErr w:type="spellStart"/>
+      <w:r>
+        <w:rPr>
+          <w:rFonts w:ascii="Verdana" w:hAnsi="Verdana" w:cs="Arial"/>
+          <w:i/>
+          <w:color w:val="auto"/>
+          <w:lang w:val="en-US"/>
+        </w:rPr>
+        <w:t>artisanally</w:t>
+      </w:r>
+      <w:proofErr w:type="spellEnd"/>
+      <w:r>
+        <w:rPr>
+          <w:rFonts w:ascii="Verdana" w:hAnsi="Verdana" w:cs="Arial"/>
+          <w:i/>
+          <w:color w:val="auto"/>
+          <w:lang w:val="en-US"/>
+        </w:rPr>
+        <w:t xml:space="preserve"> managed seed banks and compared results with national seed standards. Germination and viability tests have been widely used in assessing seed quality. It is important to note that physiological quality refers to the intrinsic mechanisms of the seed that determine its capacity for germination, emergence, and the development of essential structures to produce a normal seedling under favorable conditions. This ensures the quality of native maize seeds delivered to producers, increases production for self-consumption, enhances family nutrition levels, and generates surplus for commercialization.</w:t>
       </w:r>
     </w:p>
     <w:p>
@@ -906,7 +1166,17 @@
           <w:shd w:val="clear" w:color="auto" w:fill="FFFFFF"/>
           <w:lang w:val="en-US"/>
         </w:rPr>
-        <w:t>Corn, Native Seed, Germination, Viability.</w:t>
+        <w:t xml:space="preserve">Corn, Native Seed, Germination, </w:t>
+      </w:r>
+      <w:proofErr w:type="gramStart"/>
+      <w:r>
+        <w:rPr>
+          <w:rFonts w:ascii="Verdana" w:hAnsi="Verdana" w:cs="Arial"/>
+          <w:color w:val="0D0D0D"/>
+          <w:shd w:val="clear" w:color="auto" w:fill="FFFFFF"/>
+          <w:lang w:val="en-US"/>
+        </w:rPr>
+        <w:t>Viability.</w:t>
       </w:r>
       <w:r>
         <w:rPr>
@@ -919,6 +1189,7 @@
         </w:rPr>
         <w:t>.</w:t>
       </w:r>
+      <w:proofErr w:type="gramEnd"/>
     </w:p>
     <w:p>
       <w:pPr>
@@ -964,29 +1235,13 @@
     </w:p>
     <w:p>
       <w:pPr>
-        <w:pStyle w:val="Prrafodelista"/>
+        <w:pStyle w:val="Ttulo1"/>
         <w:numPr>
           <w:ilvl w:val="0"/>
-          <w:numId w:val="1"/>
+          <w:numId w:val="15"/>
         </w:numPr>
-        <w:rPr>
-          <w:rFonts w:ascii="Verdana" w:hAnsi="Verdana" w:cs="Arial"/>
-          <w:b/>
-          <w:bCs/>
-          <w:color w:val="002060"/>
-          <w:sz w:val="24"/>
-          <w:szCs w:val="24"/>
-        </w:rPr>
-      </w:pPr>
-      <w:r>
-        <w:rPr>
-          <w:rFonts w:ascii="Verdana" w:hAnsi="Verdana" w:cs="Arial"/>
-          <w:b/>
-          <w:bCs/>
-          <w:color w:val="002060"/>
-          <w:sz w:val="24"/>
-          <w:szCs w:val="24"/>
-        </w:rPr>
+      </w:pPr>
+      <w:r>
         <w:lastRenderedPageBreak/>
         <w:t>Introducción</w:t>
       </w:r>
@@ -1099,7 +1354,227 @@
           <w:sz w:val="24"/>
           <w:szCs w:val="24"/>
         </w:rPr>
-        <w:t>El rendimiento promedio de la siembra de maíz en la época de primera ha sido de 19.1 quintales por manzana. Los mayores rendimientos se han logrado en Nueva Segovia (33.5 qq/mz), Jinotega (25.1qq/mz) y Masaya (21.0qq/mz). El resto de departamentos se encuentra por debajo de la media, presentándose los menores rendimientos en Carazo (9.6 qq/mz), Boaco(11.6 qq/mz) y Zelaya Central (12.0 qq/mz).</w:t>
+        <w:t xml:space="preserve">El rendimiento promedio de la siembra de maíz en la época de primera ha sido de 19.1 quintales por manzana. Los mayores rendimientos se han logrado en Nueva Segovia (33.5 </w:t>
+      </w:r>
+      <w:proofErr w:type="spellStart"/>
+      <w:r>
+        <w:rPr>
+          <w:rFonts w:ascii="Verdana" w:hAnsi="Verdana" w:cs="Arial"/>
+          <w:color w:val="000000"/>
+          <w:sz w:val="24"/>
+          <w:szCs w:val="24"/>
+        </w:rPr>
+        <w:t>qq</w:t>
+      </w:r>
+      <w:proofErr w:type="spellEnd"/>
+      <w:r>
+        <w:rPr>
+          <w:rFonts w:ascii="Verdana" w:hAnsi="Verdana" w:cs="Arial"/>
+          <w:color w:val="000000"/>
+          <w:sz w:val="24"/>
+          <w:szCs w:val="24"/>
+        </w:rPr>
+        <w:t>/</w:t>
+      </w:r>
+      <w:proofErr w:type="spellStart"/>
+      <w:r>
+        <w:rPr>
+          <w:rFonts w:ascii="Verdana" w:hAnsi="Verdana" w:cs="Arial"/>
+          <w:color w:val="000000"/>
+          <w:sz w:val="24"/>
+          <w:szCs w:val="24"/>
+        </w:rPr>
+        <w:t>mz</w:t>
+      </w:r>
+      <w:proofErr w:type="spellEnd"/>
+      <w:r>
+        <w:rPr>
+          <w:rFonts w:ascii="Verdana" w:hAnsi="Verdana" w:cs="Arial"/>
+          <w:color w:val="000000"/>
+          <w:sz w:val="24"/>
+          <w:szCs w:val="24"/>
+        </w:rPr>
+        <w:t>), Jinotega (25.1qq/</w:t>
+      </w:r>
+      <w:proofErr w:type="spellStart"/>
+      <w:r>
+        <w:rPr>
+          <w:rFonts w:ascii="Verdana" w:hAnsi="Verdana" w:cs="Arial"/>
+          <w:color w:val="000000"/>
+          <w:sz w:val="24"/>
+          <w:szCs w:val="24"/>
+        </w:rPr>
+        <w:t>mz</w:t>
+      </w:r>
+      <w:proofErr w:type="spellEnd"/>
+      <w:r>
+        <w:rPr>
+          <w:rFonts w:ascii="Verdana" w:hAnsi="Verdana" w:cs="Arial"/>
+          <w:color w:val="000000"/>
+          <w:sz w:val="24"/>
+          <w:szCs w:val="24"/>
+        </w:rPr>
+        <w:t>) y Masaya (21.0qq/</w:t>
+      </w:r>
+      <w:proofErr w:type="spellStart"/>
+      <w:r>
+        <w:rPr>
+          <w:rFonts w:ascii="Verdana" w:hAnsi="Verdana" w:cs="Arial"/>
+          <w:color w:val="000000"/>
+          <w:sz w:val="24"/>
+          <w:szCs w:val="24"/>
+        </w:rPr>
+        <w:t>mz</w:t>
+      </w:r>
+      <w:proofErr w:type="spellEnd"/>
+      <w:r>
+        <w:rPr>
+          <w:rFonts w:ascii="Verdana" w:hAnsi="Verdana" w:cs="Arial"/>
+          <w:color w:val="000000"/>
+          <w:sz w:val="24"/>
+          <w:szCs w:val="24"/>
+        </w:rPr>
+        <w:t xml:space="preserve">). El resto de departamentos se encuentra por debajo de la media, presentándose los menores rendimientos en Carazo (9.6 </w:t>
+      </w:r>
+      <w:proofErr w:type="spellStart"/>
+      <w:r>
+        <w:rPr>
+          <w:rFonts w:ascii="Verdana" w:hAnsi="Verdana" w:cs="Arial"/>
+          <w:color w:val="000000"/>
+          <w:sz w:val="24"/>
+          <w:szCs w:val="24"/>
+        </w:rPr>
+        <w:t>qq</w:t>
+      </w:r>
+      <w:proofErr w:type="spellEnd"/>
+      <w:r>
+        <w:rPr>
+          <w:rFonts w:ascii="Verdana" w:hAnsi="Verdana" w:cs="Arial"/>
+          <w:color w:val="000000"/>
+          <w:sz w:val="24"/>
+          <w:szCs w:val="24"/>
+        </w:rPr>
+        <w:t>/</w:t>
+      </w:r>
+      <w:proofErr w:type="spellStart"/>
+      <w:r>
+        <w:rPr>
+          <w:rFonts w:ascii="Verdana" w:hAnsi="Verdana" w:cs="Arial"/>
+          <w:color w:val="000000"/>
+          <w:sz w:val="24"/>
+          <w:szCs w:val="24"/>
+        </w:rPr>
+        <w:t>mz</w:t>
+      </w:r>
+      <w:proofErr w:type="spellEnd"/>
+      <w:r>
+        <w:rPr>
+          <w:rFonts w:ascii="Verdana" w:hAnsi="Verdana" w:cs="Arial"/>
+          <w:color w:val="000000"/>
+          <w:sz w:val="24"/>
+          <w:szCs w:val="24"/>
+        </w:rPr>
+        <w:t xml:space="preserve">), </w:t>
+      </w:r>
+      <w:proofErr w:type="gramStart"/>
+      <w:r>
+        <w:rPr>
+          <w:rFonts w:ascii="Verdana" w:hAnsi="Verdana" w:cs="Arial"/>
+          <w:color w:val="000000"/>
+          <w:sz w:val="24"/>
+          <w:szCs w:val="24"/>
+        </w:rPr>
+        <w:t>Boaco(</w:t>
+      </w:r>
+      <w:proofErr w:type="gramEnd"/>
+      <w:r>
+        <w:rPr>
+          <w:rFonts w:ascii="Verdana" w:hAnsi="Verdana" w:cs="Arial"/>
+          <w:color w:val="000000"/>
+          <w:sz w:val="24"/>
+          <w:szCs w:val="24"/>
+        </w:rPr>
+        <w:t xml:space="preserve">11.6 </w:t>
+      </w:r>
+      <w:proofErr w:type="spellStart"/>
+      <w:r>
+        <w:rPr>
+          <w:rFonts w:ascii="Verdana" w:hAnsi="Verdana" w:cs="Arial"/>
+          <w:color w:val="000000"/>
+          <w:sz w:val="24"/>
+          <w:szCs w:val="24"/>
+        </w:rPr>
+        <w:t>qq</w:t>
+      </w:r>
+      <w:proofErr w:type="spellEnd"/>
+      <w:r>
+        <w:rPr>
+          <w:rFonts w:ascii="Verdana" w:hAnsi="Verdana" w:cs="Arial"/>
+          <w:color w:val="000000"/>
+          <w:sz w:val="24"/>
+          <w:szCs w:val="24"/>
+        </w:rPr>
+        <w:t>/</w:t>
+      </w:r>
+      <w:proofErr w:type="spellStart"/>
+      <w:r>
+        <w:rPr>
+          <w:rFonts w:ascii="Verdana" w:hAnsi="Verdana" w:cs="Arial"/>
+          <w:color w:val="000000"/>
+          <w:sz w:val="24"/>
+          <w:szCs w:val="24"/>
+        </w:rPr>
+        <w:t>mz</w:t>
+      </w:r>
+      <w:proofErr w:type="spellEnd"/>
+      <w:r>
+        <w:rPr>
+          <w:rFonts w:ascii="Verdana" w:hAnsi="Verdana" w:cs="Arial"/>
+          <w:color w:val="000000"/>
+          <w:sz w:val="24"/>
+          <w:szCs w:val="24"/>
+        </w:rPr>
+        <w:t xml:space="preserve">) y Zelaya Central (12.0 </w:t>
+      </w:r>
+      <w:proofErr w:type="spellStart"/>
+      <w:r>
+        <w:rPr>
+          <w:rFonts w:ascii="Verdana" w:hAnsi="Verdana" w:cs="Arial"/>
+          <w:color w:val="000000"/>
+          <w:sz w:val="24"/>
+          <w:szCs w:val="24"/>
+        </w:rPr>
+        <w:t>qq</w:t>
+      </w:r>
+      <w:proofErr w:type="spellEnd"/>
+      <w:r>
+        <w:rPr>
+          <w:rFonts w:ascii="Verdana" w:hAnsi="Verdana" w:cs="Arial"/>
+          <w:color w:val="000000"/>
+          <w:sz w:val="24"/>
+          <w:szCs w:val="24"/>
+        </w:rPr>
+        <w:t>/</w:t>
+      </w:r>
+      <w:proofErr w:type="spellStart"/>
+      <w:r>
+        <w:rPr>
+          <w:rFonts w:ascii="Verdana" w:hAnsi="Verdana" w:cs="Arial"/>
+          <w:color w:val="000000"/>
+          <w:sz w:val="24"/>
+          <w:szCs w:val="24"/>
+        </w:rPr>
+        <w:t>mz</w:t>
+      </w:r>
+      <w:proofErr w:type="spellEnd"/>
+      <w:r>
+        <w:rPr>
+          <w:rFonts w:ascii="Verdana" w:hAnsi="Verdana" w:cs="Arial"/>
+          <w:color w:val="000000"/>
+          <w:sz w:val="24"/>
+          <w:szCs w:val="24"/>
+        </w:rPr>
+        <w:t>).</w:t>
       </w:r>
       <w:sdt>
         <w:sdtPr>
@@ -1303,7 +1778,47 @@
           <w:sz w:val="24"/>
           <w:szCs w:val="24"/>
         </w:rPr>
-        <w:t>indígena La Pita: NB6, Tuza Morada, Olotillo, Maíz amarillo y Overito realizada en el Campus de la Universidad Martin Lutero sede Ocotal. El motivo para realizar este trabajo investigativo experimental fue brindar posibles soluciones a la problemática de la baja producción del maíz en la zona de Totogalpa, Madriz.</w:t>
+        <w:t xml:space="preserve">indígena La Pita: NB6, Tuza Morada, </w:t>
+      </w:r>
+      <w:proofErr w:type="spellStart"/>
+      <w:r>
+        <w:rPr>
+          <w:rFonts w:ascii="Verdana" w:hAnsi="Verdana" w:cs="Arial"/>
+          <w:color w:val="000000"/>
+          <w:sz w:val="24"/>
+          <w:szCs w:val="24"/>
+        </w:rPr>
+        <w:t>Olotillo</w:t>
+      </w:r>
+      <w:proofErr w:type="spellEnd"/>
+      <w:r>
+        <w:rPr>
+          <w:rFonts w:ascii="Verdana" w:hAnsi="Verdana" w:cs="Arial"/>
+          <w:color w:val="000000"/>
+          <w:sz w:val="24"/>
+          <w:szCs w:val="24"/>
+        </w:rPr>
+        <w:t xml:space="preserve">, Maíz amarillo y </w:t>
+      </w:r>
+      <w:proofErr w:type="spellStart"/>
+      <w:r>
+        <w:rPr>
+          <w:rFonts w:ascii="Verdana" w:hAnsi="Verdana" w:cs="Arial"/>
+          <w:color w:val="000000"/>
+          <w:sz w:val="24"/>
+          <w:szCs w:val="24"/>
+        </w:rPr>
+        <w:t>Overito</w:t>
+      </w:r>
+      <w:proofErr w:type="spellEnd"/>
+      <w:r>
+        <w:rPr>
+          <w:rFonts w:ascii="Verdana" w:hAnsi="Verdana" w:cs="Arial"/>
+          <w:color w:val="000000"/>
+          <w:sz w:val="24"/>
+          <w:szCs w:val="24"/>
+        </w:rPr>
+        <w:t xml:space="preserve"> realizada en el Campus de la Universidad Martin Lutero sede Ocotal. El motivo para realizar este trabajo investigativo experimental fue brindar posibles soluciones a la problemática de la baja producción del maíz en la zona de Totogalpa, Madriz.</w:t>
       </w:r>
     </w:p>
     <w:p>
@@ -1324,11 +1839,61 @@
           <w:sz w:val="24"/>
           <w:szCs w:val="24"/>
         </w:rPr>
-        <w:t>Dentro de los problemas que se encuentran en los agricultores de Maíz de la zona de la pita son los siguientes:</w:t>
-      </w:r>
-    </w:p>
-    <w:p>
-      <w:pPr>
+        <w:t xml:space="preserve">Dentro de los problemas que se encuentran en los agricultores de Maíz de la zona de </w:t>
+      </w:r>
+      <w:r>
+        <w:rPr>
+          <w:rFonts w:ascii="Verdana" w:hAnsi="Verdana" w:cs="Arial"/>
+          <w:color w:val="000000"/>
+          <w:sz w:val="24"/>
+          <w:szCs w:val="24"/>
+        </w:rPr>
+        <w:t>L</w:t>
+      </w:r>
+      <w:r>
+        <w:rPr>
+          <w:rFonts w:ascii="Verdana" w:hAnsi="Verdana" w:cs="Arial"/>
+          <w:color w:val="000000"/>
+          <w:sz w:val="24"/>
+          <w:szCs w:val="24"/>
+        </w:rPr>
+        <w:t xml:space="preserve">a </w:t>
+      </w:r>
+      <w:r>
+        <w:rPr>
+          <w:rFonts w:ascii="Verdana" w:hAnsi="Verdana" w:cs="Arial"/>
+          <w:color w:val="000000"/>
+          <w:sz w:val="24"/>
+          <w:szCs w:val="24"/>
+        </w:rPr>
+        <w:t>P</w:t>
+      </w:r>
+      <w:r>
+        <w:rPr>
+          <w:rFonts w:ascii="Verdana" w:hAnsi="Verdana" w:cs="Arial"/>
+          <w:color w:val="000000"/>
+          <w:sz w:val="24"/>
+          <w:szCs w:val="24"/>
+        </w:rPr>
+        <w:t>ita</w:t>
+      </w:r>
+      <w:r>
+        <w:rPr>
+          <w:rFonts w:ascii="Verdana" w:hAnsi="Verdana" w:cs="Arial"/>
+          <w:color w:val="000000"/>
+          <w:sz w:val="24"/>
+          <w:szCs w:val="24"/>
+        </w:rPr>
+        <w:t xml:space="preserve"> son los siguientes:</w:t>
+      </w:r>
+    </w:p>
+    <w:p>
+      <w:pPr>
+        <w:pStyle w:val="Prrafodelista"/>
+        <w:numPr>
+          <w:ilvl w:val="0"/>
+          <w:numId w:val="16"/>
+        </w:numPr>
         <w:spacing w:before="100" w:beforeAutospacing="1" w:after="120" w:afterAutospacing="1" w:line="360" w:lineRule="auto"/>
         <w:jc w:val="both"/>
         <w:rPr>
@@ -1346,11 +1911,36 @@
           <w:szCs w:val="24"/>
         </w:rPr>
         <w:lastRenderedPageBreak/>
-        <w:t>Producen bajo sistemas tradicionales obteniendo rendimientos de hasta 10 qq por manzana.</w:t>
-      </w:r>
-    </w:p>
-    <w:p>
-      <w:pPr>
+        <w:t xml:space="preserve">Producen bajo sistemas tradicionales obteniendo rendimientos de hasta 10 </w:t>
+      </w:r>
+      <w:proofErr w:type="spellStart"/>
+      <w:r>
+        <w:rPr>
+          <w:rFonts w:ascii="Verdana" w:hAnsi="Verdana" w:cs="Arial"/>
+          <w:color w:val="000000"/>
+          <w:sz w:val="24"/>
+          <w:szCs w:val="24"/>
+        </w:rPr>
+        <w:t>qq</w:t>
+      </w:r>
+      <w:proofErr w:type="spellEnd"/>
+      <w:r>
+        <w:rPr>
+          <w:rFonts w:ascii="Verdana" w:hAnsi="Verdana" w:cs="Arial"/>
+          <w:color w:val="000000"/>
+          <w:sz w:val="24"/>
+          <w:szCs w:val="24"/>
+        </w:rPr>
+        <w:t xml:space="preserve"> por manzana.</w:t>
+      </w:r>
+    </w:p>
+    <w:p>
+      <w:pPr>
+        <w:pStyle w:val="Prrafodelista"/>
+        <w:numPr>
+          <w:ilvl w:val="0"/>
+          <w:numId w:val="16"/>
+        </w:numPr>
         <w:spacing w:before="100" w:beforeAutospacing="1" w:after="120" w:afterAutospacing="1" w:line="360" w:lineRule="auto"/>
         <w:jc w:val="both"/>
         <w:rPr>
@@ -1372,6 +1962,11 @@
     </w:p>
     <w:p>
       <w:pPr>
+        <w:pStyle w:val="Prrafodelista"/>
+        <w:numPr>
+          <w:ilvl w:val="0"/>
+          <w:numId w:val="16"/>
+        </w:numPr>
         <w:spacing w:before="100" w:beforeAutospacing="1" w:after="120" w:afterAutospacing="1" w:line="360" w:lineRule="auto"/>
         <w:jc w:val="both"/>
         <w:rPr>
@@ -1393,6 +1988,11 @@
     </w:p>
     <w:p>
       <w:pPr>
+        <w:pStyle w:val="Prrafodelista"/>
+        <w:numPr>
+          <w:ilvl w:val="0"/>
+          <w:numId w:val="16"/>
+        </w:numPr>
         <w:spacing w:before="100" w:beforeAutospacing="1" w:after="120" w:afterAutospacing="1" w:line="360" w:lineRule="auto"/>
         <w:jc w:val="both"/>
         <w:rPr>
@@ -1793,8 +2393,17 @@
           <w:sz w:val="24"/>
           <w:szCs w:val="24"/>
         </w:rPr>
+        <w:t xml:space="preserve">Absorción de agua: La germinación comienza cuando una semilla absorbe agua. Esta absorción provoca la activación de enzimas que descomponen </w:t>
+      </w:r>
+      <w:r>
+        <w:rPr>
+          <w:rFonts w:ascii="Verdana" w:hAnsi="Verdana" w:cs="Arial"/>
+          <w:color w:val="000000"/>
+          <w:sz w:val="24"/>
+          <w:szCs w:val="24"/>
+        </w:rPr>
         <w:lastRenderedPageBreak/>
-        <w:t>Absorción de agua: La germinación comienza cuando una semilla absorbe agua. Esta absorción provoca la activación de enzimas que descomponen el almidón almacenado en la semilla en azúcares simples, proporcionando energía para el crecimiento inicial.</w:t>
+        <w:t>el almidón almacenado en la semilla en azúcares simples, proporcionando energía para el crecimiento inicial.</w:t>
       </w:r>
     </w:p>
     <w:p>
@@ -1857,34 +2466,38 @@
           <w:sz w:val="24"/>
           <w:szCs w:val="24"/>
         </w:rPr>
-        <w:t>Desarrollo de la plúmula: Mientras la radícula crece hacia abajo, la plúmula, que se convertirá en el tallo de la planta, comienza a desarrollarse y a emerger de la semilla. La plúmula contiene el epicótilo (la parte de la plántula que se convertirá en el tallo) y las primeras hojas verdaderas.</w:t>
-      </w:r>
-    </w:p>
-    <w:p>
-      <w:pPr>
-        <w:pStyle w:val="Prrafodelista"/>
+        <w:t xml:space="preserve">Desarrollo de la plúmula: Mientras la radícula crece hacia abajo, la plúmula, que se convertirá en el tallo de la planta, comienza a desarrollarse y a emerger de la semilla. La plúmula contiene el </w:t>
+      </w:r>
+      <w:proofErr w:type="spellStart"/>
+      <w:r>
+        <w:rPr>
+          <w:rFonts w:ascii="Verdana" w:hAnsi="Verdana" w:cs="Arial"/>
+          <w:color w:val="000000"/>
+          <w:sz w:val="24"/>
+          <w:szCs w:val="24"/>
+        </w:rPr>
+        <w:t>epicótilo</w:t>
+      </w:r>
+      <w:proofErr w:type="spellEnd"/>
+      <w:r>
+        <w:rPr>
+          <w:rFonts w:ascii="Verdana" w:hAnsi="Verdana" w:cs="Arial"/>
+          <w:color w:val="000000"/>
+          <w:sz w:val="24"/>
+          <w:szCs w:val="24"/>
+        </w:rPr>
+        <w:t xml:space="preserve"> (la parte de la plántula que se convertirá en el tallo) y las primeras hojas verdaderas.</w:t>
+      </w:r>
+    </w:p>
+    <w:p>
+      <w:pPr>
+        <w:pStyle w:val="Ttulo1"/>
         <w:numPr>
           <w:ilvl w:val="0"/>
-          <w:numId w:val="1"/>
+          <w:numId w:val="15"/>
         </w:numPr>
-        <w:rPr>
-          <w:rFonts w:ascii="Verdana" w:hAnsi="Verdana" w:cs="Arial"/>
-          <w:b/>
-          <w:bCs/>
-          <w:color w:val="002060"/>
-          <w:sz w:val="24"/>
-          <w:szCs w:val="24"/>
-        </w:rPr>
-      </w:pPr>
-      <w:r>
-        <w:rPr>
-          <w:rFonts w:ascii="Verdana" w:hAnsi="Verdana" w:cs="Arial"/>
-          <w:b/>
-          <w:bCs/>
-          <w:color w:val="002060"/>
-          <w:sz w:val="24"/>
-          <w:szCs w:val="24"/>
-        </w:rPr>
+      </w:pPr>
+      <w:r>
         <w:t>Metodología investigativa</w:t>
       </w:r>
     </w:p>
@@ -1962,7 +2575,96 @@
           <w:sz w:val="24"/>
           <w:szCs w:val="24"/>
         </w:rPr>
-        <w:t xml:space="preserve">Esta prueba se realizará conforme a las reglas de la International Rural  for Seed Testing  2022  </w:t>
+        <w:t>Esta prueba se realiz</w:t>
+      </w:r>
+      <w:r>
+        <w:rPr>
+          <w:rFonts w:ascii="Verdana" w:hAnsi="Verdana" w:cs="Arial"/>
+          <w:color w:val="000000"/>
+          <w:sz w:val="24"/>
+          <w:szCs w:val="24"/>
+        </w:rPr>
+        <w:t>ó</w:t>
+      </w:r>
+      <w:r>
+        <w:rPr>
+          <w:rFonts w:ascii="Verdana" w:hAnsi="Verdana" w:cs="Arial"/>
+          <w:color w:val="000000"/>
+          <w:sz w:val="24"/>
+          <w:szCs w:val="24"/>
+        </w:rPr>
+        <w:t xml:space="preserve"> conforme a las reglas de la International </w:t>
+      </w:r>
+      <w:proofErr w:type="gramStart"/>
+      <w:r>
+        <w:rPr>
+          <w:rFonts w:ascii="Verdana" w:hAnsi="Verdana" w:cs="Arial"/>
+          <w:color w:val="000000"/>
+          <w:sz w:val="24"/>
+          <w:szCs w:val="24"/>
+        </w:rPr>
+        <w:t xml:space="preserve">Rural  </w:t>
+      </w:r>
+      <w:proofErr w:type="spellStart"/>
+      <w:r>
+        <w:rPr>
+          <w:rFonts w:ascii="Verdana" w:hAnsi="Verdana" w:cs="Arial"/>
+          <w:color w:val="000000"/>
+          <w:sz w:val="24"/>
+          <w:szCs w:val="24"/>
+        </w:rPr>
+        <w:t>for</w:t>
+      </w:r>
+      <w:proofErr w:type="spellEnd"/>
+      <w:proofErr w:type="gramEnd"/>
+      <w:r>
+        <w:rPr>
+          <w:rFonts w:ascii="Verdana" w:hAnsi="Verdana" w:cs="Arial"/>
+          <w:color w:val="000000"/>
+          <w:sz w:val="24"/>
+          <w:szCs w:val="24"/>
+        </w:rPr>
+        <w:t xml:space="preserve"> </w:t>
+      </w:r>
+      <w:proofErr w:type="spellStart"/>
+      <w:r>
+        <w:rPr>
+          <w:rFonts w:ascii="Verdana" w:hAnsi="Verdana" w:cs="Arial"/>
+          <w:color w:val="000000"/>
+          <w:sz w:val="24"/>
+          <w:szCs w:val="24"/>
+        </w:rPr>
+        <w:t>Seed</w:t>
+      </w:r>
+      <w:proofErr w:type="spellEnd"/>
+      <w:r>
+        <w:rPr>
+          <w:rFonts w:ascii="Verdana" w:hAnsi="Verdana" w:cs="Arial"/>
+          <w:color w:val="000000"/>
+          <w:sz w:val="24"/>
+          <w:szCs w:val="24"/>
+        </w:rPr>
+        <w:t xml:space="preserve"> </w:t>
+      </w:r>
+      <w:proofErr w:type="spellStart"/>
+      <w:r>
+        <w:rPr>
+          <w:rFonts w:ascii="Verdana" w:hAnsi="Verdana" w:cs="Arial"/>
+          <w:color w:val="000000"/>
+          <w:sz w:val="24"/>
+          <w:szCs w:val="24"/>
+        </w:rPr>
+        <w:t>Testing</w:t>
+      </w:r>
+      <w:proofErr w:type="spellEnd"/>
+      <w:r>
+        <w:rPr>
+          <w:rFonts w:ascii="Verdana" w:hAnsi="Verdana" w:cs="Arial"/>
+          <w:color w:val="000000"/>
+          <w:sz w:val="24"/>
+          <w:szCs w:val="24"/>
+        </w:rPr>
+        <w:t xml:space="preserve">  2022  </w:t>
       </w:r>
       <w:sdt>
         <w:sdtPr>
@@ -2034,17 +2736,97 @@
           <w:sz w:val="24"/>
           <w:szCs w:val="24"/>
         </w:rPr>
-        <w:t xml:space="preserve">,  utilizando  el  método  de  bandejas negras con arena y acrilato de sodio.  El ensayo consistirá en poner tres repeticiones de 128 semillas tomadas al azar por cada tratamiento (genotipo), estas se sembrarán una por orificio de la bandeja, se mantendrán húmedas; cada bandeja estará identificada con sus respectivos genotipos y repetición correspondiente, indicando la fecha y se utilizará como cámara la oficina de investigación manteniendo una temperatura de 30+ 1°C por 6 días. Al término del período de incubación </w:t>
-      </w:r>
-      <w:r>
-        <w:rPr>
-          <w:rFonts w:ascii="Verdana" w:hAnsi="Verdana" w:cs="Arial"/>
-          <w:color w:val="000000"/>
-          <w:sz w:val="24"/>
-          <w:szCs w:val="24"/>
-        </w:rPr>
-        <w:lastRenderedPageBreak/>
-        <w:t>se evaluaron registrándose las plántulas normales (PN), donde los resultados se registraron en porcentajes (%).</w:t>
+        <w:t>,  utilizando  el  método  de  bandejas negras con arena y acrilato de sodio.  El ensayo consisti</w:t>
+      </w:r>
+      <w:r>
+        <w:rPr>
+          <w:rFonts w:ascii="Verdana" w:hAnsi="Verdana" w:cs="Arial"/>
+          <w:color w:val="000000"/>
+          <w:sz w:val="24"/>
+          <w:szCs w:val="24"/>
+        </w:rPr>
+        <w:t>ó</w:t>
+      </w:r>
+      <w:r>
+        <w:rPr>
+          <w:rFonts w:ascii="Verdana" w:hAnsi="Verdana" w:cs="Arial"/>
+          <w:color w:val="000000"/>
+          <w:sz w:val="24"/>
+          <w:szCs w:val="24"/>
+        </w:rPr>
+        <w:t xml:space="preserve"> en poner tres repeticiones de 128 semillas tomadas al azar por cada tratamiento (genotipo), estas se sembrar</w:t>
+      </w:r>
+      <w:r>
+        <w:rPr>
+          <w:rFonts w:ascii="Verdana" w:hAnsi="Verdana" w:cs="Arial"/>
+          <w:color w:val="000000"/>
+          <w:sz w:val="24"/>
+          <w:szCs w:val="24"/>
+        </w:rPr>
+        <w:t>on</w:t>
+      </w:r>
+      <w:r>
+        <w:rPr>
+          <w:rFonts w:ascii="Verdana" w:hAnsi="Verdana" w:cs="Arial"/>
+          <w:color w:val="000000"/>
+          <w:sz w:val="24"/>
+          <w:szCs w:val="24"/>
+        </w:rPr>
+        <w:t xml:space="preserve"> una por orificio de la bandeja, se mant</w:t>
+      </w:r>
+      <w:r>
+        <w:rPr>
+          <w:rFonts w:ascii="Verdana" w:hAnsi="Verdana" w:cs="Arial"/>
+          <w:color w:val="000000"/>
+          <w:sz w:val="24"/>
+          <w:szCs w:val="24"/>
+        </w:rPr>
+        <w:t>uvieron</w:t>
+      </w:r>
+      <w:r>
+        <w:rPr>
+          <w:rFonts w:ascii="Verdana" w:hAnsi="Verdana" w:cs="Arial"/>
+          <w:color w:val="000000"/>
+          <w:sz w:val="24"/>
+          <w:szCs w:val="24"/>
+        </w:rPr>
+        <w:t xml:space="preserve"> húmedas; cada bandeja est</w:t>
+      </w:r>
+      <w:r>
+        <w:rPr>
+          <w:rFonts w:ascii="Verdana" w:hAnsi="Verdana" w:cs="Arial"/>
+          <w:color w:val="000000"/>
+          <w:sz w:val="24"/>
+          <w:szCs w:val="24"/>
+        </w:rPr>
+        <w:t>uvo</w:t>
+      </w:r>
+      <w:r>
+        <w:rPr>
+          <w:rFonts w:ascii="Verdana" w:hAnsi="Verdana" w:cs="Arial"/>
+          <w:color w:val="000000"/>
+          <w:sz w:val="24"/>
+          <w:szCs w:val="24"/>
+        </w:rPr>
+        <w:t xml:space="preserve"> identificada con sus respectivos genotipos y repetición correspondiente, indicando la fecha y se utiliz</w:t>
+      </w:r>
+      <w:r>
+        <w:rPr>
+          <w:rFonts w:ascii="Verdana" w:hAnsi="Verdana" w:cs="Arial"/>
+          <w:color w:val="000000"/>
+          <w:sz w:val="24"/>
+          <w:szCs w:val="24"/>
+        </w:rPr>
+        <w:t>ó</w:t>
+      </w:r>
+      <w:r>
+        <w:rPr>
+          <w:rFonts w:ascii="Verdana" w:hAnsi="Verdana" w:cs="Arial"/>
+          <w:color w:val="000000"/>
+          <w:sz w:val="24"/>
+          <w:szCs w:val="24"/>
+        </w:rPr>
+        <w:t xml:space="preserve"> como cámara la oficina de investigación manteniendo una temperatura de 30+ 1°C por 6 días. Al término del período de incubación se evaluaron registrándose las plántulas normales (PN), donde los resultados se registraron en porcentajes (%).</w:t>
       </w:r>
     </w:p>
     <w:p>
@@ -2397,7 +3179,33 @@
           <w:sz w:val="24"/>
           <w:szCs w:val="24"/>
         </w:rPr>
-        <w:t>Multiparametro ( Luz, Humedad, Ph)</w:t>
+        <w:t>Multiparámetro</w:t>
+      </w:r>
+      <w:r>
+        <w:rPr>
+          <w:rFonts w:ascii="Verdana" w:hAnsi="Verdana" w:cs="Arial"/>
+          <w:sz w:val="24"/>
+          <w:szCs w:val="24"/>
+        </w:rPr>
+        <w:t xml:space="preserve"> (Luz, Humedad, </w:t>
+      </w:r>
+      <w:proofErr w:type="spellStart"/>
+      <w:r>
+        <w:rPr>
+          <w:rFonts w:ascii="Verdana" w:hAnsi="Verdana" w:cs="Arial"/>
+          <w:sz w:val="24"/>
+          <w:szCs w:val="24"/>
+        </w:rPr>
+        <w:t>Ph</w:t>
+      </w:r>
+      <w:proofErr w:type="spellEnd"/>
+      <w:r>
+        <w:rPr>
+          <w:rFonts w:ascii="Verdana" w:hAnsi="Verdana" w:cs="Arial"/>
+          <w:sz w:val="24"/>
+          <w:szCs w:val="24"/>
+        </w:rPr>
+        <w:t>)</w:t>
       </w:r>
     </w:p>
     <w:p>
@@ -2445,7 +3253,7 @@
           <w:sz w:val="24"/>
           <w:szCs w:val="24"/>
         </w:rPr>
-        <w:t>Bisturi</w:t>
+        <w:t>Bisturí</w:t>
       </w:r>
     </w:p>
     <w:p>
@@ -2487,13 +3295,23 @@
           <w:szCs w:val="24"/>
         </w:rPr>
       </w:pPr>
-      <w:r>
-        <w:rPr>
-          <w:rFonts w:ascii="Verdana" w:hAnsi="Verdana" w:cs="Arial"/>
-          <w:sz w:val="24"/>
-          <w:szCs w:val="24"/>
-        </w:rPr>
-        <w:t>Policlirato de sodio</w:t>
+      <w:proofErr w:type="spellStart"/>
+      <w:r>
+        <w:rPr>
+          <w:rFonts w:ascii="Verdana" w:hAnsi="Verdana" w:cs="Arial"/>
+          <w:sz w:val="24"/>
+          <w:szCs w:val="24"/>
+        </w:rPr>
+        <w:t>Policlirato</w:t>
+      </w:r>
+      <w:proofErr w:type="spellEnd"/>
+      <w:r>
+        <w:rPr>
+          <w:rFonts w:ascii="Verdana" w:hAnsi="Verdana" w:cs="Arial"/>
+          <w:sz w:val="24"/>
+          <w:szCs w:val="24"/>
+        </w:rPr>
+        <w:t xml:space="preserve"> de sodio</w:t>
       </w:r>
     </w:p>
     <w:p>
@@ -2511,13 +3329,23 @@
           <w:szCs w:val="24"/>
         </w:rPr>
       </w:pPr>
-      <w:r>
-        <w:rPr>
-          <w:rFonts w:ascii="Verdana" w:hAnsi="Verdana" w:cs="Arial"/>
-          <w:sz w:val="24"/>
-          <w:szCs w:val="24"/>
-        </w:rPr>
-        <w:t>Saranda estándar</w:t>
+      <w:proofErr w:type="spellStart"/>
+      <w:r>
+        <w:rPr>
+          <w:rFonts w:ascii="Verdana" w:hAnsi="Verdana" w:cs="Arial"/>
+          <w:sz w:val="24"/>
+          <w:szCs w:val="24"/>
+        </w:rPr>
+        <w:t>Saranda</w:t>
+      </w:r>
+      <w:proofErr w:type="spellEnd"/>
+      <w:r>
+        <w:rPr>
+          <w:rFonts w:ascii="Verdana" w:hAnsi="Verdana" w:cs="Arial"/>
+          <w:sz w:val="24"/>
+          <w:szCs w:val="24"/>
+        </w:rPr>
+        <w:t xml:space="preserve"> estándar</w:t>
       </w:r>
     </w:p>
     <w:p>
@@ -2627,7 +3455,6 @@
           <w:sz w:val="24"/>
           <w:szCs w:val="24"/>
         </w:rPr>
-        <w:lastRenderedPageBreak/>
         <w:t>Población y Muestra.</w:t>
       </w:r>
       <w:bookmarkEnd w:id="2"/>
@@ -2773,6 +3600,7 @@
                 <w:color w:val="000000"/>
                 <w:lang w:eastAsia="es-NI"/>
               </w:rPr>
+              <w:lastRenderedPageBreak/>
               <w:t>Descripción</w:t>
             </w:r>
           </w:p>
@@ -2806,7 +3634,25 @@
                 <w:color w:val="000000"/>
                 <w:lang w:eastAsia="es-NI"/>
               </w:rPr>
-              <w:t>Muestra   (gr)</w:t>
+              <w:t>Muestra</w:t>
+            </w:r>
+            <w:proofErr w:type="gramStart"/>
+            <w:r>
+              <w:rPr>
+                <w:rFonts w:ascii="Verdana" w:hAnsi="Verdana" w:cs="Arial"/>
+                <w:color w:val="000000"/>
+                <w:lang w:eastAsia="es-NI"/>
+              </w:rPr>
+              <w:t xml:space="preserve">   (</w:t>
+            </w:r>
+            <w:proofErr w:type="gramEnd"/>
+            <w:r>
+              <w:rPr>
+                <w:rFonts w:ascii="Verdana" w:hAnsi="Verdana" w:cs="Arial"/>
+                <w:color w:val="000000"/>
+                <w:lang w:eastAsia="es-NI"/>
+              </w:rPr>
+              <w:t>gr)</w:t>
             </w:r>
           </w:p>
         </w:tc>
@@ -3043,6 +3889,7 @@
                 <w:lang w:eastAsia="es-NI"/>
               </w:rPr>
             </w:pPr>
+            <w:proofErr w:type="spellStart"/>
             <w:r>
               <w:rPr>
                 <w:rFonts w:ascii="Verdana" w:hAnsi="Verdana" w:cs="Arial"/>
@@ -3051,6 +3898,7 @@
               </w:rPr>
               <w:t>Overito</w:t>
             </w:r>
+            <w:proofErr w:type="spellEnd"/>
           </w:p>
         </w:tc>
         <w:tc>
@@ -3181,6 +4029,7 @@
                 <w:lang w:eastAsia="es-NI"/>
               </w:rPr>
             </w:pPr>
+            <w:proofErr w:type="spellStart"/>
             <w:r>
               <w:rPr>
                 <w:rFonts w:ascii="Verdana" w:hAnsi="Verdana" w:cs="Arial"/>
@@ -3189,6 +4038,7 @@
               </w:rPr>
               <w:t>Olotillo</w:t>
             </w:r>
+            <w:proofErr w:type="spellEnd"/>
           </w:p>
         </w:tc>
         <w:tc>
@@ -3457,6 +4307,7 @@
                 <w:lang w:eastAsia="es-NI"/>
               </w:rPr>
             </w:pPr>
+            <w:proofErr w:type="spellStart"/>
             <w:r>
               <w:rPr>
                 <w:rFonts w:ascii="Verdana" w:hAnsi="Verdana" w:cs="Arial"/>
@@ -3465,6 +4316,7 @@
               </w:rPr>
               <w:t>Isalco</w:t>
             </w:r>
+            <w:proofErr w:type="spellEnd"/>
           </w:p>
         </w:tc>
         <w:tc>
@@ -3857,7 +4709,7 @@
           <w:sz w:val="24"/>
           <w:szCs w:val="24"/>
         </w:rPr>
-        <w:t xml:space="preserve">Los resultados de la investigación serán levantados mediante una hoja cuadriculada con forma de bandeja, donde se va a establecer el registro de la semilla que va a germinar, cada cuadricula está identificada y registrada según el orden de Izquierda a </w:t>
+        <w:t xml:space="preserve">Los resultados de la investigación serán levantados mediante una hoja cuadriculada con forma de bandeja, donde se va a establecer el registro de la semilla que va a germinar, cada </w:t>
       </w:r>
       <w:r>
         <w:rPr>
@@ -3866,6 +4718,60 @@
           <w:sz w:val="24"/>
           <w:szCs w:val="24"/>
         </w:rPr>
+        <w:t>cuadr</w:t>
+      </w:r>
+      <w:r>
+        <w:rPr>
+          <w:rFonts w:ascii="Verdana" w:hAnsi="Verdana" w:cs="Arial"/>
+          <w:color w:val="000000" w:themeColor="text1"/>
+          <w:sz w:val="24"/>
+          <w:szCs w:val="24"/>
+        </w:rPr>
+        <w:t>í</w:t>
+      </w:r>
+      <w:r>
+        <w:rPr>
+          <w:rFonts w:ascii="Verdana" w:hAnsi="Verdana" w:cs="Arial"/>
+          <w:color w:val="000000" w:themeColor="text1"/>
+          <w:sz w:val="24"/>
+          <w:szCs w:val="24"/>
+        </w:rPr>
+        <w:t>cula</w:t>
+      </w:r>
+      <w:r>
+        <w:rPr>
+          <w:rFonts w:ascii="Verdana" w:hAnsi="Verdana" w:cs="Arial"/>
+          <w:color w:val="000000" w:themeColor="text1"/>
+          <w:sz w:val="24"/>
+          <w:szCs w:val="24"/>
+        </w:rPr>
+        <w:t xml:space="preserve"> está identificada y registrada según el orden de </w:t>
+      </w:r>
+      <w:r>
+        <w:rPr>
+          <w:rFonts w:ascii="Verdana" w:hAnsi="Verdana" w:cs="Arial"/>
+          <w:color w:val="000000" w:themeColor="text1"/>
+          <w:sz w:val="24"/>
+          <w:szCs w:val="24"/>
+        </w:rPr>
+        <w:t>i</w:t>
+      </w:r>
+      <w:r>
+        <w:rPr>
+          <w:rFonts w:ascii="Verdana" w:hAnsi="Verdana" w:cs="Arial"/>
+          <w:color w:val="000000" w:themeColor="text1"/>
+          <w:sz w:val="24"/>
+          <w:szCs w:val="24"/>
+        </w:rPr>
+        <w:t xml:space="preserve">zquierda a </w:t>
+      </w:r>
+      <w:r>
+        <w:rPr>
+          <w:rFonts w:ascii="Verdana" w:hAnsi="Verdana" w:cs="Arial"/>
+          <w:color w:val="000000" w:themeColor="text1"/>
+          <w:sz w:val="24"/>
+          <w:szCs w:val="24"/>
+        </w:rPr>
         <w:t>derecha,</w:t>
       </w:r>
       <w:r>
@@ -3875,17 +4781,7 @@
           <w:sz w:val="24"/>
           <w:szCs w:val="24"/>
         </w:rPr>
-        <w:t xml:space="preserve"> este instrumento está </w:t>
-      </w:r>
-      <w:r>
-        <w:rPr>
-          <w:rFonts w:ascii="Verdana" w:hAnsi="Verdana" w:cs="Arial"/>
-          <w:color w:val="000000" w:themeColor="text1"/>
-          <w:sz w:val="24"/>
-          <w:szCs w:val="24"/>
-        </w:rPr>
-        <w:lastRenderedPageBreak/>
-        <w:t>diseñado en base a la experimentación y diseño de la investigación, se ha probado en campo con varios operarios y los registros que se han obtenidos siempre han sido ordenados, confiables y estables.</w:t>
+        <w:t xml:space="preserve"> este instrumento está diseñado en base a la experimentación y diseño de la investigación, se ha probado en campo con varios operarios y los registros que se han obtenidos siempre han sido ordenados, confiables y estables.</w:t>
       </w:r>
     </w:p>
     <w:p>
@@ -3909,6 +4805,7 @@
           <w:sz w:val="24"/>
           <w:szCs w:val="24"/>
         </w:rPr>
+        <w:lastRenderedPageBreak/>
         <w:t>Confiabilidad</w:t>
       </w:r>
       <w:bookmarkEnd w:id="4"/>
@@ -3931,7 +4828,31 @@
           <w:sz w:val="24"/>
           <w:szCs w:val="24"/>
         </w:rPr>
-        <w:t>Los instrumentos que levantaran la información garantizan el 100% de la confiabilidad de los resultados.</w:t>
+        <w:t xml:space="preserve">Los instrumentos que </w:t>
+      </w:r>
+      <w:r>
+        <w:rPr>
+          <w:rFonts w:ascii="Verdana" w:hAnsi="Verdana" w:cs="Arial"/>
+          <w:sz w:val="24"/>
+          <w:szCs w:val="24"/>
+        </w:rPr>
+        <w:t>levantar</w:t>
+      </w:r>
+      <w:r>
+        <w:rPr>
+          <w:rFonts w:ascii="Verdana" w:hAnsi="Verdana" w:cs="Arial"/>
+          <w:sz w:val="24"/>
+          <w:szCs w:val="24"/>
+        </w:rPr>
+        <w:t>on</w:t>
+      </w:r>
+      <w:r>
+        <w:rPr>
+          <w:rFonts w:ascii="Verdana" w:hAnsi="Verdana" w:cs="Arial"/>
+          <w:sz w:val="24"/>
+          <w:szCs w:val="24"/>
+        </w:rPr>
+        <w:t xml:space="preserve"> la información garantizan el 100% de la confiabilidad de los resultados.</w:t>
       </w:r>
       <w:sdt>
         <w:sdtPr>
@@ -3999,22 +4920,18 @@
     </w:p>
     <w:p>
       <w:pPr>
-        <w:spacing w:line="360" w:lineRule="auto"/>
-        <w:outlineLvl w:val="0"/>
-        <w:rPr>
-          <w:rFonts w:ascii="Verdana" w:hAnsi="Verdana" w:cs="Arial"/>
-          <w:b/>
-          <w:sz w:val="24"/>
-          <w:szCs w:val="24"/>
+        <w:rPr>
+          <w:rFonts w:ascii="Verdana" w:hAnsi="Verdana"/>
+          <w:sz w:val="28"/>
+          <w:szCs w:val="28"/>
         </w:rPr>
       </w:pPr>
       <w:bookmarkStart w:id="5" w:name="_Toc39421179"/>
       <w:r>
         <w:rPr>
-          <w:rFonts w:ascii="Verdana" w:hAnsi="Verdana" w:cs="Arial"/>
-          <w:b/>
-          <w:sz w:val="24"/>
-          <w:szCs w:val="24"/>
+          <w:rFonts w:ascii="Verdana" w:hAnsi="Verdana"/>
+          <w:sz w:val="28"/>
+          <w:szCs w:val="28"/>
         </w:rPr>
         <w:t>OPERACIONALIZACION DE VARIABLES</w:t>
       </w:r>
@@ -4184,7 +5101,7 @@
           <w:szCs w:val="24"/>
           <w:lang w:eastAsia="es-NI"/>
         </w:rPr>
-        <w:t xml:space="preserve">(Se hace mecánica de forma visual donde se separa  la semilla de la variedad requerida, con otro tipo de semilla que no se requiere en la muestra,  la manera para sacar el grado de pureza es con el porcentaje, numero de semillas de otra </w:t>
+        <w:t xml:space="preserve">(Se hace mecánica de forma visual donde se separa  la semilla de la variedad requerida, con otro tipo de semilla que no se requiere en la muestra,  la manera para sacar el grado de pureza es con el porcentaje, numero de semillas de otra especie entre el </w:t>
       </w:r>
       <w:r>
         <w:rPr>
@@ -4194,8 +5111,117 @@
           <w:szCs w:val="24"/>
           <w:lang w:eastAsia="es-NI"/>
         </w:rPr>
-        <w:lastRenderedPageBreak/>
-        <w:t>especie entre el numero total de la muetra de semilla seleccionada),  la manera para sacar el grado de pureza es con el porcentaje, numero de semillas de otra variedades mas piedras, sucio , semillas diforme, todo este valor entre el numero total de la muestra seleccionada),</w:t>
+        <w:t>n</w:t>
+      </w:r>
+      <w:r>
+        <w:rPr>
+          <w:rFonts w:ascii="Verdana" w:hAnsi="Verdana" w:cs="Arial"/>
+          <w:noProof/>
+          <w:sz w:val="24"/>
+          <w:szCs w:val="24"/>
+          <w:lang w:eastAsia="es-NI"/>
+        </w:rPr>
+        <w:t>ú</w:t>
+      </w:r>
+      <w:r>
+        <w:rPr>
+          <w:rFonts w:ascii="Verdana" w:hAnsi="Verdana" w:cs="Arial"/>
+          <w:noProof/>
+          <w:sz w:val="24"/>
+          <w:szCs w:val="24"/>
+          <w:lang w:eastAsia="es-NI"/>
+        </w:rPr>
+        <w:t>mero</w:t>
+      </w:r>
+      <w:r>
+        <w:rPr>
+          <w:rFonts w:ascii="Verdana" w:hAnsi="Verdana" w:cs="Arial"/>
+          <w:noProof/>
+          <w:sz w:val="24"/>
+          <w:szCs w:val="24"/>
+          <w:lang w:eastAsia="es-NI"/>
+        </w:rPr>
+        <w:t xml:space="preserve"> total de la muetra de semilla seleccionada),  la manera para sacar el grado de pureza es con el porcentaje, </w:t>
+      </w:r>
+      <w:r>
+        <w:rPr>
+          <w:rFonts w:ascii="Verdana" w:hAnsi="Verdana" w:cs="Arial"/>
+          <w:noProof/>
+          <w:sz w:val="24"/>
+          <w:szCs w:val="24"/>
+          <w:lang w:eastAsia="es-NI"/>
+        </w:rPr>
+        <w:t>n</w:t>
+      </w:r>
+      <w:r>
+        <w:rPr>
+          <w:rFonts w:ascii="Verdana" w:hAnsi="Verdana" w:cs="Arial"/>
+          <w:noProof/>
+          <w:sz w:val="24"/>
+          <w:szCs w:val="24"/>
+          <w:lang w:eastAsia="es-NI"/>
+        </w:rPr>
+        <w:t>ú</w:t>
+      </w:r>
+      <w:r>
+        <w:rPr>
+          <w:rFonts w:ascii="Verdana" w:hAnsi="Verdana" w:cs="Arial"/>
+          <w:noProof/>
+          <w:sz w:val="24"/>
+          <w:szCs w:val="24"/>
+          <w:lang w:eastAsia="es-NI"/>
+        </w:rPr>
+        <w:t>mero</w:t>
+      </w:r>
+      <w:r>
+        <w:rPr>
+          <w:rFonts w:ascii="Verdana" w:hAnsi="Verdana" w:cs="Arial"/>
+          <w:noProof/>
+          <w:sz w:val="24"/>
+          <w:szCs w:val="24"/>
+          <w:lang w:eastAsia="es-NI"/>
+        </w:rPr>
+        <w:t xml:space="preserve"> de semillas de otra variedades mas piedras, sucio , semillas diforme, todo este valor entre el </w:t>
+      </w:r>
+      <w:r>
+        <w:rPr>
+          <w:rFonts w:ascii="Verdana" w:hAnsi="Verdana" w:cs="Arial"/>
+          <w:noProof/>
+          <w:sz w:val="24"/>
+          <w:szCs w:val="24"/>
+          <w:lang w:eastAsia="es-NI"/>
+        </w:rPr>
+        <w:t>n</w:t>
+      </w:r>
+      <w:r>
+        <w:rPr>
+          <w:rFonts w:ascii="Verdana" w:hAnsi="Verdana" w:cs="Arial"/>
+          <w:noProof/>
+          <w:sz w:val="24"/>
+          <w:szCs w:val="24"/>
+          <w:lang w:eastAsia="es-NI"/>
+        </w:rPr>
+        <w:t>ú</w:t>
+      </w:r>
+      <w:r>
+        <w:rPr>
+          <w:rFonts w:ascii="Verdana" w:hAnsi="Verdana" w:cs="Arial"/>
+          <w:noProof/>
+          <w:sz w:val="24"/>
+          <w:szCs w:val="24"/>
+          <w:lang w:eastAsia="es-NI"/>
+        </w:rPr>
+        <w:t>mero</w:t>
+      </w:r>
+      <w:r>
+        <w:rPr>
+          <w:rFonts w:ascii="Verdana" w:hAnsi="Verdana" w:cs="Arial"/>
+          <w:noProof/>
+          <w:sz w:val="24"/>
+          <w:szCs w:val="24"/>
+          <w:lang w:eastAsia="es-NI"/>
+        </w:rPr>
+        <w:t xml:space="preserve"> total de la muestra seleccionada),</w:t>
       </w:r>
       <w:r>
         <w:rPr>
@@ -4215,7 +5241,17 @@
           <w:sz w:val="24"/>
           <w:szCs w:val="24"/>
         </w:rPr>
-        <w:t>el porcentaje de germinación,</w:t>
+        <w:t xml:space="preserve">el </w:t>
+      </w:r>
+      <w:r>
+        <w:rPr>
+          <w:rFonts w:ascii="Verdana" w:hAnsi="Verdana" w:cs="Arial"/>
+          <w:b/>
+          <w:sz w:val="24"/>
+          <w:szCs w:val="24"/>
+        </w:rPr>
+        <w:lastRenderedPageBreak/>
+        <w:t>porcentaje de germinación,</w:t>
       </w:r>
       <w:r>
         <w:rPr>
@@ -4225,7 +5261,147 @@
           <w:szCs w:val="24"/>
           <w:lang w:eastAsia="es-NI"/>
         </w:rPr>
-        <w:t xml:space="preserve"> (Se hace varios ensayos, se siembra 100 granos de la semilla con el  mejor grado de pureza, se hace una replica de testigo, de igual forma 100 granos de semilla de la misma muestra del grado de pureza,  para realizar la medición, se espera que la semilla genere el pedunculo y sea visto, esta se cuenta como germinación, la forma de realizar la medición es numero de semillas germinadas entre el numero general de la semilla, se multiplica el valor por 100 y este es el porcentaje de germinación , todas las </w:t>
+        <w:t xml:space="preserve"> (Se hace varios ensayos, se siembra 100 granos de la semilla con el  mejor grado de pureza, se hace una </w:t>
+      </w:r>
+      <w:r>
+        <w:rPr>
+          <w:rFonts w:ascii="Verdana" w:hAnsi="Verdana" w:cs="Arial"/>
+          <w:noProof/>
+          <w:sz w:val="24"/>
+          <w:szCs w:val="24"/>
+          <w:lang w:eastAsia="es-NI"/>
+        </w:rPr>
+        <w:t>r</w:t>
+      </w:r>
+      <w:r>
+        <w:rPr>
+          <w:rFonts w:ascii="Verdana" w:hAnsi="Verdana" w:cs="Arial"/>
+          <w:noProof/>
+          <w:sz w:val="24"/>
+          <w:szCs w:val="24"/>
+          <w:lang w:eastAsia="es-NI"/>
+        </w:rPr>
+        <w:t>é</w:t>
+      </w:r>
+      <w:r>
+        <w:rPr>
+          <w:rFonts w:ascii="Verdana" w:hAnsi="Verdana" w:cs="Arial"/>
+          <w:noProof/>
+          <w:sz w:val="24"/>
+          <w:szCs w:val="24"/>
+          <w:lang w:eastAsia="es-NI"/>
+        </w:rPr>
+        <w:t>plica</w:t>
+      </w:r>
+      <w:r>
+        <w:rPr>
+          <w:rFonts w:ascii="Verdana" w:hAnsi="Verdana" w:cs="Arial"/>
+          <w:noProof/>
+          <w:sz w:val="24"/>
+          <w:szCs w:val="24"/>
+          <w:lang w:eastAsia="es-NI"/>
+        </w:rPr>
+        <w:t xml:space="preserve"> de testigo, de igual forma 100 granos de semilla de la misma muestra del grado de pureza,  para realizar la medición, se espera que la semilla genere el </w:t>
+      </w:r>
+      <w:r>
+        <w:rPr>
+          <w:rFonts w:ascii="Verdana" w:hAnsi="Verdana" w:cs="Arial"/>
+          <w:noProof/>
+          <w:sz w:val="24"/>
+          <w:szCs w:val="24"/>
+          <w:lang w:eastAsia="es-NI"/>
+        </w:rPr>
+        <w:t>ped</w:t>
+      </w:r>
+      <w:r>
+        <w:rPr>
+          <w:rFonts w:ascii="Verdana" w:hAnsi="Verdana" w:cs="Arial"/>
+          <w:noProof/>
+          <w:sz w:val="24"/>
+          <w:szCs w:val="24"/>
+          <w:lang w:eastAsia="es-NI"/>
+        </w:rPr>
+        <w:t>ú</w:t>
+      </w:r>
+      <w:r>
+        <w:rPr>
+          <w:rFonts w:ascii="Verdana" w:hAnsi="Verdana" w:cs="Arial"/>
+          <w:noProof/>
+          <w:sz w:val="24"/>
+          <w:szCs w:val="24"/>
+          <w:lang w:eastAsia="es-NI"/>
+        </w:rPr>
+        <w:t>nculo</w:t>
+      </w:r>
+      <w:r>
+        <w:rPr>
+          <w:rFonts w:ascii="Verdana" w:hAnsi="Verdana" w:cs="Arial"/>
+          <w:noProof/>
+          <w:sz w:val="24"/>
+          <w:szCs w:val="24"/>
+          <w:lang w:eastAsia="es-NI"/>
+        </w:rPr>
+        <w:t xml:space="preserve"> y sea visto, esta se cuenta como germinación, la forma de realizar la medición es numero de semillas germinadas entre el </w:t>
+      </w:r>
+      <w:r>
+        <w:rPr>
+          <w:rFonts w:ascii="Verdana" w:hAnsi="Verdana" w:cs="Arial"/>
+          <w:noProof/>
+          <w:sz w:val="24"/>
+          <w:szCs w:val="24"/>
+          <w:lang w:eastAsia="es-NI"/>
+        </w:rPr>
+        <w:t>n</w:t>
+      </w:r>
+      <w:r>
+        <w:rPr>
+          <w:rFonts w:ascii="Verdana" w:hAnsi="Verdana" w:cs="Arial"/>
+          <w:noProof/>
+          <w:sz w:val="24"/>
+          <w:szCs w:val="24"/>
+          <w:lang w:eastAsia="es-NI"/>
+        </w:rPr>
+        <w:t>ú</w:t>
+      </w:r>
+      <w:r>
+        <w:rPr>
+          <w:rFonts w:ascii="Verdana" w:hAnsi="Verdana" w:cs="Arial"/>
+          <w:noProof/>
+          <w:sz w:val="24"/>
+          <w:szCs w:val="24"/>
+          <w:lang w:eastAsia="es-NI"/>
+        </w:rPr>
+        <w:t>mero</w:t>
+      </w:r>
+      <w:r>
+        <w:rPr>
+          <w:rFonts w:ascii="Verdana" w:hAnsi="Verdana" w:cs="Arial"/>
+          <w:noProof/>
+          <w:sz w:val="24"/>
+          <w:szCs w:val="24"/>
+          <w:lang w:eastAsia="es-NI"/>
+        </w:rPr>
+        <w:t xml:space="preserve"> general de la semilla, se multiplica el valor por 100 y este es el porcentaje de germinación</w:t>
+      </w:r>
+      <w:r>
+        <w:rPr>
+          <w:rFonts w:ascii="Verdana" w:hAnsi="Verdana" w:cs="Arial"/>
+          <w:noProof/>
+          <w:sz w:val="24"/>
+          <w:szCs w:val="24"/>
+          <w:lang w:eastAsia="es-NI"/>
+        </w:rPr>
+        <w:t>,</w:t>
+      </w:r>
+      <w:r>
+        <w:rPr>
+          <w:rFonts w:ascii="Verdana" w:hAnsi="Verdana" w:cs="Arial"/>
+          <w:noProof/>
+          <w:sz w:val="24"/>
+          <w:szCs w:val="24"/>
+          <w:lang w:eastAsia="es-NI"/>
+        </w:rPr>
+        <w:t xml:space="preserve"> todas las </w:t>
       </w:r>
       <w:r>
         <w:rPr>
@@ -4247,29 +5423,13 @@
     </w:p>
     <w:p>
       <w:pPr>
-        <w:pStyle w:val="Prrafodelista"/>
+        <w:pStyle w:val="Ttulo1"/>
         <w:numPr>
           <w:ilvl w:val="0"/>
-          <w:numId w:val="1"/>
+          <w:numId w:val="15"/>
         </w:numPr>
-        <w:rPr>
-          <w:rFonts w:ascii="Verdana" w:hAnsi="Verdana" w:cs="Arial"/>
-          <w:b/>
-          <w:bCs/>
-          <w:color w:val="002060"/>
-          <w:sz w:val="24"/>
-          <w:szCs w:val="24"/>
-        </w:rPr>
-      </w:pPr>
-      <w:r>
-        <w:rPr>
-          <w:rFonts w:ascii="Verdana" w:hAnsi="Verdana" w:cs="Arial"/>
-          <w:b/>
-          <w:bCs/>
-          <w:color w:val="002060"/>
-          <w:sz w:val="24"/>
-          <w:szCs w:val="24"/>
-        </w:rPr>
+      </w:pPr>
+      <w:r>
         <w:t>Resultados y discusión</w:t>
       </w:r>
     </w:p>
@@ -4366,6 +5526,7 @@
           <w:lang w:val="es-MX" w:eastAsia="es-MX"/>
         </w:rPr>
       </w:pPr>
+      <w:proofErr w:type="spellStart"/>
       <w:r>
         <w:rPr>
           <w:rFonts w:ascii="Verdana" w:hAnsi="Verdana" w:cs="Arial"/>
@@ -4374,7 +5535,18 @@
           <w:szCs w:val="24"/>
           <w:lang w:val="es-MX" w:eastAsia="es-MX"/>
         </w:rPr>
-        <w:t>Olotillo: Obtuvo un 60%, con una posición competitiva respecto a otras variedades.</w:t>
+        <w:t>Olotillo</w:t>
+      </w:r>
+      <w:proofErr w:type="spellEnd"/>
+      <w:r>
+        <w:rPr>
+          <w:rFonts w:ascii="Verdana" w:hAnsi="Verdana" w:cs="Arial"/>
+          <w:color w:val="0D0D0D"/>
+          <w:sz w:val="24"/>
+          <w:szCs w:val="24"/>
+          <w:lang w:val="es-MX" w:eastAsia="es-MX"/>
+        </w:rPr>
+        <w:t>: Obtuvo un 60%, con una posición competitiva respecto a otras variedades.</w:t>
       </w:r>
     </w:p>
     <w:p>
@@ -4412,6 +5584,7 @@
           <w:lang w:val="es-MX" w:eastAsia="es-MX"/>
         </w:rPr>
       </w:pPr>
+      <w:proofErr w:type="spellStart"/>
       <w:r>
         <w:rPr>
           <w:rFonts w:ascii="Verdana" w:hAnsi="Verdana" w:cs="Arial"/>
@@ -4420,8 +5593,18 @@
           <w:szCs w:val="24"/>
           <w:lang w:val="es-MX" w:eastAsia="es-MX"/>
         </w:rPr>
-        <w:lastRenderedPageBreak/>
-        <w:t>Isalco: Registró un 58%, destacándose como una opción viable, aunque ligeramente inferior a las anteriores.</w:t>
+        <w:t>Isalco</w:t>
+      </w:r>
+      <w:proofErr w:type="spellEnd"/>
+      <w:r>
+        <w:rPr>
+          <w:rFonts w:ascii="Verdana" w:hAnsi="Verdana" w:cs="Arial"/>
+          <w:color w:val="0D0D0D"/>
+          <w:sz w:val="24"/>
+          <w:szCs w:val="24"/>
+          <w:lang w:val="es-MX" w:eastAsia="es-MX"/>
+        </w:rPr>
+        <w:t>: Registró un 58%, destacándose como una opción viable, aunque ligeramente inferior a las anteriores.</w:t>
       </w:r>
     </w:p>
     <w:p>
@@ -4436,6 +5619,7 @@
           <w:lang w:val="es-MX" w:eastAsia="es-MX"/>
         </w:rPr>
       </w:pPr>
+      <w:proofErr w:type="spellStart"/>
       <w:r>
         <w:rPr>
           <w:rFonts w:ascii="Verdana" w:hAnsi="Verdana" w:cs="Arial"/>
@@ -4444,7 +5628,18 @@
           <w:szCs w:val="24"/>
           <w:lang w:val="es-MX" w:eastAsia="es-MX"/>
         </w:rPr>
-        <w:t>Overito: Con un 51%, muestra una viabilidad moderada, para una producción media.</w:t>
+        <w:t>Overito</w:t>
+      </w:r>
+      <w:proofErr w:type="spellEnd"/>
+      <w:r>
+        <w:rPr>
+          <w:rFonts w:ascii="Verdana" w:hAnsi="Verdana" w:cs="Arial"/>
+          <w:color w:val="0D0D0D"/>
+          <w:sz w:val="24"/>
+          <w:szCs w:val="24"/>
+          <w:lang w:val="es-MX" w:eastAsia="es-MX"/>
+        </w:rPr>
+        <w:t>: Con un 51%, muestra una viabilidad moderada, para una producción media.</w:t>
       </w:r>
     </w:p>
     <w:p>
@@ -4467,6 +5662,7 @@
           <w:szCs w:val="24"/>
           <w:lang w:val="es-MX" w:eastAsia="es-MX"/>
         </w:rPr>
+        <w:lastRenderedPageBreak/>
         <w:t>Tuza morada: Presentó el valor más bajo con un 45%, lo que indica áreas significativas de mejora en términos de pureza y germinación</w:t>
       </w:r>
     </w:p>
@@ -4813,6 +6009,7 @@
           <w:lang w:val="es-MX" w:eastAsia="es-MX"/>
         </w:rPr>
       </w:pPr>
+      <w:proofErr w:type="spellStart"/>
       <w:r>
         <w:rPr>
           <w:rFonts w:ascii="Verdana" w:hAnsi="Verdana" w:cs="Arial"/>
@@ -4821,7 +6018,18 @@
           <w:szCs w:val="24"/>
           <w:lang w:val="es-MX" w:eastAsia="es-MX"/>
         </w:rPr>
-        <w:t>Olotillo: No se detalló específicamente en los resultados, pero se infiere que su grado de pureza es inferior al de NB6 y maíz amarillo.</w:t>
+        <w:t>Olotillo</w:t>
+      </w:r>
+      <w:proofErr w:type="spellEnd"/>
+      <w:r>
+        <w:rPr>
+          <w:rFonts w:ascii="Verdana" w:hAnsi="Verdana" w:cs="Arial"/>
+          <w:color w:val="0D0D0D"/>
+          <w:sz w:val="24"/>
+          <w:szCs w:val="24"/>
+          <w:lang w:val="es-MX" w:eastAsia="es-MX"/>
+        </w:rPr>
+        <w:t>: No se detalló específicamente en los resultados, pero se infiere que su grado de pureza es inferior al de NB6 y maíz amarillo.</w:t>
       </w:r>
     </w:p>
     <w:p>
@@ -4836,6 +6044,7 @@
           <w:lang w:val="es-MX" w:eastAsia="es-MX"/>
         </w:rPr>
       </w:pPr>
+      <w:proofErr w:type="spellStart"/>
       <w:r>
         <w:rPr>
           <w:rFonts w:ascii="Verdana" w:hAnsi="Verdana" w:cs="Arial"/>
@@ -4844,7 +6053,18 @@
           <w:szCs w:val="24"/>
           <w:lang w:val="es-MX" w:eastAsia="es-MX"/>
         </w:rPr>
-        <w:t>Isalco: No se mencionaron datos específicos, pero se estima que tiene un grado de pureza intermedio</w:t>
+        <w:t>Isalco</w:t>
+      </w:r>
+      <w:proofErr w:type="spellEnd"/>
+      <w:r>
+        <w:rPr>
+          <w:rFonts w:ascii="Verdana" w:hAnsi="Verdana" w:cs="Arial"/>
+          <w:color w:val="0D0D0D"/>
+          <w:sz w:val="24"/>
+          <w:szCs w:val="24"/>
+          <w:lang w:val="es-MX" w:eastAsia="es-MX"/>
+        </w:rPr>
+        <w:t>: No se mencionaron datos específicos, pero se estima que tiene un grado de pureza intermedio</w:t>
       </w:r>
     </w:p>
     <w:p>
@@ -4859,6 +6079,7 @@
           <w:lang w:val="es-MX" w:eastAsia="es-MX"/>
         </w:rPr>
       </w:pPr>
+      <w:proofErr w:type="spellStart"/>
       <w:r>
         <w:rPr>
           <w:rFonts w:ascii="Verdana" w:hAnsi="Verdana" w:cs="Arial"/>
@@ -4868,7 +6089,18 @@
           <w:lang w:val="es-MX" w:eastAsia="es-MX"/>
         </w:rPr>
         <w:lastRenderedPageBreak/>
-        <w:t>Overito: Tampoco se especificó en los resultados, pero es probable que su pureza sea menor comparada con las variedades principales.</w:t>
+        <w:t>Overito</w:t>
+      </w:r>
+      <w:proofErr w:type="spellEnd"/>
+      <w:r>
+        <w:rPr>
+          <w:rFonts w:ascii="Verdana" w:hAnsi="Verdana" w:cs="Arial"/>
+          <w:color w:val="0D0D0D"/>
+          <w:sz w:val="24"/>
+          <w:szCs w:val="24"/>
+          <w:lang w:val="es-MX" w:eastAsia="es-MX"/>
+        </w:rPr>
+        <w:t>: Tampoco se especificó en los resultados, pero es probable que su pureza sea menor comparada con las variedades principales.</w:t>
       </w:r>
     </w:p>
     <w:p>
@@ -5205,6 +6437,7 @@
           <w:lang w:val="es-MX" w:eastAsia="es-MX"/>
         </w:rPr>
       </w:pPr>
+      <w:proofErr w:type="spellStart"/>
       <w:r>
         <w:rPr>
           <w:rFonts w:ascii="Verdana" w:hAnsi="Verdana" w:cs="Arial"/>
@@ -5213,7 +6446,18 @@
           <w:szCs w:val="24"/>
           <w:lang w:val="es-MX" w:eastAsia="es-MX"/>
         </w:rPr>
-        <w:t>Olotillo: Con un 55% de germinación, esta variedad también quedó por debajo del umbral del 80% necesario para la certificación de calidad.</w:t>
+        <w:t>Olotillo</w:t>
+      </w:r>
+      <w:proofErr w:type="spellEnd"/>
+      <w:r>
+        <w:rPr>
+          <w:rFonts w:ascii="Verdana" w:hAnsi="Verdana" w:cs="Arial"/>
+          <w:color w:val="0D0D0D"/>
+          <w:sz w:val="24"/>
+          <w:szCs w:val="24"/>
+          <w:lang w:val="es-MX" w:eastAsia="es-MX"/>
+        </w:rPr>
+        <w:t>: Con un 55% de germinación, esta variedad también quedó por debajo del umbral del 80% necesario para la certificación de calidad.</w:t>
       </w:r>
     </w:p>
     <w:p>
@@ -5228,6 +6472,7 @@
           <w:lang w:val="es-MX" w:eastAsia="es-MX"/>
         </w:rPr>
       </w:pPr>
+      <w:proofErr w:type="spellStart"/>
       <w:r>
         <w:rPr>
           <w:rFonts w:ascii="Verdana" w:hAnsi="Verdana" w:cs="Arial"/>
@@ -5236,7 +6481,18 @@
           <w:szCs w:val="24"/>
           <w:lang w:val="es-MX" w:eastAsia="es-MX"/>
         </w:rPr>
-        <w:t>Maiz Amarillo: Mostró una tasa de germinación del 49%, situándose en la parte inferior del espectro de resultados, demostrando una capacidad de germinación limitada.</w:t>
+        <w:t>Maiz</w:t>
+      </w:r>
+      <w:proofErr w:type="spellEnd"/>
+      <w:r>
+        <w:rPr>
+          <w:rFonts w:ascii="Verdana" w:hAnsi="Verdana" w:cs="Arial"/>
+          <w:color w:val="0D0D0D"/>
+          <w:sz w:val="24"/>
+          <w:szCs w:val="24"/>
+          <w:lang w:val="es-MX" w:eastAsia="es-MX"/>
+        </w:rPr>
+        <w:t xml:space="preserve"> Amarillo: Mostró una tasa de germinación del 49%, situándose en la parte inferior del espectro de resultados, demostrando una capacidad de germinación limitada.</w:t>
       </w:r>
     </w:p>
     <w:p>
@@ -5249,6 +6505,7 @@
           <w:szCs w:val="24"/>
         </w:rPr>
       </w:pPr>
+      <w:proofErr w:type="spellStart"/>
       <w:r>
         <w:rPr>
           <w:rFonts w:ascii="Verdana" w:hAnsi="Verdana" w:cs="Arial"/>
@@ -5257,7 +6514,18 @@
           <w:szCs w:val="24"/>
           <w:lang w:val="es-MX" w:eastAsia="es-MX"/>
         </w:rPr>
-        <w:t>Overito: Obtuvo el porcentaje más bajo de germinación con un 45%, lo que sugiere serias limitaciones en la capacidad de estas semillas para germinar adecuadamente.</w:t>
+        <w:t>Overito</w:t>
+      </w:r>
+      <w:proofErr w:type="spellEnd"/>
+      <w:r>
+        <w:rPr>
+          <w:rFonts w:ascii="Verdana" w:hAnsi="Verdana" w:cs="Arial"/>
+          <w:color w:val="0D0D0D"/>
+          <w:sz w:val="24"/>
+          <w:szCs w:val="24"/>
+          <w:lang w:val="es-MX" w:eastAsia="es-MX"/>
+        </w:rPr>
+        <w:t>: Obtuvo el porcentaje más bajo de germinación con un 45%, lo que sugiere serias limitaciones en la capacidad de estas semillas para germinar adecuadamente.</w:t>
       </w:r>
       <w:r>
         <w:rPr>
@@ -5379,29 +6647,13 @@
     </w:p>
     <w:p>
       <w:pPr>
-        <w:pStyle w:val="Prrafodelista"/>
+        <w:pStyle w:val="Ttulo1"/>
         <w:numPr>
           <w:ilvl w:val="0"/>
-          <w:numId w:val="1"/>
+          <w:numId w:val="15"/>
         </w:numPr>
-        <w:rPr>
-          <w:rFonts w:ascii="Verdana" w:hAnsi="Verdana" w:cs="Arial"/>
-          <w:b/>
-          <w:bCs/>
-          <w:color w:val="002060"/>
-          <w:sz w:val="24"/>
-          <w:szCs w:val="24"/>
-        </w:rPr>
-      </w:pPr>
-      <w:r>
-        <w:rPr>
-          <w:rFonts w:ascii="Verdana" w:hAnsi="Verdana" w:cs="Arial"/>
-          <w:b/>
-          <w:bCs/>
-          <w:color w:val="002060"/>
-          <w:sz w:val="24"/>
-          <w:szCs w:val="24"/>
-        </w:rPr>
+      </w:pPr>
+      <w:r>
         <w:t>Conclusiones</w:t>
       </w:r>
     </w:p>
@@ -5461,8 +6713,9 @@
           <w:szCs w:val="24"/>
           <w:lang w:val="es-MX" w:eastAsia="es-MX"/>
         </w:rPr>
-        <w:t>Las variedades de maíz NB6, Olotillo y Maíz Amarillo destacan por su alta viabilidad, con puntuaciones de 64% y 60% respectivamente en la evaluación combinada de pureza y germinación. Estas variedades son las más recomendadas para los productores que buscan maximizar la calidad y</w:t>
-      </w:r>
+        <w:t xml:space="preserve">Las variedades de maíz NB6, </w:t>
+      </w:r>
+      <w:proofErr w:type="spellStart"/>
       <w:r>
         <w:rPr>
           <w:rFonts w:ascii="Verdana" w:hAnsi="Verdana" w:cs="Arial"/>
@@ -5471,6 +6724,27 @@
           <w:szCs w:val="24"/>
           <w:lang w:val="es-MX" w:eastAsia="es-MX"/>
         </w:rPr>
+        <w:t>Olotillo</w:t>
+      </w:r>
+      <w:proofErr w:type="spellEnd"/>
+      <w:r>
+        <w:rPr>
+          <w:rFonts w:ascii="Verdana" w:hAnsi="Verdana" w:cs="Arial"/>
+          <w:color w:val="0D0D0D"/>
+          <w:sz w:val="24"/>
+          <w:szCs w:val="24"/>
+          <w:lang w:val="es-MX" w:eastAsia="es-MX"/>
+        </w:rPr>
+        <w:t xml:space="preserve"> y Maíz Amarillo destacan por su alta viabilidad, con puntuaciones de 64% y 60% respectivamente en la evaluación combinada de pureza y germinación. Estas variedades son las más recomendadas para los productores que buscan maximizar la calidad y</w:t>
+      </w:r>
+      <w:r>
+        <w:rPr>
+          <w:rFonts w:ascii="Verdana" w:hAnsi="Verdana" w:cs="Arial"/>
+          <w:color w:val="0D0D0D"/>
+          <w:sz w:val="24"/>
+          <w:szCs w:val="24"/>
+          <w:lang w:val="es-MX" w:eastAsia="es-MX"/>
+        </w:rPr>
         <w:t xml:space="preserve"> el rendimiento de sus cultivos, sin embargo, se requiere un proceso de mejoramiento genético selectivo para incrementar el grado de viabilidad que destaca el grado de pureza y la germinación, la que de acuerdo a la investigación está por debajo de ser considerado viable dentro de los parámetros </w:t>
       </w:r>
       <w:r>
@@ -5501,17 +6775,7 @@
           <w:szCs w:val="24"/>
           <w:lang w:val="es-MX" w:eastAsia="es-MX"/>
         </w:rPr>
-        <w:t xml:space="preserve">la </w:t>
-      </w:r>
-      <w:r>
-        <w:rPr>
-          <w:rFonts w:ascii="Verdana" w:hAnsi="Verdana" w:cs="Arial"/>
-          <w:color w:val="0D0D0D"/>
-          <w:sz w:val="24"/>
-          <w:szCs w:val="24"/>
-          <w:lang w:val="es-MX" w:eastAsia="es-MX"/>
-        </w:rPr>
-        <w:t xml:space="preserve">Ley N°280 </w:t>
+        <w:t xml:space="preserve">la Ley N°280 </w:t>
       </w:r>
       <w:sdt>
         <w:sdtPr>
@@ -5525,6 +6789,7 @@
           <w:id w:val="240539186"/>
           <w:citation/>
         </w:sdtPr>
+        <w:sdtEndPr/>
         <w:sdtContent>
           <w:r>
             <w:rPr>
@@ -5600,6 +6865,7 @@
           <w:id w:val="236061846"/>
           <w:citation/>
         </w:sdtPr>
+        <w:sdtEndPr/>
         <w:sdtContent>
           <w:r>
             <w:rPr>
@@ -5738,7 +7004,29 @@
           <w:szCs w:val="24"/>
           <w:lang w:val="es-MX" w:eastAsia="es-MX"/>
         </w:rPr>
-        <w:t>Variedades como Tuza Morada y Overito, que obtuvieron puntuaciones de 45% y 51%, respectivamente, muestran una viabilidad moderada a baja. Se recomienda enfocarse en programas de mejoramiento genético y optimización de prácticas agrícolas para incrementar sus niveles de pureza y germinación, mejorando así su competitividad y rendimiento en la producción.</w:t>
+        <w:t xml:space="preserve">Variedades como Tuza Morada y </w:t>
+      </w:r>
+      <w:proofErr w:type="spellStart"/>
+      <w:r>
+        <w:rPr>
+          <w:rFonts w:ascii="Verdana" w:hAnsi="Verdana"/>
+          <w:color w:val="auto"/>
+          <w:sz w:val="24"/>
+          <w:szCs w:val="24"/>
+          <w:lang w:val="es-MX" w:eastAsia="es-MX"/>
+        </w:rPr>
+        <w:t>Overito</w:t>
+      </w:r>
+      <w:proofErr w:type="spellEnd"/>
+      <w:r>
+        <w:rPr>
+          <w:rFonts w:ascii="Verdana" w:hAnsi="Verdana"/>
+          <w:color w:val="auto"/>
+          <w:sz w:val="24"/>
+          <w:szCs w:val="24"/>
+          <w:lang w:val="es-MX" w:eastAsia="es-MX"/>
+        </w:rPr>
+        <w:t>, que obtuvieron puntuaciones de 45% y 51%, respectivamente, muestran una viabilidad moderada a baja. Se recomienda enfocarse en programas de mejoramiento genético y optimización de prácticas agrícolas para incrementar sus niveles de pureza y germinación, mejorando así su competitividad y rendimiento en la producción.</w:t>
       </w:r>
     </w:p>
     <w:p>
@@ -5858,7 +7146,124 @@
           <w:szCs w:val="24"/>
           <w:lang w:val="es-MX" w:eastAsia="es-MX"/>
         </w:rPr>
-        <w:t xml:space="preserve">, </w:t>
+        <w:t xml:space="preserve">, no lograron el grado de Viabilidad de Producción en porcentaje estimado como mínimo del 80% requerido. </w:t>
+      </w:r>
+    </w:p>
+    <w:p>
+      <w:pPr>
+        <w:spacing w:after="120"/>
+        <w:jc w:val="both"/>
+        <w:rPr>
+          <w:rFonts w:ascii="Verdana" w:hAnsi="Verdana" w:cs="Arial"/>
+          <w:b/>
+          <w:color w:val="000000"/>
+          <w:sz w:val="24"/>
+          <w:szCs w:val="24"/>
+        </w:rPr>
+      </w:pPr>
+      <w:r>
+        <w:rPr>
+          <w:rFonts w:ascii="Verdana" w:hAnsi="Verdana" w:cs="Arial"/>
+          <w:b/>
+          <w:color w:val="000000"/>
+          <w:sz w:val="24"/>
+          <w:szCs w:val="24"/>
+        </w:rPr>
+        <w:t xml:space="preserve">Conclusión sobre el </w:t>
+      </w:r>
+      <w:r>
+        <w:rPr>
+          <w:rFonts w:ascii="Verdana" w:hAnsi="Verdana" w:cs="Arial"/>
+          <w:b/>
+          <w:color w:val="000000"/>
+          <w:sz w:val="24"/>
+          <w:szCs w:val="24"/>
+        </w:rPr>
+        <w:t>Grado de Impureza Generalizado:</w:t>
+      </w:r>
+    </w:p>
+    <w:p>
+      <w:pPr>
+        <w:spacing w:after="120"/>
+        <w:jc w:val="both"/>
+        <w:rPr>
+          <w:rFonts w:ascii="Verdana" w:hAnsi="Verdana" w:cs="Arial"/>
+          <w:color w:val="000000"/>
+          <w:sz w:val="24"/>
+          <w:szCs w:val="24"/>
+        </w:rPr>
+      </w:pPr>
+      <w:r>
+        <w:rPr>
+          <w:rFonts w:ascii="Verdana" w:hAnsi="Verdana" w:cs="Arial"/>
+          <w:color w:val="000000"/>
+          <w:sz w:val="24"/>
+          <w:szCs w:val="24"/>
+        </w:rPr>
+        <w:t>Las</w:t>
+      </w:r>
+      <w:r>
+        <w:rPr>
+          <w:rFonts w:ascii="Verdana" w:hAnsi="Verdana" w:cs="Arial"/>
+          <w:color w:val="000000"/>
+          <w:sz w:val="24"/>
+          <w:szCs w:val="24"/>
+        </w:rPr>
+        <w:t xml:space="preserve"> variedades de maíz evaluadas </w:t>
+      </w:r>
+      <w:r>
+        <w:rPr>
+          <w:rFonts w:ascii="Verdana" w:hAnsi="Verdana" w:cs="Arial"/>
+          <w:color w:val="000000"/>
+          <w:sz w:val="24"/>
+          <w:szCs w:val="24"/>
+        </w:rPr>
+        <w:t xml:space="preserve">NO </w:t>
+      </w:r>
+      <w:r>
+        <w:rPr>
+          <w:rFonts w:ascii="Verdana" w:hAnsi="Verdana" w:cs="Arial"/>
+          <w:color w:val="000000"/>
+          <w:sz w:val="24"/>
+          <w:szCs w:val="24"/>
+        </w:rPr>
+        <w:t>cumplen</w:t>
+      </w:r>
+      <w:r>
+        <w:rPr>
+          <w:rFonts w:ascii="Verdana" w:hAnsi="Verdana" w:cs="Arial"/>
+          <w:color w:val="000000"/>
+          <w:sz w:val="24"/>
+          <w:szCs w:val="24"/>
+        </w:rPr>
+        <w:t xml:space="preserve"> con los </w:t>
+      </w:r>
+      <w:r>
+        <w:rPr>
+          <w:rFonts w:ascii="Verdana" w:hAnsi="Verdana" w:cs="Arial"/>
+          <w:color w:val="000000"/>
+          <w:sz w:val="24"/>
+          <w:szCs w:val="24"/>
+        </w:rPr>
+        <w:t xml:space="preserve">estándares </w:t>
+      </w:r>
+      <w:r>
+        <w:rPr>
+          <w:rFonts w:ascii="Verdana" w:hAnsi="Verdana" w:cs="Arial"/>
+          <w:color w:val="000000"/>
+          <w:sz w:val="24"/>
+          <w:szCs w:val="24"/>
+        </w:rPr>
+        <w:t>que</w:t>
+      </w:r>
+      <w:r>
+        <w:rPr>
+          <w:rFonts w:ascii="Verdana" w:hAnsi="Verdana" w:cs="Arial"/>
+          <w:color w:val="000000"/>
+          <w:sz w:val="24"/>
+          <w:szCs w:val="24"/>
+        </w:rPr>
+        <w:t xml:space="preserve"> exige la </w:t>
       </w:r>
       <w:r>
         <w:rPr>
@@ -5868,47 +7273,25 @@
           <w:szCs w:val="24"/>
           <w:lang w:val="es-MX" w:eastAsia="es-MX"/>
         </w:rPr>
-        <w:t>no lograron el grado de Viabilidad de Producción</w:t>
-      </w:r>
-      <w:r>
-        <w:rPr>
-          <w:rFonts w:ascii="Verdana" w:hAnsi="Verdana"/>
-          <w:color w:val="auto"/>
-          <w:sz w:val="24"/>
-          <w:szCs w:val="24"/>
-          <w:lang w:val="es-MX" w:eastAsia="es-MX"/>
-        </w:rPr>
-        <w:t xml:space="preserve"> en porcentaje </w:t>
-      </w:r>
-      <w:r>
-        <w:rPr>
-          <w:rFonts w:ascii="Verdana" w:hAnsi="Verdana"/>
-          <w:color w:val="auto"/>
-          <w:sz w:val="24"/>
-          <w:szCs w:val="24"/>
-          <w:lang w:val="es-MX" w:eastAsia="es-MX"/>
-        </w:rPr>
-        <w:t>estimado como mínimo del 80%</w:t>
-      </w:r>
-      <w:r>
-        <w:rPr>
-          <w:rFonts w:ascii="Verdana" w:hAnsi="Verdana"/>
-          <w:color w:val="auto"/>
-          <w:sz w:val="24"/>
-          <w:szCs w:val="24"/>
-          <w:lang w:val="es-MX" w:eastAsia="es-MX"/>
-        </w:rPr>
-        <w:t xml:space="preserve"> requerido.</w:t>
-      </w:r>
-      <w:r>
-        <w:rPr>
-          <w:rFonts w:ascii="Verdana" w:hAnsi="Verdana"/>
-          <w:color w:val="auto"/>
-          <w:sz w:val="24"/>
-          <w:szCs w:val="24"/>
-          <w:lang w:val="es-MX" w:eastAsia="es-MX"/>
-        </w:rPr>
-        <w:t xml:space="preserve"> </w:t>
+        <w:t>Ley 280 y NTON 11 006-02</w:t>
+      </w:r>
+      <w:r>
+        <w:rPr>
+          <w:rFonts w:ascii="Verdana" w:hAnsi="Verdana" w:cs="Arial"/>
+          <w:color w:val="000000"/>
+          <w:sz w:val="24"/>
+          <w:szCs w:val="24"/>
+        </w:rPr>
+        <w:t>, con un</w:t>
+      </w:r>
+      <w:r>
+        <w:rPr>
+          <w:rFonts w:ascii="Verdana" w:hAnsi="Verdana" w:cs="Arial"/>
+          <w:color w:val="000000"/>
+          <w:sz w:val="24"/>
+          <w:szCs w:val="24"/>
+        </w:rPr>
+        <w:t xml:space="preserve"> mínimo del 98% de pureza y un máximo del 2% de impureza. Esto indica un problema generalizado en la calidad de las semillas disponibles.</w:t>
       </w:r>
     </w:p>
     <w:p>
@@ -5917,12 +7300,21 @@
         <w:jc w:val="both"/>
         <w:rPr>
           <w:rFonts w:ascii="Verdana" w:hAnsi="Verdana" w:cs="Arial"/>
+          <w:color w:val="000000"/>
+          <w:sz w:val="24"/>
+          <w:szCs w:val="24"/>
+        </w:rPr>
+      </w:pPr>
+      <w:r>
+        <w:rPr>
+          <w:rFonts w:ascii="Verdana" w:hAnsi="Verdana" w:cs="Arial"/>
           <w:b/>
           <w:color w:val="000000"/>
           <w:sz w:val="24"/>
           <w:szCs w:val="24"/>
         </w:rPr>
-      </w:pPr>
+        <w:t>Del estudio se derivan las v</w:t>
+      </w:r>
       <w:r>
         <w:rPr>
           <w:rFonts w:ascii="Verdana" w:hAnsi="Verdana" w:cs="Arial"/>
@@ -5931,17 +7323,16 @@
           <w:sz w:val="24"/>
           <w:szCs w:val="24"/>
         </w:rPr>
-        <w:t xml:space="preserve">Conclusión sobre el </w:t>
-      </w:r>
-      <w:r>
-        <w:rPr>
-          <w:rFonts w:ascii="Verdana" w:hAnsi="Verdana" w:cs="Arial"/>
-          <w:b/>
-          <w:color w:val="000000"/>
-          <w:sz w:val="24"/>
-          <w:szCs w:val="24"/>
-        </w:rPr>
-        <w:t>Grado de Impureza Generalizado:</w:t>
+        <w:t>ariedades con Mayor Pureza</w:t>
+      </w:r>
+      <w:r>
+        <w:rPr>
+          <w:rFonts w:ascii="Verdana" w:hAnsi="Verdana" w:cs="Arial"/>
+          <w:color w:val="000000"/>
+          <w:sz w:val="24"/>
+          <w:szCs w:val="24"/>
+        </w:rPr>
+        <w:t>:</w:t>
       </w:r>
     </w:p>
     <w:p>
@@ -5962,98 +7353,7 @@
           <w:sz w:val="24"/>
           <w:szCs w:val="24"/>
         </w:rPr>
-        <w:t>Las</w:t>
-      </w:r>
-      <w:r>
-        <w:rPr>
-          <w:rFonts w:ascii="Verdana" w:hAnsi="Verdana" w:cs="Arial"/>
-          <w:color w:val="000000"/>
-          <w:sz w:val="24"/>
-          <w:szCs w:val="24"/>
-        </w:rPr>
-        <w:t xml:space="preserve"> variedades de maíz evaluadas </w:t>
-      </w:r>
-      <w:r>
-        <w:rPr>
-          <w:rFonts w:ascii="Verdana" w:hAnsi="Verdana" w:cs="Arial"/>
-          <w:color w:val="000000"/>
-          <w:sz w:val="24"/>
-          <w:szCs w:val="24"/>
-        </w:rPr>
-        <w:t xml:space="preserve">NO </w:t>
-      </w:r>
-      <w:r>
-        <w:rPr>
-          <w:rFonts w:ascii="Verdana" w:hAnsi="Verdana" w:cs="Arial"/>
-          <w:color w:val="000000"/>
-          <w:sz w:val="24"/>
-          <w:szCs w:val="24"/>
-        </w:rPr>
-        <w:t>cumplen</w:t>
-      </w:r>
-      <w:r>
-        <w:rPr>
-          <w:rFonts w:ascii="Verdana" w:hAnsi="Verdana" w:cs="Arial"/>
-          <w:color w:val="000000"/>
-          <w:sz w:val="24"/>
-          <w:szCs w:val="24"/>
-        </w:rPr>
-        <w:t xml:space="preserve"> con los </w:t>
-      </w:r>
-      <w:r>
-        <w:rPr>
-          <w:rFonts w:ascii="Verdana" w:hAnsi="Verdana" w:cs="Arial"/>
-          <w:color w:val="000000"/>
-          <w:sz w:val="24"/>
-          <w:szCs w:val="24"/>
-        </w:rPr>
-        <w:t xml:space="preserve">estándares </w:t>
-      </w:r>
-      <w:r>
-        <w:rPr>
-          <w:rFonts w:ascii="Verdana" w:hAnsi="Verdana" w:cs="Arial"/>
-          <w:color w:val="000000"/>
-          <w:sz w:val="24"/>
-          <w:szCs w:val="24"/>
-        </w:rPr>
-        <w:t>que</w:t>
-      </w:r>
-      <w:r>
-        <w:rPr>
-          <w:rFonts w:ascii="Verdana" w:hAnsi="Verdana" w:cs="Arial"/>
-          <w:color w:val="000000"/>
-          <w:sz w:val="24"/>
-          <w:szCs w:val="24"/>
-        </w:rPr>
-        <w:t xml:space="preserve"> exige la </w:t>
-      </w:r>
-      <w:r>
-        <w:rPr>
-          <w:rFonts w:ascii="Verdana" w:hAnsi="Verdana"/>
-          <w:color w:val="auto"/>
-          <w:sz w:val="24"/>
-          <w:szCs w:val="24"/>
-          <w:lang w:val="es-MX" w:eastAsia="es-MX"/>
-        </w:rPr>
-        <w:t>Ley 280 y NTON 11 006-02</w:t>
-      </w:r>
-      <w:r>
-        <w:rPr>
-          <w:rFonts w:ascii="Verdana" w:hAnsi="Verdana" w:cs="Arial"/>
-          <w:color w:val="000000"/>
-          <w:sz w:val="24"/>
-          <w:szCs w:val="24"/>
-        </w:rPr>
-        <w:t>, con un</w:t>
-      </w:r>
-      <w:r>
-        <w:rPr>
-          <w:rFonts w:ascii="Verdana" w:hAnsi="Verdana" w:cs="Arial"/>
-          <w:color w:val="000000"/>
-          <w:sz w:val="24"/>
-          <w:szCs w:val="24"/>
-        </w:rPr>
-        <w:t xml:space="preserve"> mínimo del 98% de pureza y un máximo del 2% de impureza. Esto indica un problema generalizado en la calidad de las semillas disponibles.</w:t>
+        <w:t>NB6 y Maíz amarillo: Estas variedades presentan los mayores grados de pureza, con un 70.42% y 70.32% respectivamente. Sin embargo, sus niveles de impureza, alrededor del 29.6%, son significativamente superiores al límite aceptable del 2%. Esto muestra que, aunque son las mejores entre las evaluadas, aún están lejos de los estándares necesarios.</w:t>
       </w:r>
     </w:p>
     <w:p>
@@ -6075,17 +7375,7 @@
           <w:sz w:val="24"/>
           <w:szCs w:val="24"/>
         </w:rPr>
-        <w:t>Del estudio se derivan las v</w:t>
-      </w:r>
-      <w:r>
-        <w:rPr>
-          <w:rFonts w:ascii="Verdana" w:hAnsi="Verdana" w:cs="Arial"/>
-          <w:b/>
-          <w:color w:val="000000"/>
-          <w:sz w:val="24"/>
-          <w:szCs w:val="24"/>
-        </w:rPr>
-        <w:t>ariedades con Mayor Pureza</w:t>
+        <w:t>Variedades con Pureza Inferior</w:t>
       </w:r>
       <w:r>
         <w:rPr>
@@ -6115,7 +7405,7 @@
           <w:sz w:val="24"/>
           <w:szCs w:val="24"/>
         </w:rPr>
-        <w:t>NB6 y Maíz amarillo: Estas variedades presentan los mayores grados de pureza, con un 70.42% y 70.32% respectivamente. Sin embargo, sus niveles de impureza, alrededor del 29.6%, son significativamente superiores al límite aceptable del 2%. Esto muestra que, aunque son las mejores entre las evaluadas, aún están lejos de los estándares necesarios.</w:t>
+        <w:t>Tuza morada: Es la variedad con el menor grado de pureza, con solo un 31.30%. Esto significa que la mayoría de sus semillas (68.70%) están afectadas por alguna forma de impureza, lo cual es extremadamente alto y preocupante.</w:t>
       </w:r>
     </w:p>
     <w:p>
@@ -6129,24 +7419,126 @@
           <w:szCs w:val="24"/>
         </w:rPr>
       </w:pPr>
-      <w:r>
-        <w:rPr>
-          <w:rFonts w:ascii="Verdana" w:hAnsi="Verdana" w:cs="Arial"/>
-          <w:b/>
-          <w:color w:val="000000"/>
-          <w:sz w:val="24"/>
-          <w:szCs w:val="24"/>
-        </w:rPr>
-        <w:t>Variedades con Pureza Inferior</w:t>
-      </w:r>
-      <w:r>
-        <w:rPr>
-          <w:rFonts w:ascii="Verdana" w:hAnsi="Verdana" w:cs="Arial"/>
-          <w:color w:val="000000"/>
-          <w:sz w:val="24"/>
-          <w:szCs w:val="24"/>
-        </w:rPr>
-        <w:t>:</w:t>
+      <w:proofErr w:type="spellStart"/>
+      <w:r>
+        <w:rPr>
+          <w:rFonts w:ascii="Verdana" w:hAnsi="Verdana" w:cs="Arial"/>
+          <w:color w:val="000000"/>
+          <w:sz w:val="24"/>
+          <w:szCs w:val="24"/>
+        </w:rPr>
+        <w:lastRenderedPageBreak/>
+        <w:t>Olotillo</w:t>
+      </w:r>
+      <w:proofErr w:type="spellEnd"/>
+      <w:r>
+        <w:rPr>
+          <w:rFonts w:ascii="Verdana" w:hAnsi="Verdana" w:cs="Arial"/>
+          <w:color w:val="000000"/>
+          <w:sz w:val="24"/>
+          <w:szCs w:val="24"/>
+        </w:rPr>
+        <w:t xml:space="preserve">, </w:t>
+      </w:r>
+      <w:proofErr w:type="spellStart"/>
+      <w:r>
+        <w:rPr>
+          <w:rFonts w:ascii="Verdana" w:hAnsi="Verdana" w:cs="Arial"/>
+          <w:color w:val="000000"/>
+          <w:sz w:val="24"/>
+          <w:szCs w:val="24"/>
+        </w:rPr>
+        <w:t>Isalco</w:t>
+      </w:r>
+      <w:proofErr w:type="spellEnd"/>
+      <w:r>
+        <w:rPr>
+          <w:rFonts w:ascii="Verdana" w:hAnsi="Verdana" w:cs="Arial"/>
+          <w:color w:val="000000"/>
+          <w:sz w:val="24"/>
+          <w:szCs w:val="24"/>
+        </w:rPr>
+        <w:t xml:space="preserve"> y </w:t>
+      </w:r>
+      <w:proofErr w:type="spellStart"/>
+      <w:r>
+        <w:rPr>
+          <w:rFonts w:ascii="Verdana" w:hAnsi="Verdana" w:cs="Arial"/>
+          <w:color w:val="000000"/>
+          <w:sz w:val="24"/>
+          <w:szCs w:val="24"/>
+        </w:rPr>
+        <w:t>Overito</w:t>
+      </w:r>
+      <w:proofErr w:type="spellEnd"/>
+      <w:r>
+        <w:rPr>
+          <w:rFonts w:ascii="Verdana" w:hAnsi="Verdana" w:cs="Arial"/>
+          <w:color w:val="000000"/>
+          <w:sz w:val="24"/>
+          <w:szCs w:val="24"/>
+        </w:rPr>
+        <w:t xml:space="preserve">: Aunque no se proporcionaron detalles específicos para estas variedades, se infiere que su grado de pureza es menor al de NB6 y maíz amarillo. La pureza de </w:t>
+      </w:r>
+      <w:proofErr w:type="spellStart"/>
+      <w:r>
+        <w:rPr>
+          <w:rFonts w:ascii="Verdana" w:hAnsi="Verdana" w:cs="Arial"/>
+          <w:color w:val="000000"/>
+          <w:sz w:val="24"/>
+          <w:szCs w:val="24"/>
+        </w:rPr>
+        <w:t>Isalco</w:t>
+      </w:r>
+      <w:proofErr w:type="spellEnd"/>
+      <w:r>
+        <w:rPr>
+          <w:rFonts w:ascii="Verdana" w:hAnsi="Verdana" w:cs="Arial"/>
+          <w:color w:val="000000"/>
+          <w:sz w:val="24"/>
+          <w:szCs w:val="24"/>
+        </w:rPr>
+        <w:t xml:space="preserve"> es intermedia, mientras que </w:t>
+      </w:r>
+      <w:proofErr w:type="spellStart"/>
+      <w:r>
+        <w:rPr>
+          <w:rFonts w:ascii="Verdana" w:hAnsi="Verdana" w:cs="Arial"/>
+          <w:color w:val="000000"/>
+          <w:sz w:val="24"/>
+          <w:szCs w:val="24"/>
+        </w:rPr>
+        <w:t>Olotillo</w:t>
+      </w:r>
+      <w:proofErr w:type="spellEnd"/>
+      <w:r>
+        <w:rPr>
+          <w:rFonts w:ascii="Verdana" w:hAnsi="Verdana" w:cs="Arial"/>
+          <w:color w:val="000000"/>
+          <w:sz w:val="24"/>
+          <w:szCs w:val="24"/>
+        </w:rPr>
+        <w:t xml:space="preserve"> y </w:t>
+      </w:r>
+      <w:proofErr w:type="spellStart"/>
+      <w:r>
+        <w:rPr>
+          <w:rFonts w:ascii="Verdana" w:hAnsi="Verdana" w:cs="Arial"/>
+          <w:color w:val="000000"/>
+          <w:sz w:val="24"/>
+          <w:szCs w:val="24"/>
+        </w:rPr>
+        <w:t>Overito</w:t>
+      </w:r>
+      <w:proofErr w:type="spellEnd"/>
+      <w:r>
+        <w:rPr>
+          <w:rFonts w:ascii="Verdana" w:hAnsi="Verdana" w:cs="Arial"/>
+          <w:color w:val="000000"/>
+          <w:sz w:val="24"/>
+          <w:szCs w:val="24"/>
+        </w:rPr>
+        <w:t xml:space="preserve"> probablemente tienen una pureza menor en comparación con las variedades principales.</w:t>
       </w:r>
     </w:p>
     <w:p>
@@ -6163,11 +7555,21 @@
       <w:r>
         <w:rPr>
           <w:rFonts w:ascii="Verdana" w:hAnsi="Verdana" w:cs="Arial"/>
-          <w:color w:val="000000"/>
-          <w:sz w:val="24"/>
-          <w:szCs w:val="24"/>
-        </w:rPr>
-        <w:t>Tuza morada: Es la variedad con el menor grado de pureza, con solo un 31.30%. Esto significa que la mayoría de sus semillas (68.70%) están afectadas por alguna forma de impureza, lo cual es extremadamente alto y preocupante.</w:t>
+          <w:b/>
+          <w:color w:val="000000"/>
+          <w:sz w:val="24"/>
+          <w:szCs w:val="24"/>
+        </w:rPr>
+        <w:t>Impacto en la Calidad Agrícola</w:t>
+      </w:r>
+      <w:r>
+        <w:rPr>
+          <w:rFonts w:ascii="Verdana" w:hAnsi="Verdana" w:cs="Arial"/>
+          <w:color w:val="000000"/>
+          <w:sz w:val="24"/>
+          <w:szCs w:val="24"/>
+        </w:rPr>
+        <w:t>:</w:t>
       </w:r>
     </w:p>
     <w:p>
@@ -6188,8 +7590,7 @@
           <w:sz w:val="24"/>
           <w:szCs w:val="24"/>
         </w:rPr>
-        <w:lastRenderedPageBreak/>
-        <w:t>Olotillo, Isalco y Overito: Aunque no se proporcionaron detalles específicos para estas variedades, se infiere que su grado de pureza es menor al de NB6 y maíz amarillo. La pureza de Isalco es intermedia, mientras que Olotillo y Overito probablemente tienen una pureza menor en comparación con las variedades principales.</w:t>
+        <w:t>La baja pureza de las semillas afecta directamente la calidad y el rendimiento de los cultivos. Semillas afectadas por plagas, deformidades o mezclas con otras variedades pueden resultar en plantas menos vigorosas, menor producción y mayor susceptibilidad a enfermedades.</w:t>
       </w:r>
     </w:p>
     <w:p>
@@ -6198,29 +7599,21 @@
         <w:jc w:val="both"/>
         <w:rPr>
           <w:rFonts w:ascii="Verdana" w:hAnsi="Verdana" w:cs="Arial"/>
-          <w:color w:val="000000"/>
-          <w:sz w:val="24"/>
-          <w:szCs w:val="24"/>
-        </w:rPr>
-      </w:pPr>
-      <w:r>
-        <w:rPr>
-          <w:rFonts w:ascii="Verdana" w:hAnsi="Verdana" w:cs="Arial"/>
           <w:b/>
           <w:color w:val="000000"/>
           <w:sz w:val="24"/>
           <w:szCs w:val="24"/>
         </w:rPr>
-        <w:t>Impacto en la Calidad Agrícola</w:t>
-      </w:r>
-      <w:r>
-        <w:rPr>
-          <w:rFonts w:ascii="Verdana" w:hAnsi="Verdana" w:cs="Arial"/>
-          <w:color w:val="000000"/>
-          <w:sz w:val="24"/>
-          <w:szCs w:val="24"/>
-        </w:rPr>
-        <w:t>:</w:t>
+      </w:pPr>
+      <w:r>
+        <w:rPr>
+          <w:rFonts w:ascii="Verdana" w:hAnsi="Verdana" w:cs="Arial"/>
+          <w:b/>
+          <w:color w:val="000000"/>
+          <w:sz w:val="24"/>
+          <w:szCs w:val="24"/>
+        </w:rPr>
+        <w:t>Necesidad de Mejora en el Control de Calidad:</w:t>
       </w:r>
     </w:p>
     <w:p>
@@ -6241,7 +7634,7 @@
           <w:sz w:val="24"/>
           <w:szCs w:val="24"/>
         </w:rPr>
-        <w:t>La baja pureza de las semillas afecta directamente la calidad y el rendimiento de los cultivos. Semillas afectadas por plagas, deformidades o mezclas con otras variedades pueden resultar en plantas menos vigorosas, menor producción y mayor susceptibilidad a enfermedades.</w:t>
+        <w:t>Es esencial mejorar los procesos de selección y control de calidad de las semillas para alcanzar los estándares mínimos requeridos. Esto podría implicar una revisión de las prácticas agrícolas, la implementación de tecnologías avanzadas de selección de semillas y una mayor vigilancia contra plagas y contaminaciones.</w:t>
       </w:r>
     </w:p>
     <w:p>
@@ -6250,22 +7643,11 @@
         <w:jc w:val="both"/>
         <w:rPr>
           <w:rFonts w:ascii="Verdana" w:hAnsi="Verdana" w:cs="Arial"/>
-          <w:b/>
-          <w:color w:val="000000"/>
-          <w:sz w:val="24"/>
-          <w:szCs w:val="24"/>
-        </w:rPr>
-      </w:pPr>
-      <w:r>
-        <w:rPr>
-          <w:rFonts w:ascii="Verdana" w:hAnsi="Verdana" w:cs="Arial"/>
-          <w:b/>
-          <w:color w:val="000000"/>
-          <w:sz w:val="24"/>
-          <w:szCs w:val="24"/>
-        </w:rPr>
-        <w:t>Necesidad de Mejora en el Control de Calidad:</w:t>
-      </w:r>
+          <w:color w:val="000000"/>
+          <w:sz w:val="24"/>
+          <w:szCs w:val="24"/>
+        </w:rPr>
+      </w:pPr>
     </w:p>
     <w:p>
       <w:pPr>
@@ -6285,7 +7667,79 @@
           <w:sz w:val="24"/>
           <w:szCs w:val="24"/>
         </w:rPr>
-        <w:t>Es esencial mejorar los procesos de selección y control de calidad de las semillas para alcanzar los estándares mínimos requeridos. Esto podría implicar una revisión de las prácticas agrícolas, la implementación de tecnologías avanzadas de selección de semillas y una mayor vigilancia contra plagas y contaminaciones.</w:t>
+        <w:t>En resumen,</w:t>
+      </w:r>
+      <w:r>
+        <w:rPr>
+          <w:rFonts w:ascii="Verdana" w:hAnsi="Verdana" w:cs="Arial"/>
+          <w:color w:val="000000"/>
+          <w:sz w:val="24"/>
+          <w:szCs w:val="24"/>
+        </w:rPr>
+        <w:t xml:space="preserve"> me permito expresarles </w:t>
+      </w:r>
+      <w:r>
+        <w:rPr>
+          <w:rFonts w:ascii="Verdana" w:hAnsi="Verdana" w:cs="Arial"/>
+          <w:color w:val="000000"/>
+          <w:sz w:val="24"/>
+          <w:szCs w:val="24"/>
+        </w:rPr>
+        <w:t>que</w:t>
+      </w:r>
+      <w:r>
+        <w:rPr>
+          <w:rFonts w:ascii="Verdana" w:hAnsi="Verdana" w:cs="Arial"/>
+          <w:color w:val="000000"/>
+          <w:sz w:val="24"/>
+          <w:szCs w:val="24"/>
+        </w:rPr>
+        <w:t xml:space="preserve"> se debe realizar un</w:t>
+      </w:r>
+      <w:r>
+        <w:rPr>
+          <w:rFonts w:ascii="Verdana" w:hAnsi="Verdana" w:cs="Arial"/>
+          <w:color w:val="000000"/>
+          <w:sz w:val="24"/>
+          <w:szCs w:val="24"/>
+        </w:rPr>
+        <w:t xml:space="preserve"> Mejoramiento Genético Selectivo</w:t>
+      </w:r>
+      <w:r>
+        <w:rPr>
+          <w:rFonts w:ascii="Verdana" w:hAnsi="Verdana" w:cs="Arial"/>
+          <w:color w:val="000000"/>
+          <w:sz w:val="24"/>
+          <w:szCs w:val="24"/>
+        </w:rPr>
+        <w:t>,</w:t>
+      </w:r>
+      <w:r>
+        <w:rPr>
+          <w:rFonts w:ascii="Verdana" w:hAnsi="Verdana" w:cs="Arial"/>
+          <w:color w:val="000000"/>
+          <w:sz w:val="24"/>
+          <w:szCs w:val="24"/>
+        </w:rPr>
+        <w:t xml:space="preserve"> enfocados en aumentar la pureza y viabilidad de las semillas. Esto puede incluir la selección de las mejores plantas progenitoras y el uso de tecnologías avanzadas de</w:t>
+      </w:r>
+      <w:r>
+        <w:rPr>
+          <w:rFonts w:ascii="Verdana" w:hAnsi="Verdana" w:cs="Arial"/>
+          <w:color w:val="000000"/>
+          <w:sz w:val="24"/>
+          <w:szCs w:val="24"/>
+        </w:rPr>
+        <w:t xml:space="preserve"> cruzamiento y edición genética, mediante la optimización de prácticas agrícolas; adoptando las </w:t>
+      </w:r>
+      <w:r>
+        <w:rPr>
+          <w:rFonts w:ascii="Verdana" w:hAnsi="Verdana" w:cs="Arial"/>
+          <w:color w:val="000000"/>
+          <w:sz w:val="24"/>
+          <w:szCs w:val="24"/>
+        </w:rPr>
+        <w:t>prácticas agrícolas optimizadas para reducir las impurezas, como el manejo adecuado de plagas y enfermedades, y la selección cuidadosa durante la cosecha y el almacenamiento.</w:t>
       </w:r>
     </w:p>
     <w:p>
@@ -6299,6 +7753,60 @@
           <w:szCs w:val="24"/>
         </w:rPr>
       </w:pPr>
+      <w:r>
+        <w:rPr>
+          <w:rFonts w:ascii="Verdana" w:hAnsi="Verdana" w:cs="Arial"/>
+          <w:color w:val="000000"/>
+          <w:sz w:val="24"/>
+          <w:szCs w:val="24"/>
+        </w:rPr>
+        <w:t xml:space="preserve">Conclusión General 2: Necesidad </w:t>
+      </w:r>
+      <w:r>
+        <w:rPr>
+          <w:rFonts w:ascii="Verdana" w:hAnsi="Verdana" w:cs="Arial"/>
+          <w:color w:val="000000"/>
+          <w:sz w:val="24"/>
+          <w:szCs w:val="24"/>
+        </w:rPr>
+        <w:t>u</w:t>
+      </w:r>
+      <w:r>
+        <w:rPr>
+          <w:rFonts w:ascii="Verdana" w:hAnsi="Verdana" w:cs="Arial"/>
+          <w:color w:val="000000"/>
+          <w:sz w:val="24"/>
+          <w:szCs w:val="24"/>
+        </w:rPr>
+        <w:t xml:space="preserve">rgente de </w:t>
+      </w:r>
+      <w:r>
+        <w:rPr>
+          <w:rFonts w:ascii="Verdana" w:hAnsi="Verdana" w:cs="Arial"/>
+          <w:color w:val="000000"/>
+          <w:sz w:val="24"/>
+          <w:szCs w:val="24"/>
+        </w:rPr>
+        <w:t>m</w:t>
+      </w:r>
+      <w:r>
+        <w:rPr>
+          <w:rFonts w:ascii="Verdana" w:hAnsi="Verdana" w:cs="Arial"/>
+          <w:color w:val="000000"/>
+          <w:sz w:val="24"/>
+          <w:szCs w:val="24"/>
+        </w:rPr>
+        <w:t xml:space="preserve">ejorar </w:t>
+      </w:r>
+      <w:r>
+        <w:rPr>
+          <w:rFonts w:ascii="Verdana" w:hAnsi="Verdana" w:cs="Arial"/>
+          <w:color w:val="000000"/>
+          <w:sz w:val="24"/>
+          <w:szCs w:val="24"/>
+        </w:rPr>
+        <w:t>la calidad de la semilla.</w:t>
+      </w:r>
     </w:p>
     <w:p>
       <w:pPr>
@@ -6318,79 +7826,7 @@
           <w:sz w:val="24"/>
           <w:szCs w:val="24"/>
         </w:rPr>
-        <w:t>En resumen,</w:t>
-      </w:r>
-      <w:r>
-        <w:rPr>
-          <w:rFonts w:ascii="Verdana" w:hAnsi="Verdana" w:cs="Arial"/>
-          <w:color w:val="000000"/>
-          <w:sz w:val="24"/>
-          <w:szCs w:val="24"/>
-        </w:rPr>
-        <w:t xml:space="preserve"> me permito expresarles </w:t>
-      </w:r>
-      <w:r>
-        <w:rPr>
-          <w:rFonts w:ascii="Verdana" w:hAnsi="Verdana" w:cs="Arial"/>
-          <w:color w:val="000000"/>
-          <w:sz w:val="24"/>
-          <w:szCs w:val="24"/>
-        </w:rPr>
-        <w:t>que</w:t>
-      </w:r>
-      <w:r>
-        <w:rPr>
-          <w:rFonts w:ascii="Verdana" w:hAnsi="Verdana" w:cs="Arial"/>
-          <w:color w:val="000000"/>
-          <w:sz w:val="24"/>
-          <w:szCs w:val="24"/>
-        </w:rPr>
-        <w:t xml:space="preserve"> se debe realizar un</w:t>
-      </w:r>
-      <w:r>
-        <w:rPr>
-          <w:rFonts w:ascii="Verdana" w:hAnsi="Verdana" w:cs="Arial"/>
-          <w:color w:val="000000"/>
-          <w:sz w:val="24"/>
-          <w:szCs w:val="24"/>
-        </w:rPr>
-        <w:t xml:space="preserve"> Mejoramiento Genético Selectivo</w:t>
-      </w:r>
-      <w:r>
-        <w:rPr>
-          <w:rFonts w:ascii="Verdana" w:hAnsi="Verdana" w:cs="Arial"/>
-          <w:color w:val="000000"/>
-          <w:sz w:val="24"/>
-          <w:szCs w:val="24"/>
-        </w:rPr>
-        <w:t>,</w:t>
-      </w:r>
-      <w:r>
-        <w:rPr>
-          <w:rFonts w:ascii="Verdana" w:hAnsi="Verdana" w:cs="Arial"/>
-          <w:color w:val="000000"/>
-          <w:sz w:val="24"/>
-          <w:szCs w:val="24"/>
-        </w:rPr>
-        <w:t xml:space="preserve"> enfocados en aumentar la pureza y viabilidad de las semillas. Esto puede incluir la selección de las mejores plantas progenitoras y el uso de tecnologías avanzadas de</w:t>
-      </w:r>
-      <w:r>
-        <w:rPr>
-          <w:rFonts w:ascii="Verdana" w:hAnsi="Verdana" w:cs="Arial"/>
-          <w:color w:val="000000"/>
-          <w:sz w:val="24"/>
-          <w:szCs w:val="24"/>
-        </w:rPr>
-        <w:t xml:space="preserve"> cruzamiento y edición genética, mediante la optimización de prácticas agrícolas; adoptando las </w:t>
-      </w:r>
-      <w:r>
-        <w:rPr>
-          <w:rFonts w:ascii="Verdana" w:hAnsi="Verdana" w:cs="Arial"/>
-          <w:color w:val="000000"/>
-          <w:sz w:val="24"/>
-          <w:szCs w:val="24"/>
-        </w:rPr>
-        <w:t>prácticas agrícolas optimizadas para reducir las impurezas, como el manejo adecuado de plagas y enfermedades, y la selección cuidadosa durante la cosecha y el almacenamiento.</w:t>
+        <w:t>La baja pureza de las semillas afecta directamente la calidad y el rendimiento de los cultivos, resultando en plantas menos vigorosas, menor producción y mayor susceptibilidad a enfermedades. NB6 y Maíz amarillo, aunque son las mejores entre las evaluadas, aún están lejos de los estándares necesarios, mientras que variedades como Tuza morada muestran una pureza extremadamente baja.</w:t>
       </w:r>
     </w:p>
     <w:p>
@@ -6404,24 +7840,6 @@
           <w:szCs w:val="24"/>
         </w:rPr>
       </w:pPr>
-      <w:r>
-        <w:rPr>
-          <w:rFonts w:ascii="Verdana" w:hAnsi="Verdana" w:cs="Arial"/>
-          <w:color w:val="000000"/>
-          <w:sz w:val="24"/>
-          <w:szCs w:val="24"/>
-        </w:rPr>
-        <w:t xml:space="preserve">Conclusión General 2: Necesidad Urgente de Mejorar </w:t>
-      </w:r>
-      <w:r>
-        <w:rPr>
-          <w:rFonts w:ascii="Verdana" w:hAnsi="Verdana" w:cs="Arial"/>
-          <w:color w:val="000000"/>
-          <w:sz w:val="24"/>
-          <w:szCs w:val="24"/>
-        </w:rPr>
-        <w:t>la calidad de la semilla.</w:t>
-      </w:r>
     </w:p>
     <w:p>
       <w:pPr>
@@ -6434,65 +7852,16 @@
           <w:szCs w:val="24"/>
         </w:rPr>
       </w:pPr>
-      <w:r>
-        <w:rPr>
-          <w:rFonts w:ascii="Verdana" w:hAnsi="Verdana" w:cs="Arial"/>
-          <w:color w:val="000000"/>
-          <w:sz w:val="24"/>
-          <w:szCs w:val="24"/>
-        </w:rPr>
-        <w:t>La baja pureza de las semillas afecta directamente la calidad y el rendimiento de los cultivos, resultando en plantas menos vigorosas, menor producción y mayor susceptibilidad a enfermedades. NB6 y Maíz amarillo, aunque son las mejores entre las evaluadas, aún están lejos de los estándares necesarios, mientras que variedades como Tuza morada muestran una pureza extremadamente baja.</w:t>
-      </w:r>
-    </w:p>
-    <w:p>
-      <w:pPr>
-        <w:spacing w:after="120"/>
-        <w:jc w:val="both"/>
-        <w:rPr>
-          <w:rFonts w:ascii="Verdana" w:hAnsi="Verdana" w:cs="Arial"/>
-          <w:color w:val="000000"/>
-          <w:sz w:val="24"/>
-          <w:szCs w:val="24"/>
-        </w:rPr>
-      </w:pPr>
-    </w:p>
-    <w:p>
-      <w:pPr>
-        <w:spacing w:after="120"/>
-        <w:jc w:val="both"/>
-        <w:rPr>
-          <w:rFonts w:ascii="Verdana" w:hAnsi="Verdana" w:cs="Arial"/>
-          <w:color w:val="000000"/>
-          <w:sz w:val="24"/>
-          <w:szCs w:val="24"/>
-        </w:rPr>
-      </w:pPr>
-    </w:p>
-    <w:p>
-      <w:pPr>
-        <w:pStyle w:val="Prrafodelista"/>
+    </w:p>
+    <w:p>
+      <w:pPr>
+        <w:pStyle w:val="Ttulo1"/>
         <w:numPr>
           <w:ilvl w:val="0"/>
-          <w:numId w:val="1"/>
+          <w:numId w:val="15"/>
         </w:numPr>
-        <w:rPr>
-          <w:rFonts w:ascii="Verdana" w:hAnsi="Verdana" w:cs="Arial"/>
-          <w:b/>
-          <w:bCs/>
-          <w:color w:val="002060"/>
-          <w:sz w:val="24"/>
-          <w:szCs w:val="24"/>
-        </w:rPr>
-      </w:pPr>
-      <w:r>
-        <w:rPr>
-          <w:rFonts w:ascii="Verdana" w:hAnsi="Verdana" w:cs="Arial"/>
-          <w:b/>
-          <w:bCs/>
-          <w:color w:val="002060"/>
-          <w:sz w:val="24"/>
-          <w:szCs w:val="24"/>
-        </w:rPr>
+      </w:pPr>
+      <w:r>
         <w:lastRenderedPageBreak/>
         <w:t>Agradecimientos (opcional)</w:t>
       </w:r>
@@ -6550,29 +7919,13 @@
     </w:p>
     <w:p>
       <w:pPr>
-        <w:pStyle w:val="Prrafodelista"/>
+        <w:pStyle w:val="Ttulo1"/>
         <w:numPr>
           <w:ilvl w:val="0"/>
-          <w:numId w:val="1"/>
+          <w:numId w:val="15"/>
         </w:numPr>
-        <w:rPr>
-          <w:rFonts w:ascii="Verdana" w:hAnsi="Verdana" w:cs="Arial"/>
-          <w:b/>
-          <w:bCs/>
-          <w:color w:val="002060"/>
-          <w:sz w:val="24"/>
-          <w:szCs w:val="24"/>
-        </w:rPr>
-      </w:pPr>
-      <w:r>
-        <w:rPr>
-          <w:rFonts w:ascii="Verdana" w:hAnsi="Verdana" w:cs="Arial"/>
-          <w:b/>
-          <w:bCs/>
-          <w:color w:val="002060"/>
-          <w:sz w:val="24"/>
-          <w:szCs w:val="24"/>
-        </w:rPr>
+      </w:pPr>
+      <w:r>
         <w:t>Referencias bibliográficas</w:t>
       </w:r>
     </w:p>
@@ -6963,8 +8316,6 @@
         </w:rPr>
         <w:fldChar w:fldCharType="end"/>
       </w:r>
-      <w:bookmarkStart w:id="6" w:name="_GoBack"/>
-      <w:bookmarkEnd w:id="6"/>
     </w:p>
     <w:sectPr>
       <w:headerReference w:type="default" r:id="rId12"/>
@@ -6980,20 +8331,8 @@
 </w:document>
 </file>
 
-<file path=word/commentsExtensible.xml><?xml version="1.0" encoding="utf-8"?>
-<w16cex:commentsExtensible xmlns:wpc="http://schemas.microsoft.com/office/word/2010/wordprocessingCanvas" xmlns:cx="http://schemas.microsoft.com/office/drawing/2014/chartex" xmlns:cx1="http://schemas.microsoft.com/office/drawing/2015/9/8/chartex" xmlns:cx2="http://schemas.microsoft.com/office/drawing/2015/10/21/chartex" xmlns:cx3="http://schemas.microsoft.com/office/drawing/2016/5/9/chartex" xmlns:cx4="http://schemas.microsoft.com/office/drawing/2016/5/10/chartex" xmlns:cx5="http://schemas.microsoft.com/office/drawing/2016/5/11/chartex" xmlns:cx6="http://schemas.microsoft.com/office/drawing/2016/5/12/chartex" xmlns:cx7="http://schemas.microsoft.com/office/drawing/2016/5/13/chartex" xmlns:cx8="http://schemas.microsoft.com/office/drawing/2016/5/14/chartex" xmlns:mc="http://schemas.openxmlformats.org/markup-compatibility/2006" xmlns:aink="http://schemas.microsoft.com/office/drawing/2016/ink" xmlns:am3d="http://schemas.microsoft.com/office/drawing/2017/model3d" xmlns:o="urn:schemas-microsoft-com:office:office" xmlns:r="http://schemas.openxmlformats.org/officeDocument/2006/relationships" xmlns:m="http://schemas.openxmlformats.org/officeDocument/2006/math" xmlns:v="urn:schemas-microsoft-com:vml" xmlns:wp14="http://schemas.microsoft.com/office/word/2010/wordprocessingDrawing" xmlns:wp="http://schemas.openxmlformats.org/drawingml/2006/wordprocessingDrawing" xmlns:w10="urn:schemas-microsoft-com:office:word" xmlns:w="http://schemas.openxmlformats.org/wordprocessingml/2006/main" xmlns:w14="http://schemas.microsoft.com/office/word/2010/wordml" xmlns:w15="http://schemas.microsoft.com/office/word/2012/wordml" xmlns:w16cex="http://schemas.microsoft.com/office/word/2018/wordml/cex" xmlns:w16cid="http://schemas.microsoft.com/office/word/2016/wordml/cid" xmlns:w16="http://schemas.microsoft.com/office/word/2018/wordml" xmlns:w16sdtdh="http://schemas.microsoft.com/office/word/2020/wordml/sdtdatahash" xmlns:w16se="http://schemas.microsoft.com/office/word/2015/wordml/symex" xmlns:wpg="http://schemas.microsoft.com/office/word/2010/wordprocessingGroup" xmlns:wpi="http://schemas.microsoft.com/office/word/2010/wordprocessingInk" xmlns:wne="http://schemas.microsoft.com/office/word/2006/wordml" xmlns:wps="http://schemas.microsoft.com/office/word/2010/wordprocessingShape" mc:Ignorable="w14 w15 w16se w16cid w16 w16cex w16sdtdh wp14">
-  <w16cex:commentExtensible w16cex:durableId="1931F0B5" w16cex:dateUtc="2024-05-20T22:58:00Z"/>
-</w16cex:commentsExtensible>
-</file>
-
-<file path=word/commentsIds.xml><?xml version="1.0" encoding="utf-8"?>
-<w16cid:commentsIds xmlns:wpc="http://schemas.microsoft.com/office/word/2010/wordprocessingCanvas" xmlns:cx="http://schemas.microsoft.com/office/drawing/2014/chartex" xmlns:cx1="http://schemas.microsoft.com/office/drawing/2015/9/8/chartex" xmlns:cx2="http://schemas.microsoft.com/office/drawing/2015/10/21/chartex" xmlns:cx3="http://schemas.microsoft.com/office/drawing/2016/5/9/chartex" xmlns:cx4="http://schemas.microsoft.com/office/drawing/2016/5/10/chartex" xmlns:cx5="http://schemas.microsoft.com/office/drawing/2016/5/11/chartex" xmlns:cx6="http://schemas.microsoft.com/office/drawing/2016/5/12/chartex" xmlns:cx7="http://schemas.microsoft.com/office/drawing/2016/5/13/chartex" xmlns:cx8="http://schemas.microsoft.com/office/drawing/2016/5/14/chartex" xmlns:mc="http://schemas.openxmlformats.org/markup-compatibility/2006" xmlns:aink="http://schemas.microsoft.com/office/drawing/2016/ink" xmlns:am3d="http://schemas.microsoft.com/office/drawing/2017/model3d" xmlns:o="urn:schemas-microsoft-com:office:office" xmlns:r="http://schemas.openxmlformats.org/officeDocument/2006/relationships" xmlns:m="http://schemas.openxmlformats.org/officeDocument/2006/math" xmlns:v="urn:schemas-microsoft-com:vml" xmlns:wp14="http://schemas.microsoft.com/office/word/2010/wordprocessingDrawing" xmlns:wp="http://schemas.openxmlformats.org/drawingml/2006/wordprocessingDrawing" xmlns:w10="urn:schemas-microsoft-com:office:word" xmlns:w="http://schemas.openxmlformats.org/wordprocessingml/2006/main" xmlns:w14="http://schemas.microsoft.com/office/word/2010/wordml" xmlns:w15="http://schemas.microsoft.com/office/word/2012/wordml" xmlns:w16cex="http://schemas.microsoft.com/office/word/2018/wordml/cex" xmlns:w16cid="http://schemas.microsoft.com/office/word/2016/wordml/cid" xmlns:w16="http://schemas.microsoft.com/office/word/2018/wordml" xmlns:w16sdtdh="http://schemas.microsoft.com/office/word/2020/wordml/sdtdatahash" xmlns:w16se="http://schemas.microsoft.com/office/word/2015/wordml/symex" xmlns:wpg="http://schemas.microsoft.com/office/word/2010/wordprocessingGroup" xmlns:wpi="http://schemas.microsoft.com/office/word/2010/wordprocessingInk" xmlns:wne="http://schemas.microsoft.com/office/word/2006/wordml" xmlns:wps="http://schemas.microsoft.com/office/word/2010/wordprocessingShape" mc:Ignorable="w14 w15 w16se w16cid w16 w16cex w16sdtdh wp14">
-  <w16cid:commentId w16cid:paraId="2B188C47" w16cid:durableId="1931F0B5"/>
-</w16cid:commentsIds>
-</file>
-
 <file path=word/endnotes.xml><?xml version="1.0" encoding="utf-8"?>
-<w:endnotes xmlns:wpc="http://schemas.microsoft.com/office/word/2010/wordprocessingCanvas" xmlns:cx="http://schemas.microsoft.com/office/drawing/2014/chartex" xmlns:mc="http://schemas.openxmlformats.org/markup-compatibility/2006" xmlns:o="urn:schemas-microsoft-com:office:office" xmlns:r="http://schemas.openxmlformats.org/officeDocument/2006/relationships" xmlns:m="http://schemas.openxmlformats.org/officeDocument/2006/math" xmlns:v="urn:schemas-microsoft-com:vml" xmlns:wp14="http://schemas.microsoft.com/office/word/2010/wordprocessingDrawing" xmlns:wp="http://schemas.openxmlformats.org/drawingml/2006/wordprocessingDrawing" xmlns:w10="urn:schemas-microsoft-com:office:word" xmlns:w="http://schemas.openxmlformats.org/wordprocessingml/2006/main" xmlns:w14="http://schemas.microsoft.com/office/word/2010/wordml" xmlns:w15="http://schemas.microsoft.com/office/word/2012/wordml" xmlns:w16se="http://schemas.microsoft.com/office/word/2015/wordml/symex" xmlns:wpg="http://schemas.microsoft.com/office/word/2010/wordprocessingGroup" xmlns:wpi="http://schemas.microsoft.com/office/word/2010/wordprocessingInk" xmlns:wne="http://schemas.microsoft.com/office/word/2006/wordml" xmlns:wps="http://schemas.microsoft.com/office/word/2010/wordprocessingShape" mc:Ignorable="w14 w15 w16se wp14">
+<w:endnotes xmlns:wpc="http://schemas.microsoft.com/office/word/2010/wordprocessingCanvas" xmlns:cx="http://schemas.microsoft.com/office/drawing/2014/chartex" xmlns:cx1="http://schemas.microsoft.com/office/drawing/2015/9/8/chartex" xmlns:cx2="http://schemas.microsoft.com/office/drawing/2015/10/21/chartex" xmlns:cx3="http://schemas.microsoft.com/office/drawing/2016/5/9/chartex" xmlns:cx4="http://schemas.microsoft.com/office/drawing/2016/5/10/chartex" xmlns:cx5="http://schemas.microsoft.com/office/drawing/2016/5/11/chartex" xmlns:cx6="http://schemas.microsoft.com/office/drawing/2016/5/12/chartex" xmlns:cx7="http://schemas.microsoft.com/office/drawing/2016/5/13/chartex" xmlns:cx8="http://schemas.microsoft.com/office/drawing/2016/5/14/chartex" xmlns:mc="http://schemas.openxmlformats.org/markup-compatibility/2006" xmlns:aink="http://schemas.microsoft.com/office/drawing/2016/ink" xmlns:am3d="http://schemas.microsoft.com/office/drawing/2017/model3d" xmlns:o="urn:schemas-microsoft-com:office:office" xmlns:r="http://schemas.openxmlformats.org/officeDocument/2006/relationships" xmlns:m="http://schemas.openxmlformats.org/officeDocument/2006/math" xmlns:v="urn:schemas-microsoft-com:vml" xmlns:wp14="http://schemas.microsoft.com/office/word/2010/wordprocessingDrawing" xmlns:wp="http://schemas.openxmlformats.org/drawingml/2006/wordprocessingDrawing" xmlns:w10="urn:schemas-microsoft-com:office:word" xmlns:w="http://schemas.openxmlformats.org/wordprocessingml/2006/main" xmlns:w14="http://schemas.microsoft.com/office/word/2010/wordml" xmlns:w15="http://schemas.microsoft.com/office/word/2012/wordml" xmlns:w16cex="http://schemas.microsoft.com/office/word/2018/wordml/cex" xmlns:w16cid="http://schemas.microsoft.com/office/word/2016/wordml/cid" xmlns:w16="http://schemas.microsoft.com/office/word/2018/wordml" xmlns:w16sdtdh="http://schemas.microsoft.com/office/word/2020/wordml/sdtdatahash" xmlns:w16se="http://schemas.microsoft.com/office/word/2015/wordml/symex" xmlns:wpg="http://schemas.microsoft.com/office/word/2010/wordprocessingGroup" xmlns:wpi="http://schemas.microsoft.com/office/word/2010/wordprocessingInk" xmlns:wne="http://schemas.microsoft.com/office/word/2006/wordml" xmlns:wps="http://schemas.microsoft.com/office/word/2010/wordprocessingShape" mc:Ignorable="w14 w15 w16se w16cid w16 w16cex w16sdtdh wp14">
   <w:endnote w:type="separator" w:id="-1">
     <w:p>
       <w:pPr>
@@ -7018,7 +8357,7 @@
 </file>
 
 <file path=word/footer1.xml><?xml version="1.0" encoding="utf-8"?>
-<w:ftr xmlns:wpc="http://schemas.microsoft.com/office/word/2010/wordprocessingCanvas" xmlns:cx="http://schemas.microsoft.com/office/drawing/2014/chartex" xmlns:mc="http://schemas.openxmlformats.org/markup-compatibility/2006" xmlns:o="urn:schemas-microsoft-com:office:office" xmlns:r="http://schemas.openxmlformats.org/officeDocument/2006/relationships" xmlns:m="http://schemas.openxmlformats.org/officeDocument/2006/math" xmlns:v="urn:schemas-microsoft-com:vml" xmlns:wp14="http://schemas.microsoft.com/office/word/2010/wordprocessingDrawing" xmlns:wp="http://schemas.openxmlformats.org/drawingml/2006/wordprocessingDrawing" xmlns:w10="urn:schemas-microsoft-com:office:word" xmlns:w="http://schemas.openxmlformats.org/wordprocessingml/2006/main" xmlns:w14="http://schemas.microsoft.com/office/word/2010/wordml" xmlns:w15="http://schemas.microsoft.com/office/word/2012/wordml" xmlns:w16se="http://schemas.microsoft.com/office/word/2015/wordml/symex" xmlns:wpg="http://schemas.microsoft.com/office/word/2010/wordprocessingGroup" xmlns:wpi="http://schemas.microsoft.com/office/word/2010/wordprocessingInk" xmlns:wne="http://schemas.microsoft.com/office/word/2006/wordml" xmlns:wps="http://schemas.microsoft.com/office/word/2010/wordprocessingShape" mc:Ignorable="w14 w15 w16se wp14">
+<w:ftr xmlns:wpc="http://schemas.microsoft.com/office/word/2010/wordprocessingCanvas" xmlns:cx="http://schemas.microsoft.com/office/drawing/2014/chartex" xmlns:cx1="http://schemas.microsoft.com/office/drawing/2015/9/8/chartex" xmlns:cx2="http://schemas.microsoft.com/office/drawing/2015/10/21/chartex" xmlns:cx3="http://schemas.microsoft.com/office/drawing/2016/5/9/chartex" xmlns:cx4="http://schemas.microsoft.com/office/drawing/2016/5/10/chartex" xmlns:cx5="http://schemas.microsoft.com/office/drawing/2016/5/11/chartex" xmlns:cx6="http://schemas.microsoft.com/office/drawing/2016/5/12/chartex" xmlns:cx7="http://schemas.microsoft.com/office/drawing/2016/5/13/chartex" xmlns:cx8="http://schemas.microsoft.com/office/drawing/2016/5/14/chartex" xmlns:mc="http://schemas.openxmlformats.org/markup-compatibility/2006" xmlns:aink="http://schemas.microsoft.com/office/drawing/2016/ink" xmlns:am3d="http://schemas.microsoft.com/office/drawing/2017/model3d" xmlns:o="urn:schemas-microsoft-com:office:office" xmlns:r="http://schemas.openxmlformats.org/officeDocument/2006/relationships" xmlns:m="http://schemas.openxmlformats.org/officeDocument/2006/math" xmlns:v="urn:schemas-microsoft-com:vml" xmlns:wp14="http://schemas.microsoft.com/office/word/2010/wordprocessingDrawing" xmlns:wp="http://schemas.openxmlformats.org/drawingml/2006/wordprocessingDrawing" xmlns:w10="urn:schemas-microsoft-com:office:word" xmlns:w="http://schemas.openxmlformats.org/wordprocessingml/2006/main" xmlns:w14="http://schemas.microsoft.com/office/word/2010/wordml" xmlns:w15="http://schemas.microsoft.com/office/word/2012/wordml" xmlns:w16cex="http://schemas.microsoft.com/office/word/2018/wordml/cex" xmlns:w16cid="http://schemas.microsoft.com/office/word/2016/wordml/cid" xmlns:w16="http://schemas.microsoft.com/office/word/2018/wordml" xmlns:w16sdtdh="http://schemas.microsoft.com/office/word/2020/wordml/sdtdatahash" xmlns:w16se="http://schemas.microsoft.com/office/word/2015/wordml/symex" xmlns:wpg="http://schemas.microsoft.com/office/word/2010/wordprocessingGroup" xmlns:wpi="http://schemas.microsoft.com/office/word/2010/wordprocessingInk" xmlns:wne="http://schemas.microsoft.com/office/word/2006/wordml" xmlns:wps="http://schemas.microsoft.com/office/word/2010/wordprocessingShape" mc:Ignorable="w14 w15 w16se w16cid w16 w16cex w16sdtdh wp14">
   <w:p>
     <w:pPr>
       <w:pStyle w:val="Piedepgina"/>
@@ -7053,6 +8392,7 @@
       </w:rPr>
       <w:t xml:space="preserve">  ISSN </w:t>
     </w:r>
+    <w:proofErr w:type="spellStart"/>
     <w:r>
       <w:rPr>
         <w:rFonts w:ascii="Verdana" w:hAnsi="Verdana"/>
@@ -7061,6 +8401,7 @@
       </w:rPr>
       <w:t>yyyyyyy</w:t>
     </w:r>
+    <w:proofErr w:type="spellEnd"/>
     <w:r>
       <w:rPr>
         <w:rFonts w:ascii="Verdana" w:hAnsi="Verdana"/>
@@ -7101,6 +8442,7 @@
       </w:rPr>
       <w:t xml:space="preserve">, páginas </w:t>
     </w:r>
+    <w:proofErr w:type="spellStart"/>
     <w:r>
       <w:rPr>
         <w:rFonts w:ascii="Verdana" w:hAnsi="Verdana"/>
@@ -7125,6 +8467,7 @@
       </w:rPr>
       <w:t>yy</w:t>
     </w:r>
+    <w:proofErr w:type="spellEnd"/>
     <w:r>
       <w:rPr>
         <w:rFonts w:ascii="Verdana" w:hAnsi="Verdana"/>
@@ -7146,7 +8489,7 @@
 </file>
 
 <file path=word/footnotes.xml><?xml version="1.0" encoding="utf-8"?>
-<w:footnotes xmlns:wpc="http://schemas.microsoft.com/office/word/2010/wordprocessingCanvas" xmlns:cx="http://schemas.microsoft.com/office/drawing/2014/chartex" xmlns:mc="http://schemas.openxmlformats.org/markup-compatibility/2006" xmlns:o="urn:schemas-microsoft-com:office:office" xmlns:r="http://schemas.openxmlformats.org/officeDocument/2006/relationships" xmlns:m="http://schemas.openxmlformats.org/officeDocument/2006/math" xmlns:v="urn:schemas-microsoft-com:vml" xmlns:wp14="http://schemas.microsoft.com/office/word/2010/wordprocessingDrawing" xmlns:wp="http://schemas.openxmlformats.org/drawingml/2006/wordprocessingDrawing" xmlns:w10="urn:schemas-microsoft-com:office:word" xmlns:w="http://schemas.openxmlformats.org/wordprocessingml/2006/main" xmlns:w14="http://schemas.microsoft.com/office/word/2010/wordml" xmlns:w15="http://schemas.microsoft.com/office/word/2012/wordml" xmlns:w16se="http://schemas.microsoft.com/office/word/2015/wordml/symex" xmlns:wpg="http://schemas.microsoft.com/office/word/2010/wordprocessingGroup" xmlns:wpi="http://schemas.microsoft.com/office/word/2010/wordprocessingInk" xmlns:wne="http://schemas.microsoft.com/office/word/2006/wordml" xmlns:wps="http://schemas.microsoft.com/office/word/2010/wordprocessingShape" mc:Ignorable="w14 w15 w16se wp14">
+<w:footnotes xmlns:wpc="http://schemas.microsoft.com/office/word/2010/wordprocessingCanvas" xmlns:cx="http://schemas.microsoft.com/office/drawing/2014/chartex" xmlns:cx1="http://schemas.microsoft.com/office/drawing/2015/9/8/chartex" xmlns:cx2="http://schemas.microsoft.com/office/drawing/2015/10/21/chartex" xmlns:cx3="http://schemas.microsoft.com/office/drawing/2016/5/9/chartex" xmlns:cx4="http://schemas.microsoft.com/office/drawing/2016/5/10/chartex" xmlns:cx5="http://schemas.microsoft.com/office/drawing/2016/5/11/chartex" xmlns:cx6="http://schemas.microsoft.com/office/drawing/2016/5/12/chartex" xmlns:cx7="http://schemas.microsoft.com/office/drawing/2016/5/13/chartex" xmlns:cx8="http://schemas.microsoft.com/office/drawing/2016/5/14/chartex" xmlns:mc="http://schemas.openxmlformats.org/markup-compatibility/2006" xmlns:aink="http://schemas.microsoft.com/office/drawing/2016/ink" xmlns:am3d="http://schemas.microsoft.com/office/drawing/2017/model3d" xmlns:o="urn:schemas-microsoft-com:office:office" xmlns:r="http://schemas.openxmlformats.org/officeDocument/2006/relationships" xmlns:m="http://schemas.openxmlformats.org/officeDocument/2006/math" xmlns:v="urn:schemas-microsoft-com:vml" xmlns:wp14="http://schemas.microsoft.com/office/word/2010/wordprocessingDrawing" xmlns:wp="http://schemas.openxmlformats.org/drawingml/2006/wordprocessingDrawing" xmlns:w10="urn:schemas-microsoft-com:office:word" xmlns:w="http://schemas.openxmlformats.org/wordprocessingml/2006/main" xmlns:w14="http://schemas.microsoft.com/office/word/2010/wordml" xmlns:w15="http://schemas.microsoft.com/office/word/2012/wordml" xmlns:w16cex="http://schemas.microsoft.com/office/word/2018/wordml/cex" xmlns:w16cid="http://schemas.microsoft.com/office/word/2016/wordml/cid" xmlns:w16="http://schemas.microsoft.com/office/word/2018/wordml" xmlns:w16sdtdh="http://schemas.microsoft.com/office/word/2020/wordml/sdtdatahash" xmlns:w16se="http://schemas.microsoft.com/office/word/2015/wordml/symex" xmlns:wpg="http://schemas.microsoft.com/office/word/2010/wordprocessingGroup" xmlns:wpi="http://schemas.microsoft.com/office/word/2010/wordprocessingInk" xmlns:wne="http://schemas.microsoft.com/office/word/2006/wordml" xmlns:wps="http://schemas.microsoft.com/office/word/2010/wordprocessingShape" mc:Ignorable="w14 w15 w16se w16cid w16 w16cex w16sdtdh wp14">
   <w:footnote w:type="separator" w:id="-1">
     <w:p>
       <w:pPr>
@@ -7171,7 +8514,7 @@
 </file>
 
 <file path=word/header1.xml><?xml version="1.0" encoding="utf-8"?>
-<w:hdr xmlns:wpc="http://schemas.microsoft.com/office/word/2010/wordprocessingCanvas" xmlns:cx="http://schemas.microsoft.com/office/drawing/2014/chartex" xmlns:mc="http://schemas.openxmlformats.org/markup-compatibility/2006" xmlns:o="urn:schemas-microsoft-com:office:office" xmlns:r="http://schemas.openxmlformats.org/officeDocument/2006/relationships" xmlns:m="http://schemas.openxmlformats.org/officeDocument/2006/math" xmlns:v="urn:schemas-microsoft-com:vml" xmlns:wp14="http://schemas.microsoft.com/office/word/2010/wordprocessingDrawing" xmlns:wp="http://schemas.openxmlformats.org/drawingml/2006/wordprocessingDrawing" xmlns:w10="urn:schemas-microsoft-com:office:word" xmlns:w="http://schemas.openxmlformats.org/wordprocessingml/2006/main" xmlns:w14="http://schemas.microsoft.com/office/word/2010/wordml" xmlns:w15="http://schemas.microsoft.com/office/word/2012/wordml" xmlns:w16se="http://schemas.microsoft.com/office/word/2015/wordml/symex" xmlns:wpg="http://schemas.microsoft.com/office/word/2010/wordprocessingGroup" xmlns:wpi="http://schemas.microsoft.com/office/word/2010/wordprocessingInk" xmlns:wne="http://schemas.microsoft.com/office/word/2006/wordml" xmlns:wps="http://schemas.microsoft.com/office/word/2010/wordprocessingShape" mc:Ignorable="w14 w15 w16se wp14">
+<w:hdr xmlns:wpc="http://schemas.microsoft.com/office/word/2010/wordprocessingCanvas" xmlns:cx="http://schemas.microsoft.com/office/drawing/2014/chartex" xmlns:cx1="http://schemas.microsoft.com/office/drawing/2015/9/8/chartex" xmlns:cx2="http://schemas.microsoft.com/office/drawing/2015/10/21/chartex" xmlns:cx3="http://schemas.microsoft.com/office/drawing/2016/5/9/chartex" xmlns:cx4="http://schemas.microsoft.com/office/drawing/2016/5/10/chartex" xmlns:cx5="http://schemas.microsoft.com/office/drawing/2016/5/11/chartex" xmlns:cx6="http://schemas.microsoft.com/office/drawing/2016/5/12/chartex" xmlns:cx7="http://schemas.microsoft.com/office/drawing/2016/5/13/chartex" xmlns:cx8="http://schemas.microsoft.com/office/drawing/2016/5/14/chartex" xmlns:mc="http://schemas.openxmlformats.org/markup-compatibility/2006" xmlns:aink="http://schemas.microsoft.com/office/drawing/2016/ink" xmlns:am3d="http://schemas.microsoft.com/office/drawing/2017/model3d" xmlns:o="urn:schemas-microsoft-com:office:office" xmlns:r="http://schemas.openxmlformats.org/officeDocument/2006/relationships" xmlns:m="http://schemas.openxmlformats.org/officeDocument/2006/math" xmlns:v="urn:schemas-microsoft-com:vml" xmlns:wp14="http://schemas.microsoft.com/office/word/2010/wordprocessingDrawing" xmlns:wp="http://schemas.openxmlformats.org/drawingml/2006/wordprocessingDrawing" xmlns:w10="urn:schemas-microsoft-com:office:word" xmlns:w="http://schemas.openxmlformats.org/wordprocessingml/2006/main" xmlns:w14="http://schemas.microsoft.com/office/word/2010/wordml" xmlns:w15="http://schemas.microsoft.com/office/word/2012/wordml" xmlns:w16cex="http://schemas.microsoft.com/office/word/2018/wordml/cex" xmlns:w16cid="http://schemas.microsoft.com/office/word/2016/wordml/cid" xmlns:w16="http://schemas.microsoft.com/office/word/2018/wordml" xmlns:w16sdtdh="http://schemas.microsoft.com/office/word/2020/wordml/sdtdatahash" xmlns:w16se="http://schemas.microsoft.com/office/word/2015/wordml/symex" xmlns:wpg="http://schemas.microsoft.com/office/word/2010/wordprocessingGroup" xmlns:wpi="http://schemas.microsoft.com/office/word/2010/wordprocessingInk" xmlns:wne="http://schemas.microsoft.com/office/word/2006/wordml" xmlns:wps="http://schemas.microsoft.com/office/word/2010/wordprocessingShape" mc:Ignorable="w14 w15 w16se w16cid w16 w16cex w16sdtdh wp14">
   <w:p>
     <w:pPr>
       <w:pStyle w:val="Encabezado"/>
@@ -7267,7 +8610,7 @@
 </file>
 
 <file path=word/header2.xml><?xml version="1.0" encoding="utf-8"?>
-<w:hdr xmlns:wpc="http://schemas.microsoft.com/office/word/2010/wordprocessingCanvas" xmlns:cx="http://schemas.microsoft.com/office/drawing/2014/chartex" xmlns:mc="http://schemas.openxmlformats.org/markup-compatibility/2006" xmlns:o="urn:schemas-microsoft-com:office:office" xmlns:r="http://schemas.openxmlformats.org/officeDocument/2006/relationships" xmlns:m="http://schemas.openxmlformats.org/officeDocument/2006/math" xmlns:v="urn:schemas-microsoft-com:vml" xmlns:wp14="http://schemas.microsoft.com/office/word/2010/wordprocessingDrawing" xmlns:wp="http://schemas.openxmlformats.org/drawingml/2006/wordprocessingDrawing" xmlns:w10="urn:schemas-microsoft-com:office:word" xmlns:w="http://schemas.openxmlformats.org/wordprocessingml/2006/main" xmlns:w14="http://schemas.microsoft.com/office/word/2010/wordml" xmlns:w15="http://schemas.microsoft.com/office/word/2012/wordml" xmlns:w16se="http://schemas.microsoft.com/office/word/2015/wordml/symex" xmlns:wpg="http://schemas.microsoft.com/office/word/2010/wordprocessingGroup" xmlns:wpi="http://schemas.microsoft.com/office/word/2010/wordprocessingInk" xmlns:wne="http://schemas.microsoft.com/office/word/2006/wordml" xmlns:wps="http://schemas.microsoft.com/office/word/2010/wordprocessingShape" mc:Ignorable="w14 w15 w16se wp14">
+<w:hdr xmlns:wpc="http://schemas.microsoft.com/office/word/2010/wordprocessingCanvas" xmlns:cx="http://schemas.microsoft.com/office/drawing/2014/chartex" xmlns:cx1="http://schemas.microsoft.com/office/drawing/2015/9/8/chartex" xmlns:cx2="http://schemas.microsoft.com/office/drawing/2015/10/21/chartex" xmlns:cx3="http://schemas.microsoft.com/office/drawing/2016/5/9/chartex" xmlns:cx4="http://schemas.microsoft.com/office/drawing/2016/5/10/chartex" xmlns:cx5="http://schemas.microsoft.com/office/drawing/2016/5/11/chartex" xmlns:cx6="http://schemas.microsoft.com/office/drawing/2016/5/12/chartex" xmlns:cx7="http://schemas.microsoft.com/office/drawing/2016/5/13/chartex" xmlns:cx8="http://schemas.microsoft.com/office/drawing/2016/5/14/chartex" xmlns:mc="http://schemas.openxmlformats.org/markup-compatibility/2006" xmlns:aink="http://schemas.microsoft.com/office/drawing/2016/ink" xmlns:am3d="http://schemas.microsoft.com/office/drawing/2017/model3d" xmlns:o="urn:schemas-microsoft-com:office:office" xmlns:r="http://schemas.openxmlformats.org/officeDocument/2006/relationships" xmlns:m="http://schemas.openxmlformats.org/officeDocument/2006/math" xmlns:v="urn:schemas-microsoft-com:vml" xmlns:wp14="http://schemas.microsoft.com/office/word/2010/wordprocessingDrawing" xmlns:wp="http://schemas.openxmlformats.org/drawingml/2006/wordprocessingDrawing" xmlns:w10="urn:schemas-microsoft-com:office:word" xmlns:w="http://schemas.openxmlformats.org/wordprocessingml/2006/main" xmlns:w14="http://schemas.microsoft.com/office/word/2010/wordml" xmlns:w15="http://schemas.microsoft.com/office/word/2012/wordml" xmlns:w16cex="http://schemas.microsoft.com/office/word/2018/wordml/cex" xmlns:w16cid="http://schemas.microsoft.com/office/word/2016/wordml/cid" xmlns:w16="http://schemas.microsoft.com/office/word/2018/wordml" xmlns:w16sdtdh="http://schemas.microsoft.com/office/word/2020/wordml/sdtdatahash" xmlns:w16se="http://schemas.microsoft.com/office/word/2015/wordml/symex" xmlns:wpg="http://schemas.microsoft.com/office/word/2010/wordprocessingGroup" xmlns:wpi="http://schemas.microsoft.com/office/word/2010/wordprocessingInk" xmlns:wne="http://schemas.microsoft.com/office/word/2006/wordml" xmlns:wps="http://schemas.microsoft.com/office/word/2010/wordprocessingShape" mc:Ignorable="w14 w15 w16se w16cid w16 w16cex w16sdtdh wp14">
   <w:p>
     <w:pPr>
       <w:pStyle w:val="Encabezado"/>
@@ -7319,7 +8662,7 @@
 </file>
 
 <file path=word/numbering.xml><?xml version="1.0" encoding="utf-8"?>
-<w:numbering xmlns:wpc="http://schemas.microsoft.com/office/word/2010/wordprocessingCanvas" xmlns:cx="http://schemas.microsoft.com/office/drawing/2014/chartex" xmlns:mc="http://schemas.openxmlformats.org/markup-compatibility/2006" xmlns:o="urn:schemas-microsoft-com:office:office" xmlns:r="http://schemas.openxmlformats.org/officeDocument/2006/relationships" xmlns:m="http://schemas.openxmlformats.org/officeDocument/2006/math" xmlns:v="urn:schemas-microsoft-com:vml" xmlns:wp14="http://schemas.microsoft.com/office/word/2010/wordprocessingDrawing" xmlns:wp="http://schemas.openxmlformats.org/drawingml/2006/wordprocessingDrawing" xmlns:w10="urn:schemas-microsoft-com:office:word" xmlns:w="http://schemas.openxmlformats.org/wordprocessingml/2006/main" xmlns:w14="http://schemas.microsoft.com/office/word/2010/wordml" xmlns:w15="http://schemas.microsoft.com/office/word/2012/wordml" xmlns:w16se="http://schemas.microsoft.com/office/word/2015/wordml/symex" xmlns:wpg="http://schemas.microsoft.com/office/word/2010/wordprocessingGroup" xmlns:wpi="http://schemas.microsoft.com/office/word/2010/wordprocessingInk" xmlns:wne="http://schemas.microsoft.com/office/word/2006/wordml" xmlns:wps="http://schemas.microsoft.com/office/word/2010/wordprocessingShape" mc:Ignorable="w14 w15 w16se wp14">
+<w:numbering xmlns:wpc="http://schemas.microsoft.com/office/word/2010/wordprocessingCanvas" xmlns:cx="http://schemas.microsoft.com/office/drawing/2014/chartex" xmlns:cx1="http://schemas.microsoft.com/office/drawing/2015/9/8/chartex" xmlns:cx2="http://schemas.microsoft.com/office/drawing/2015/10/21/chartex" xmlns:cx3="http://schemas.microsoft.com/office/drawing/2016/5/9/chartex" xmlns:cx4="http://schemas.microsoft.com/office/drawing/2016/5/10/chartex" xmlns:cx5="http://schemas.microsoft.com/office/drawing/2016/5/11/chartex" xmlns:cx6="http://schemas.microsoft.com/office/drawing/2016/5/12/chartex" xmlns:cx7="http://schemas.microsoft.com/office/drawing/2016/5/13/chartex" xmlns:cx8="http://schemas.microsoft.com/office/drawing/2016/5/14/chartex" xmlns:mc="http://schemas.openxmlformats.org/markup-compatibility/2006" xmlns:aink="http://schemas.microsoft.com/office/drawing/2016/ink" xmlns:am3d="http://schemas.microsoft.com/office/drawing/2017/model3d" xmlns:o="urn:schemas-microsoft-com:office:office" xmlns:r="http://schemas.openxmlformats.org/officeDocument/2006/relationships" xmlns:m="http://schemas.openxmlformats.org/officeDocument/2006/math" xmlns:v="urn:schemas-microsoft-com:vml" xmlns:wp14="http://schemas.microsoft.com/office/word/2010/wordprocessingDrawing" xmlns:wp="http://schemas.openxmlformats.org/drawingml/2006/wordprocessingDrawing" xmlns:w10="urn:schemas-microsoft-com:office:word" xmlns:w="http://schemas.openxmlformats.org/wordprocessingml/2006/main" xmlns:w14="http://schemas.microsoft.com/office/word/2010/wordml" xmlns:w15="http://schemas.microsoft.com/office/word/2012/wordml" xmlns:w16cex="http://schemas.microsoft.com/office/word/2018/wordml/cex" xmlns:w16cid="http://schemas.microsoft.com/office/word/2016/wordml/cid" xmlns:w16="http://schemas.microsoft.com/office/word/2018/wordml" xmlns:w16sdtdh="http://schemas.microsoft.com/office/word/2020/wordml/sdtdatahash" xmlns:w16se="http://schemas.microsoft.com/office/word/2015/wordml/symex" xmlns:wpg="http://schemas.microsoft.com/office/word/2010/wordprocessingGroup" xmlns:wpi="http://schemas.microsoft.com/office/word/2010/wordprocessingInk" xmlns:wne="http://schemas.microsoft.com/office/word/2006/wordml" xmlns:wps="http://schemas.microsoft.com/office/word/2010/wordprocessingShape" mc:Ignorable="w14 w15 w16se w16cid w16 w16cex w16sdtdh wp14">
   <w:abstractNum w:abstractNumId="0" w15:restartNumberingAfterBreak="0">
     <w:nsid w:val="065A588A"/>
     <w:multiLevelType w:val="hybridMultilevel"/>
@@ -8059,6 +9402,205 @@
     </w:lvl>
   </w:abstractNum>
   <w:abstractNum w:abstractNumId="7" w15:restartNumberingAfterBreak="0">
+    <w:nsid w:val="2C88066A"/>
+    <w:multiLevelType w:val="hybridMultilevel"/>
+    <w:tmpl w:val="96001B0C"/>
+    <w:lvl w:ilvl="0" w:tplc="040A0001">
+      <w:start w:val="1"/>
+      <w:numFmt w:val="bullet"/>
+      <w:lvlText w:val=""/>
+      <w:lvlJc w:val="left"/>
+      <w:pPr>
+        <w:ind w:left="720" w:hanging="360"/>
+      </w:pPr>
+      <w:rPr>
+        <w:rFonts w:ascii="Symbol" w:hAnsi="Symbol" w:hint="default"/>
+      </w:rPr>
+    </w:lvl>
+    <w:lvl w:ilvl="1" w:tplc="040A0003" w:tentative="1">
+      <w:start w:val="1"/>
+      <w:numFmt w:val="bullet"/>
+      <w:lvlText w:val="o"/>
+      <w:lvlJc w:val="left"/>
+      <w:pPr>
+        <w:ind w:left="1440" w:hanging="360"/>
+      </w:pPr>
+      <w:rPr>
+        <w:rFonts w:ascii="Courier New" w:hAnsi="Courier New" w:cs="Courier New" w:hint="default"/>
+      </w:rPr>
+    </w:lvl>
+    <w:lvl w:ilvl="2" w:tplc="040A0005" w:tentative="1">
+      <w:start w:val="1"/>
+      <w:numFmt w:val="bullet"/>
+      <w:lvlText w:val=""/>
+      <w:lvlJc w:val="left"/>
+      <w:pPr>
+        <w:ind w:left="2160" w:hanging="360"/>
+      </w:pPr>
+      <w:rPr>
+        <w:rFonts w:ascii="Wingdings" w:hAnsi="Wingdings" w:hint="default"/>
+      </w:rPr>
+    </w:lvl>
+    <w:lvl w:ilvl="3" w:tplc="040A0001" w:tentative="1">
+      <w:start w:val="1"/>
+      <w:numFmt w:val="bullet"/>
+      <w:lvlText w:val=""/>
+      <w:lvlJc w:val="left"/>
+      <w:pPr>
+        <w:ind w:left="2880" w:hanging="360"/>
+      </w:pPr>
+      <w:rPr>
+        <w:rFonts w:ascii="Symbol" w:hAnsi="Symbol" w:hint="default"/>
+      </w:rPr>
+    </w:lvl>
+    <w:lvl w:ilvl="4" w:tplc="040A0003" w:tentative="1">
+      <w:start w:val="1"/>
+      <w:numFmt w:val="bullet"/>
+      <w:lvlText w:val="o"/>
+      <w:lvlJc w:val="left"/>
+      <w:pPr>
+        <w:ind w:left="3600" w:hanging="360"/>
+      </w:pPr>
+      <w:rPr>
+        <w:rFonts w:ascii="Courier New" w:hAnsi="Courier New" w:cs="Courier New" w:hint="default"/>
+      </w:rPr>
+    </w:lvl>
+    <w:lvl w:ilvl="5" w:tplc="040A0005" w:tentative="1">
+      <w:start w:val="1"/>
+      <w:numFmt w:val="bullet"/>
+      <w:lvlText w:val=""/>
+      <w:lvlJc w:val="left"/>
+      <w:pPr>
+        <w:ind w:left="4320" w:hanging="360"/>
+      </w:pPr>
+      <w:rPr>
+        <w:rFonts w:ascii="Wingdings" w:hAnsi="Wingdings" w:hint="default"/>
+      </w:rPr>
+    </w:lvl>
+    <w:lvl w:ilvl="6" w:tplc="040A0001" w:tentative="1">
+      <w:start w:val="1"/>
+      <w:numFmt w:val="bullet"/>
+      <w:lvlText w:val=""/>
+      <w:lvlJc w:val="left"/>
+      <w:pPr>
+        <w:ind w:left="5040" w:hanging="360"/>
+      </w:pPr>
+      <w:rPr>
+        <w:rFonts w:ascii="Symbol" w:hAnsi="Symbol" w:hint="default"/>
+      </w:rPr>
+    </w:lvl>
+    <w:lvl w:ilvl="7" w:tplc="040A0003" w:tentative="1">
+      <w:start w:val="1"/>
+      <w:numFmt w:val="bullet"/>
+      <w:lvlText w:val="o"/>
+      <w:lvlJc w:val="left"/>
+      <w:pPr>
+        <w:ind w:left="5760" w:hanging="360"/>
+      </w:pPr>
+      <w:rPr>
+        <w:rFonts w:ascii="Courier New" w:hAnsi="Courier New" w:cs="Courier New" w:hint="default"/>
+      </w:rPr>
+    </w:lvl>
+    <w:lvl w:ilvl="8" w:tplc="040A0005" w:tentative="1">
+      <w:start w:val="1"/>
+      <w:numFmt w:val="bullet"/>
+      <w:lvlText w:val=""/>
+      <w:lvlJc w:val="left"/>
+      <w:pPr>
+        <w:ind w:left="6480" w:hanging="360"/>
+      </w:pPr>
+      <w:rPr>
+        <w:rFonts w:ascii="Wingdings" w:hAnsi="Wingdings" w:hint="default"/>
+      </w:rPr>
+    </w:lvl>
+  </w:abstractNum>
+  <w:abstractNum w:abstractNumId="8" w15:restartNumberingAfterBreak="0">
+    <w:nsid w:val="2EA654AA"/>
+    <w:multiLevelType w:val="hybridMultilevel"/>
+    <w:tmpl w:val="AEDA829C"/>
+    <w:lvl w:ilvl="0" w:tplc="4C0A000F">
+      <w:start w:val="1"/>
+      <w:numFmt w:val="decimal"/>
+      <w:lvlText w:val="%1."/>
+      <w:lvlJc w:val="left"/>
+      <w:pPr>
+        <w:ind w:left="360" w:hanging="360"/>
+      </w:pPr>
+    </w:lvl>
+    <w:lvl w:ilvl="1" w:tplc="4C0A0019" w:tentative="1">
+      <w:start w:val="1"/>
+      <w:numFmt w:val="lowerLetter"/>
+      <w:lvlText w:val="%2."/>
+      <w:lvlJc w:val="left"/>
+      <w:pPr>
+        <w:ind w:left="1080" w:hanging="360"/>
+      </w:pPr>
+    </w:lvl>
+    <w:lvl w:ilvl="2" w:tplc="4C0A001B" w:tentative="1">
+      <w:start w:val="1"/>
+      <w:numFmt w:val="lowerRoman"/>
+      <w:lvlText w:val="%3."/>
+      <w:lvlJc w:val="right"/>
+      <w:pPr>
+        <w:ind w:left="1800" w:hanging="180"/>
+      </w:pPr>
+    </w:lvl>
+    <w:lvl w:ilvl="3" w:tplc="4C0A000F" w:tentative="1">
+      <w:start w:val="1"/>
+      <w:numFmt w:val="decimal"/>
+      <w:lvlText w:val="%4."/>
+      <w:lvlJc w:val="left"/>
+      <w:pPr>
+        <w:ind w:left="2520" w:hanging="360"/>
+      </w:pPr>
+    </w:lvl>
+    <w:lvl w:ilvl="4" w:tplc="4C0A0019" w:tentative="1">
+      <w:start w:val="1"/>
+      <w:numFmt w:val="lowerLetter"/>
+      <w:lvlText w:val="%5."/>
+      <w:lvlJc w:val="left"/>
+      <w:pPr>
+        <w:ind w:left="3240" w:hanging="360"/>
+      </w:pPr>
+    </w:lvl>
+    <w:lvl w:ilvl="5" w:tplc="4C0A001B" w:tentative="1">
+      <w:start w:val="1"/>
+      <w:numFmt w:val="lowerRoman"/>
+      <w:lvlText w:val="%6."/>
+      <w:lvlJc w:val="right"/>
+      <w:pPr>
+        <w:ind w:left="3960" w:hanging="180"/>
+      </w:pPr>
+    </w:lvl>
+    <w:lvl w:ilvl="6" w:tplc="4C0A000F" w:tentative="1">
+      <w:start w:val="1"/>
+      <w:numFmt w:val="decimal"/>
+      <w:lvlText w:val="%7."/>
+      <w:lvlJc w:val="left"/>
+      <w:pPr>
+        <w:ind w:left="4680" w:hanging="360"/>
+      </w:pPr>
+    </w:lvl>
+    <w:lvl w:ilvl="7" w:tplc="4C0A0019" w:tentative="1">
+      <w:start w:val="1"/>
+      <w:numFmt w:val="lowerLetter"/>
+      <w:lvlText w:val="%8."/>
+      <w:lvlJc w:val="left"/>
+      <w:pPr>
+        <w:ind w:left="5400" w:hanging="360"/>
+      </w:pPr>
+    </w:lvl>
+    <w:lvl w:ilvl="8" w:tplc="4C0A001B" w:tentative="1">
+      <w:start w:val="1"/>
+      <w:numFmt w:val="lowerRoman"/>
+      <w:lvlText w:val="%9."/>
+      <w:lvlJc w:val="right"/>
+      <w:pPr>
+        <w:ind w:left="6120" w:hanging="180"/>
+      </w:pPr>
+    </w:lvl>
+  </w:abstractNum>
+  <w:abstractNum w:abstractNumId="9" w15:restartNumberingAfterBreak="0">
     <w:nsid w:val="37707AE1"/>
     <w:multiLevelType w:val="multilevel"/>
     <w:tmpl w:val="DD826AB2"/>
@@ -8207,7 +9749,7 @@
       </w:rPr>
     </w:lvl>
   </w:abstractNum>
-  <w:abstractNum w:abstractNumId="8" w15:restartNumberingAfterBreak="0">
+  <w:abstractNum w:abstractNumId="10" w15:restartNumberingAfterBreak="0">
     <w:nsid w:val="43A7220E"/>
     <w:multiLevelType w:val="hybridMultilevel"/>
     <w:tmpl w:val="5234115C"/>
@@ -8320,7 +9862,7 @@
       </w:rPr>
     </w:lvl>
   </w:abstractNum>
-  <w:abstractNum w:abstractNumId="9" w15:restartNumberingAfterBreak="0">
+  <w:abstractNum w:abstractNumId="11" w15:restartNumberingAfterBreak="0">
     <w:nsid w:val="61E56232"/>
     <w:multiLevelType w:val="multilevel"/>
     <w:tmpl w:val="C7CED5BC"/>
@@ -8433,7 +9975,7 @@
       </w:pPr>
     </w:lvl>
   </w:abstractNum>
-  <w:abstractNum w:abstractNumId="10" w15:restartNumberingAfterBreak="0">
+  <w:abstractNum w:abstractNumId="12" w15:restartNumberingAfterBreak="0">
     <w:nsid w:val="7337655B"/>
     <w:multiLevelType w:val="hybridMultilevel"/>
     <w:tmpl w:val="6666CB5A"/>
@@ -8519,7 +10061,7 @@
       </w:pPr>
     </w:lvl>
   </w:abstractNum>
-  <w:abstractNum w:abstractNumId="11" w15:restartNumberingAfterBreak="0">
+  <w:abstractNum w:abstractNumId="13" w15:restartNumberingAfterBreak="0">
     <w:nsid w:val="73F24E50"/>
     <w:multiLevelType w:val="multilevel"/>
     <w:tmpl w:val="3702AEEC"/>
@@ -8668,7 +10210,7 @@
       </w:rPr>
     </w:lvl>
   </w:abstractNum>
-  <w:abstractNum w:abstractNumId="12" w15:restartNumberingAfterBreak="0">
+  <w:abstractNum w:abstractNumId="14" w15:restartNumberingAfterBreak="0">
     <w:nsid w:val="75BE4390"/>
     <w:multiLevelType w:val="hybridMultilevel"/>
     <w:tmpl w:val="6D886944"/>
@@ -8781,7 +10323,7 @@
       </w:rPr>
     </w:lvl>
   </w:abstractNum>
-  <w:abstractNum w:abstractNumId="13" w15:restartNumberingAfterBreak="0">
+  <w:abstractNum w:abstractNumId="15" w15:restartNumberingAfterBreak="0">
     <w:nsid w:val="7E1D04EF"/>
     <w:multiLevelType w:val="multilevel"/>
     <w:tmpl w:val="D4EE4E44"/>
@@ -8937,7 +10479,7 @@
     <w:abstractNumId w:val="2"/>
   </w:num>
   <w:num w:numId="3">
-    <w:abstractNumId w:val="10"/>
+    <w:abstractNumId w:val="12"/>
   </w:num>
   <w:num w:numId="4">
     <w:abstractNumId w:val="4"/>
@@ -8949,34 +10491,40 @@
     <w:abstractNumId w:val="3"/>
   </w:num>
   <w:num w:numId="7">
-    <w:abstractNumId w:val="8"/>
+    <w:abstractNumId w:val="10"/>
   </w:num>
   <w:num w:numId="8">
-    <w:abstractNumId w:val="12"/>
+    <w:abstractNumId w:val="14"/>
   </w:num>
   <w:num w:numId="9">
     <w:abstractNumId w:val="1"/>
   </w:num>
   <w:num w:numId="10">
-    <w:abstractNumId w:val="7"/>
+    <w:abstractNumId w:val="9"/>
   </w:num>
   <w:num w:numId="11">
-    <w:abstractNumId w:val="9"/>
+    <w:abstractNumId w:val="11"/>
   </w:num>
   <w:num w:numId="12">
     <w:abstractNumId w:val="6"/>
   </w:num>
   <w:num w:numId="13">
+    <w:abstractNumId w:val="15"/>
+  </w:num>
+  <w:num w:numId="14">
     <w:abstractNumId w:val="13"/>
   </w:num>
-  <w:num w:numId="14">
-    <w:abstractNumId w:val="11"/>
+  <w:num w:numId="15">
+    <w:abstractNumId w:val="8"/>
+  </w:num>
+  <w:num w:numId="16">
+    <w:abstractNumId w:val="7"/>
   </w:num>
 </w:numbering>
 </file>
 
 <file path=word/styles.xml><?xml version="1.0" encoding="utf-8"?>
-<w:styles xmlns:mc="http://schemas.openxmlformats.org/markup-compatibility/2006" xmlns:r="http://schemas.openxmlformats.org/officeDocument/2006/relationships" xmlns:w="http://schemas.openxmlformats.org/wordprocessingml/2006/main" xmlns:w14="http://schemas.microsoft.com/office/word/2010/wordml" xmlns:w15="http://schemas.microsoft.com/office/word/2012/wordml" xmlns:w16se="http://schemas.microsoft.com/office/word/2015/wordml/symex" mc:Ignorable="w14 w15 w16se">
+<w:styles xmlns:mc="http://schemas.openxmlformats.org/markup-compatibility/2006" xmlns:r="http://schemas.openxmlformats.org/officeDocument/2006/relationships" xmlns:w="http://schemas.openxmlformats.org/wordprocessingml/2006/main" xmlns:w14="http://schemas.microsoft.com/office/word/2010/wordml" xmlns:w15="http://schemas.microsoft.com/office/word/2012/wordml" xmlns:w16cex="http://schemas.microsoft.com/office/word/2018/wordml/cex" xmlns:w16cid="http://schemas.microsoft.com/office/word/2016/wordml/cid" xmlns:w16="http://schemas.microsoft.com/office/word/2018/wordml" xmlns:w16sdtdh="http://schemas.microsoft.com/office/word/2020/wordml/sdtdatahash" xmlns:w16se="http://schemas.microsoft.com/office/word/2015/wordml/symex" mc:Ignorable="w14 w15 w16se w16cid w16 w16cex w16sdtdh">
   <w:docDefaults>
     <w:rPrDefault>
       <w:rPr>
@@ -8992,7 +10540,7 @@
       </w:pPr>
     </w:pPrDefault>
   </w:docDefaults>
-  <w:latentStyles w:defLockedState="0" w:defUIPriority="99" w:defSemiHidden="0" w:defUnhideWhenUsed="0" w:defQFormat="0" w:count="371">
+  <w:latentStyles w:defLockedState="0" w:defUIPriority="99" w:defSemiHidden="0" w:defUnhideWhenUsed="0" w:defQFormat="0" w:count="376">
     <w:lsdException w:name="Normal" w:uiPriority="0" w:qFormat="1"/>
     <w:lsdException w:name="heading 1" w:uiPriority="9" w:qFormat="1"/>
     <w:lsdException w:name="heading 2" w:semiHidden="1" w:uiPriority="9" w:unhideWhenUsed="1" w:qFormat="1"/>
@@ -9364,6 +10912,11 @@
     <w:lsdException w:name="List Table 5 Dark Accent 6" w:uiPriority="50"/>
     <w:lsdException w:name="List Table 6 Colorful Accent 6" w:uiPriority="51"/>
     <w:lsdException w:name="List Table 7 Colorful Accent 6" w:uiPriority="52"/>
+    <w:lsdException w:name="Mention" w:semiHidden="1" w:unhideWhenUsed="1"/>
+    <w:lsdException w:name="Smart Hyperlink" w:semiHidden="1" w:unhideWhenUsed="1"/>
+    <w:lsdException w:name="Hashtag" w:semiHidden="1" w:unhideWhenUsed="1"/>
+    <w:lsdException w:name="Unresolved Mention" w:semiHidden="1" w:unhideWhenUsed="1"/>
+    <w:lsdException w:name="Smart Link" w:semiHidden="1" w:unhideWhenUsed="1"/>
   </w:latentStyles>
   <w:style w:type="paragraph" w:default="1" w:styleId="Normal">
     <w:name w:val="Normal"/>
@@ -9378,6 +10931,28 @@
       <w:sz w:val="20"/>
       <w:szCs w:val="20"/>
       <w:lang w:val="es-ES"/>
+    </w:rPr>
+  </w:style>
+  <w:style w:type="paragraph" w:styleId="Ttulo1">
+    <w:name w:val="heading 1"/>
+    <w:basedOn w:val="Normal"/>
+    <w:next w:val="Normal"/>
+    <w:link w:val="Ttulo1Car"/>
+    <w:uiPriority w:val="9"/>
+    <w:qFormat/>
+    <w:rsid w:val="007808FA"/>
+    <w:pPr>
+      <w:keepNext/>
+      <w:keepLines/>
+      <w:spacing w:before="240" w:after="0"/>
+      <w:outlineLvl w:val="0"/>
+    </w:pPr>
+    <w:rPr>
+      <w:rFonts w:ascii="Verdana" w:eastAsiaTheme="majorEastAsia" w:hAnsi="Verdana" w:cstheme="majorBidi"/>
+      <w:b/>
+      <w:color w:val="002060"/>
+      <w:sz w:val="24"/>
+      <w:szCs w:val="32"/>
     </w:rPr>
   </w:style>
   <w:style w:type="paragraph" w:styleId="Ttulo2">
@@ -9886,6 +11461,21 @@
       <w:bCs/>
     </w:rPr>
   </w:style>
+  <w:style w:type="character" w:customStyle="1" w:styleId="Ttulo1Car">
+    <w:name w:val="Título 1 Car"/>
+    <w:basedOn w:val="Fuentedeprrafopredeter"/>
+    <w:link w:val="Ttulo1"/>
+    <w:uiPriority w:val="9"/>
+    <w:rsid w:val="007808FA"/>
+    <w:rPr>
+      <w:rFonts w:ascii="Verdana" w:eastAsiaTheme="majorEastAsia" w:hAnsi="Verdana" w:cstheme="majorBidi"/>
+      <w:b/>
+      <w:color w:val="002060"/>
+      <w:sz w:val="24"/>
+      <w:szCs w:val="32"/>
+      <w:lang w:val="es-ES"/>
+    </w:rPr>
+  </w:style>
 </w:styles>
 </file>
 
@@ -9929,7 +11519,7 @@
               <a:cs typeface="+mn-cs"/>
             </a:defRPr>
           </a:pPr>
-          <a:endParaRPr lang="es-MX"/>
+          <a:endParaRPr lang="es-ES_tradnl"/>
         </a:p>
       </c:txPr>
     </c:title>
@@ -10031,7 +11621,7 @@
                     <a:cs typeface="+mn-cs"/>
                   </a:defRPr>
                 </a:pPr>
-                <a:endParaRPr lang="es-MX"/>
+                <a:endParaRPr lang="es-ES_tradnl"/>
               </a:p>
             </c:txPr>
             <c:dLblPos val="inEnd"/>
@@ -10176,7 +11766,7 @@
                 <a:cs typeface="+mn-cs"/>
               </a:defRPr>
             </a:pPr>
-            <a:endParaRPr lang="es-MX"/>
+            <a:endParaRPr lang="es-ES_tradnl"/>
           </a:p>
         </c:txPr>
         <c:crossAx val="313519808"/>
@@ -10235,7 +11825,7 @@
                 <a:cs typeface="+mn-cs"/>
               </a:defRPr>
             </a:pPr>
-            <a:endParaRPr lang="es-MX"/>
+            <a:endParaRPr lang="es-ES_tradnl"/>
           </a:p>
         </c:txPr>
         <c:crossAx val="313519392"/>
@@ -10276,7 +11866,7 @@
       <a:pPr>
         <a:defRPr/>
       </a:pPr>
-      <a:endParaRPr lang="es-MX"/>
+      <a:endParaRPr lang="es-ES_tradnl"/>
     </a:p>
   </c:txPr>
   <c:externalData r:id="rId3">
@@ -10350,7 +11940,7 @@
               <a:cs typeface="+mn-cs"/>
             </a:defRPr>
           </a:pPr>
-          <a:endParaRPr lang="es-MX"/>
+          <a:endParaRPr lang="es-ES_tradnl"/>
         </a:p>
       </c:txPr>
     </c:title>
@@ -10409,7 +11999,7 @@
                     <a:cs typeface="+mn-cs"/>
                   </a:defRPr>
                 </a:pPr>
-                <a:endParaRPr lang="es-MX"/>
+                <a:endParaRPr lang="es-ES_tradnl"/>
               </a:p>
             </c:txPr>
             <c:showLegendKey val="0"/>
@@ -10549,7 +12139,7 @@
                     <a:cs typeface="+mn-cs"/>
                   </a:defRPr>
                 </a:pPr>
-                <a:endParaRPr lang="es-MX"/>
+                <a:endParaRPr lang="es-ES_tradnl"/>
               </a:p>
             </c:txPr>
             <c:showLegendKey val="0"/>
@@ -10691,7 +12281,7 @@
                 <a:cs typeface="+mn-cs"/>
               </a:defRPr>
             </a:pPr>
-            <a:endParaRPr lang="es-MX"/>
+            <a:endParaRPr lang="es-ES_tradnl"/>
           </a:p>
         </c:txPr>
         <c:crossAx val="403447632"/>
@@ -10750,7 +12340,7 @@
                 <a:cs typeface="+mn-cs"/>
               </a:defRPr>
             </a:pPr>
-            <a:endParaRPr lang="es-MX"/>
+            <a:endParaRPr lang="es-ES_tradnl"/>
           </a:p>
         </c:txPr>
         <c:crossAx val="394904864"/>
@@ -10792,7 +12382,7 @@
               <a:cs typeface="+mn-cs"/>
             </a:defRPr>
           </a:pPr>
-          <a:endParaRPr lang="es-MX"/>
+          <a:endParaRPr lang="es-ES_tradnl"/>
         </a:p>
       </c:txPr>
     </c:legend>
@@ -10822,7 +12412,7 @@
       <a:pPr>
         <a:defRPr/>
       </a:pPr>
-      <a:endParaRPr lang="es-MX"/>
+      <a:endParaRPr lang="es-ES_tradnl"/>
     </a:p>
   </c:txPr>
   <c:externalData r:id="rId3">
@@ -10896,7 +12486,7 @@
               <a:cs typeface="+mn-cs"/>
             </a:defRPr>
           </a:pPr>
-          <a:endParaRPr lang="es-MX"/>
+          <a:endParaRPr lang="es-ES_tradnl"/>
         </a:p>
       </c:txPr>
     </c:title>
@@ -10963,7 +12553,7 @@
                     <a:cs typeface="+mn-cs"/>
                   </a:defRPr>
                 </a:pPr>
-                <a:endParaRPr lang="es-MX"/>
+                <a:endParaRPr lang="es-ES_tradnl"/>
               </a:p>
             </c:txPr>
             <c:showLegendKey val="0"/>
@@ -11193,7 +12783,7 @@
                 <a:cs typeface="+mn-cs"/>
               </a:defRPr>
             </a:pPr>
-            <a:endParaRPr lang="es-MX"/>
+            <a:endParaRPr lang="es-ES_tradnl"/>
           </a:p>
         </c:txPr>
         <c:crossAx val="405458848"/>
@@ -11252,7 +12842,7 @@
                 <a:cs typeface="+mn-cs"/>
               </a:defRPr>
             </a:pPr>
-            <a:endParaRPr lang="es-MX"/>
+            <a:endParaRPr lang="es-ES_tradnl"/>
           </a:p>
         </c:txPr>
         <c:crossAx val="405459264"/>
@@ -11294,7 +12884,7 @@
               <a:cs typeface="+mn-cs"/>
             </a:defRPr>
           </a:pPr>
-          <a:endParaRPr lang="es-MX"/>
+          <a:endParaRPr lang="es-ES_tradnl"/>
         </a:p>
       </c:txPr>
     </c:legend>
@@ -11324,7 +12914,7 @@
       <a:pPr>
         <a:defRPr/>
       </a:pPr>
-      <a:endParaRPr lang="es-MX"/>
+      <a:endParaRPr lang="es-ES_tradnl"/>
     </a:p>
   </c:txPr>
   <c:externalData r:id="rId3">

</xml_diff>